<commit_message>
Docs: sơ thảo chương 1
</commit_message>
<xml_diff>
--- a/Documents/bao-cao.docx
+++ b/Documents/bao-cao.docx
@@ -37,7 +37,7 @@
       <w:pPr>
         <w:pStyle w:val="Heading1"/>
       </w:pPr>
-      <w:bookmarkStart w:id="0" w:name="_Toc199600636"/>
+      <w:bookmarkStart w:id="0" w:name="_Toc199664824"/>
       <w:r>
         <w:lastRenderedPageBreak/>
         <w:t>MỤC LỤC</w:t>
@@ -46,6 +46,12 @@
     </w:p>
     <w:sdt>
       <w:sdtPr>
+        <w:rPr>
+          <w:rFonts w:ascii="Times New Roman" w:eastAsiaTheme="minorHAnsi" w:hAnsi="Times New Roman" w:cs="Times New Roman"/>
+          <w:color w:val="auto"/>
+          <w:sz w:val="26"/>
+          <w:szCs w:val="26"/>
+        </w:rPr>
         <w:id w:val="1159889330"/>
         <w:docPartObj>
           <w:docPartGallery w:val="Table of Contents"/>
@@ -54,34 +60,29 @@
       </w:sdtPr>
       <w:sdtEndPr>
         <w:rPr>
-          <w:rFonts w:ascii="Times New Roman" w:eastAsiaTheme="minorHAnsi" w:hAnsi="Times New Roman" w:cs="Times New Roman"/>
           <w:b/>
           <w:bCs/>
-          <w:color w:val="auto"/>
-          <w:sz w:val="26"/>
-          <w:szCs w:val="26"/>
         </w:rPr>
       </w:sdtEndPr>
       <w:sdtContent>
         <w:p>
           <w:pPr>
             <w:pStyle w:val="TOCHeading"/>
+            <w:spacing w:before="0" w:line="360" w:lineRule="auto"/>
             <w:jc w:val="center"/>
             <w:rPr>
               <w:rStyle w:val="Heading1Char"/>
               <w:rFonts w:ascii="Times New Roman" w:hAnsi="Times New Roman" w:cs="Times New Roman"/>
               <w:color w:val="auto"/>
-              <w:sz w:val="26"/>
-              <w:szCs w:val="26"/>
+              <w:sz w:val="2"/>
+              <w:szCs w:val="2"/>
             </w:rPr>
           </w:pPr>
         </w:p>
         <w:p>
           <w:pPr>
             <w:pStyle w:val="TOC1"/>
-            <w:tabs>
-              <w:tab w:val="right" w:leader="dot" w:pos="8778"/>
-            </w:tabs>
+            <w:spacing w:after="0"/>
             <w:rPr>
               <w:rFonts w:asciiTheme="minorHAnsi" w:eastAsiaTheme="minorEastAsia" w:hAnsiTheme="minorHAnsi" w:cstheme="minorBidi"/>
               <w:noProof/>
@@ -101,7 +102,7 @@
           <w:r>
             <w:fldChar w:fldCharType="separate"/>
           </w:r>
-          <w:hyperlink w:anchor="_Toc199600636" w:history="1">
+          <w:hyperlink w:anchor="_Toc199664824" w:history="1">
             <w:r>
               <w:rPr>
                 <w:rStyle w:val="Hyperlink"/>
@@ -128,7 +129,7 @@
                 <w:noProof/>
                 <w:webHidden/>
               </w:rPr>
-              <w:instrText xml:space="preserve"> PAGEREF _Toc199600636 \h </w:instrText>
+              <w:instrText xml:space="preserve"> PAGEREF _Toc199664824 \h </w:instrText>
             </w:r>
             <w:r>
               <w:rPr>
@@ -162,9 +163,7 @@
         <w:p>
           <w:pPr>
             <w:pStyle w:val="TOC1"/>
-            <w:tabs>
-              <w:tab w:val="right" w:leader="dot" w:pos="8778"/>
-            </w:tabs>
+            <w:spacing w:after="0"/>
             <w:rPr>
               <w:rFonts w:asciiTheme="minorHAnsi" w:eastAsiaTheme="minorEastAsia" w:hAnsiTheme="minorHAnsi" w:cstheme="minorBidi"/>
               <w:noProof/>
@@ -175,7 +174,7 @@
               <w14:ligatures w14:val="standardContextual"/>
             </w:rPr>
           </w:pPr>
-          <w:hyperlink w:anchor="_Toc199600637" w:history="1">
+          <w:hyperlink w:anchor="_Toc199664825" w:history="1">
             <w:r>
               <w:rPr>
                 <w:rStyle w:val="Hyperlink"/>
@@ -202,7 +201,7 @@
                 <w:noProof/>
                 <w:webHidden/>
               </w:rPr>
-              <w:instrText xml:space="preserve"> PAGEREF _Toc199600637 \h </w:instrText>
+              <w:instrText xml:space="preserve"> PAGEREF _Toc199664825 \h </w:instrText>
             </w:r>
             <w:r>
               <w:rPr>
@@ -236,9 +235,7 @@
         <w:p>
           <w:pPr>
             <w:pStyle w:val="TOC1"/>
-            <w:tabs>
-              <w:tab w:val="right" w:leader="dot" w:pos="8778"/>
-            </w:tabs>
+            <w:spacing w:after="0"/>
             <w:rPr>
               <w:rFonts w:asciiTheme="minorHAnsi" w:eastAsiaTheme="minorEastAsia" w:hAnsiTheme="minorHAnsi" w:cstheme="minorBidi"/>
               <w:noProof/>
@@ -249,7 +246,7 @@
               <w14:ligatures w14:val="standardContextual"/>
             </w:rPr>
           </w:pPr>
-          <w:hyperlink w:anchor="_Toc199600638" w:history="1">
+          <w:hyperlink w:anchor="_Toc199664826" w:history="1">
             <w:r>
               <w:rPr>
                 <w:rStyle w:val="Hyperlink"/>
@@ -276,7 +273,7 @@
                 <w:noProof/>
                 <w:webHidden/>
               </w:rPr>
-              <w:instrText xml:space="preserve"> PAGEREF _Toc199600638 \h </w:instrText>
+              <w:instrText xml:space="preserve"> PAGEREF _Toc199664826 \h </w:instrText>
             </w:r>
             <w:r>
               <w:rPr>
@@ -313,6 +310,7 @@
             <w:tabs>
               <w:tab w:val="right" w:leader="dot" w:pos="8778"/>
             </w:tabs>
+            <w:spacing w:after="0" w:line="360" w:lineRule="auto"/>
             <w:rPr>
               <w:rFonts w:asciiTheme="minorHAnsi" w:eastAsiaTheme="minorEastAsia" w:hAnsiTheme="minorHAnsi" w:cstheme="minorBidi"/>
               <w:noProof/>
@@ -323,7 +321,7 @@
               <w14:ligatures w14:val="standardContextual"/>
             </w:rPr>
           </w:pPr>
-          <w:hyperlink w:anchor="_Toc199600639" w:history="1">
+          <w:hyperlink w:anchor="_Toc199664827" w:history="1">
             <w:r>
               <w:rPr>
                 <w:rStyle w:val="Hyperlink"/>
@@ -350,7 +348,7 @@
                 <w:noProof/>
                 <w:webHidden/>
               </w:rPr>
-              <w:instrText xml:space="preserve"> PAGEREF _Toc199600639 \h </w:instrText>
+              <w:instrText xml:space="preserve"> PAGEREF _Toc199664827 \h </w:instrText>
             </w:r>
             <w:r>
               <w:rPr>
@@ -387,6 +385,7 @@
             <w:tabs>
               <w:tab w:val="right" w:leader="dot" w:pos="8778"/>
             </w:tabs>
+            <w:spacing w:after="0" w:line="360" w:lineRule="auto"/>
             <w:rPr>
               <w:rFonts w:asciiTheme="minorHAnsi" w:eastAsiaTheme="minorEastAsia" w:hAnsiTheme="minorHAnsi" w:cstheme="minorBidi"/>
               <w:noProof/>
@@ -397,7 +396,7 @@
               <w14:ligatures w14:val="standardContextual"/>
             </w:rPr>
           </w:pPr>
-          <w:hyperlink w:anchor="_Toc199600640" w:history="1">
+          <w:hyperlink w:anchor="_Toc199664828" w:history="1">
             <w:r>
               <w:rPr>
                 <w:rStyle w:val="Hyperlink"/>
@@ -424,7 +423,7 @@
                 <w:noProof/>
                 <w:webHidden/>
               </w:rPr>
-              <w:instrText xml:space="preserve"> PAGEREF _Toc199600640 \h </w:instrText>
+              <w:instrText xml:space="preserve"> PAGEREF _Toc199664828 \h </w:instrText>
             </w:r>
             <w:r>
               <w:rPr>
@@ -458,9 +457,7 @@
         <w:p>
           <w:pPr>
             <w:pStyle w:val="TOC1"/>
-            <w:tabs>
-              <w:tab w:val="right" w:leader="dot" w:pos="8778"/>
-            </w:tabs>
+            <w:spacing w:after="0"/>
             <w:rPr>
               <w:rFonts w:asciiTheme="minorHAnsi" w:eastAsiaTheme="minorEastAsia" w:hAnsiTheme="minorHAnsi" w:cstheme="minorBidi"/>
               <w:noProof/>
@@ -471,7 +468,7 @@
               <w14:ligatures w14:val="standardContextual"/>
             </w:rPr>
           </w:pPr>
-          <w:hyperlink w:anchor="_Toc199600641" w:history="1">
+          <w:hyperlink w:anchor="_Toc199664829" w:history="1">
             <w:r>
               <w:rPr>
                 <w:rStyle w:val="Hyperlink"/>
@@ -498,7 +495,7 @@
                 <w:noProof/>
                 <w:webHidden/>
               </w:rPr>
-              <w:instrText xml:space="preserve"> PAGEREF _Toc199600641 \h </w:instrText>
+              <w:instrText xml:space="preserve"> PAGEREF _Toc199664829 \h </w:instrText>
             </w:r>
             <w:r>
               <w:rPr>
@@ -535,6 +532,7 @@
             <w:tabs>
               <w:tab w:val="right" w:leader="dot" w:pos="8778"/>
             </w:tabs>
+            <w:spacing w:after="0" w:line="360" w:lineRule="auto"/>
             <w:rPr>
               <w:rFonts w:asciiTheme="minorHAnsi" w:eastAsiaTheme="minorEastAsia" w:hAnsiTheme="minorHAnsi" w:cstheme="minorBidi"/>
               <w:noProof/>
@@ -545,7 +543,7 @@
               <w14:ligatures w14:val="standardContextual"/>
             </w:rPr>
           </w:pPr>
-          <w:hyperlink w:anchor="_Toc199600642" w:history="1">
+          <w:hyperlink w:anchor="_Toc199664830" w:history="1">
             <w:r>
               <w:rPr>
                 <w:rStyle w:val="Hyperlink"/>
@@ -572,7 +570,7 @@
                 <w:noProof/>
                 <w:webHidden/>
               </w:rPr>
-              <w:instrText xml:space="preserve"> PAGEREF _Toc199600642 \h </w:instrText>
+              <w:instrText xml:space="preserve"> PAGEREF _Toc199664830 \h </w:instrText>
             </w:r>
             <w:r>
               <w:rPr>
@@ -609,6 +607,7 @@
             <w:tabs>
               <w:tab w:val="right" w:leader="dot" w:pos="8778"/>
             </w:tabs>
+            <w:spacing w:after="0" w:line="360" w:lineRule="auto"/>
             <w:rPr>
               <w:rFonts w:asciiTheme="minorHAnsi" w:eastAsiaTheme="minorEastAsia" w:hAnsiTheme="minorHAnsi" w:cstheme="minorBidi"/>
               <w:noProof/>
@@ -619,7 +618,7 @@
               <w14:ligatures w14:val="standardContextual"/>
             </w:rPr>
           </w:pPr>
-          <w:hyperlink w:anchor="_Toc199600643" w:history="1">
+          <w:hyperlink w:anchor="_Toc199664831" w:history="1">
             <w:r>
               <w:rPr>
                 <w:rStyle w:val="Hyperlink"/>
@@ -646,7 +645,7 @@
                 <w:noProof/>
                 <w:webHidden/>
               </w:rPr>
-              <w:instrText xml:space="preserve"> PAGEREF _Toc199600643 \h </w:instrText>
+              <w:instrText xml:space="preserve"> PAGEREF _Toc199664831 \h </w:instrText>
             </w:r>
             <w:r>
               <w:rPr>
@@ -683,6 +682,7 @@
             <w:tabs>
               <w:tab w:val="right" w:leader="dot" w:pos="8778"/>
             </w:tabs>
+            <w:spacing w:after="0" w:line="360" w:lineRule="auto"/>
             <w:rPr>
               <w:rFonts w:asciiTheme="minorHAnsi" w:eastAsiaTheme="minorEastAsia" w:hAnsiTheme="minorHAnsi" w:cstheme="minorBidi"/>
               <w:noProof/>
@@ -693,7 +693,7 @@
               <w14:ligatures w14:val="standardContextual"/>
             </w:rPr>
           </w:pPr>
-          <w:hyperlink w:anchor="_Toc199600644" w:history="1">
+          <w:hyperlink w:anchor="_Toc199664832" w:history="1">
             <w:r>
               <w:rPr>
                 <w:rStyle w:val="Hyperlink"/>
@@ -720,7 +720,7 @@
                 <w:noProof/>
                 <w:webHidden/>
               </w:rPr>
-              <w:instrText xml:space="preserve"> PAGEREF _Toc199600644 \h </w:instrText>
+              <w:instrText xml:space="preserve"> PAGEREF _Toc199664832 \h </w:instrText>
             </w:r>
             <w:r>
               <w:rPr>
@@ -757,6 +757,7 @@
             <w:tabs>
               <w:tab w:val="right" w:leader="dot" w:pos="8778"/>
             </w:tabs>
+            <w:spacing w:after="0" w:line="360" w:lineRule="auto"/>
             <w:rPr>
               <w:rFonts w:asciiTheme="minorHAnsi" w:eastAsiaTheme="minorEastAsia" w:hAnsiTheme="minorHAnsi" w:cstheme="minorBidi"/>
               <w:noProof/>
@@ -767,7 +768,7 @@
               <w14:ligatures w14:val="standardContextual"/>
             </w:rPr>
           </w:pPr>
-          <w:hyperlink w:anchor="_Toc199600645" w:history="1">
+          <w:hyperlink w:anchor="_Toc199664833" w:history="1">
             <w:r>
               <w:rPr>
                 <w:rStyle w:val="Hyperlink"/>
@@ -794,7 +795,7 @@
                 <w:noProof/>
                 <w:webHidden/>
               </w:rPr>
-              <w:instrText xml:space="preserve"> PAGEREF _Toc199600645 \h </w:instrText>
+              <w:instrText xml:space="preserve"> PAGEREF _Toc199664833 \h </w:instrText>
             </w:r>
             <w:r>
               <w:rPr>
@@ -831,6 +832,7 @@
             <w:tabs>
               <w:tab w:val="right" w:leader="dot" w:pos="8778"/>
             </w:tabs>
+            <w:spacing w:after="0" w:line="360" w:lineRule="auto"/>
             <w:rPr>
               <w:rFonts w:asciiTheme="minorHAnsi" w:eastAsiaTheme="minorEastAsia" w:hAnsiTheme="minorHAnsi" w:cstheme="minorBidi"/>
               <w:noProof/>
@@ -841,7 +843,7 @@
               <w14:ligatures w14:val="standardContextual"/>
             </w:rPr>
           </w:pPr>
-          <w:hyperlink w:anchor="_Toc199600646" w:history="1">
+          <w:hyperlink w:anchor="_Toc199664834" w:history="1">
             <w:r>
               <w:rPr>
                 <w:rStyle w:val="Hyperlink"/>
@@ -868,7 +870,7 @@
                 <w:noProof/>
                 <w:webHidden/>
               </w:rPr>
-              <w:instrText xml:space="preserve"> PAGEREF _Toc199600646 \h </w:instrText>
+              <w:instrText xml:space="preserve"> PAGEREF _Toc199664834 \h </w:instrText>
             </w:r>
             <w:r>
               <w:rPr>
@@ -902,9 +904,7 @@
         <w:p>
           <w:pPr>
             <w:pStyle w:val="TOC1"/>
-            <w:tabs>
-              <w:tab w:val="right" w:leader="dot" w:pos="8778"/>
-            </w:tabs>
+            <w:spacing w:after="0"/>
             <w:rPr>
               <w:rFonts w:asciiTheme="minorHAnsi" w:eastAsiaTheme="minorEastAsia" w:hAnsiTheme="minorHAnsi" w:cstheme="minorBidi"/>
               <w:noProof/>
@@ -915,7 +915,7 @@
               <w14:ligatures w14:val="standardContextual"/>
             </w:rPr>
           </w:pPr>
-          <w:hyperlink w:anchor="_Toc199600647" w:history="1">
+          <w:hyperlink w:anchor="_Toc199664835" w:history="1">
             <w:r>
               <w:rPr>
                 <w:rStyle w:val="Hyperlink"/>
@@ -942,7 +942,7 @@
                 <w:noProof/>
                 <w:webHidden/>
               </w:rPr>
-              <w:instrText xml:space="preserve"> PAGEREF _Toc199600647 \h </w:instrText>
+              <w:instrText xml:space="preserve"> PAGEREF _Toc199664835 \h </w:instrText>
             </w:r>
             <w:r>
               <w:rPr>
@@ -979,6 +979,7 @@
             <w:tabs>
               <w:tab w:val="right" w:leader="dot" w:pos="8778"/>
             </w:tabs>
+            <w:spacing w:after="0" w:line="360" w:lineRule="auto"/>
             <w:rPr>
               <w:rFonts w:asciiTheme="minorHAnsi" w:eastAsiaTheme="minorEastAsia" w:hAnsiTheme="minorHAnsi" w:cstheme="minorBidi"/>
               <w:noProof/>
@@ -989,7 +990,7 @@
               <w14:ligatures w14:val="standardContextual"/>
             </w:rPr>
           </w:pPr>
-          <w:hyperlink w:anchor="_Toc199600648" w:history="1">
+          <w:hyperlink w:anchor="_Toc199664836" w:history="1">
             <w:r>
               <w:rPr>
                 <w:rStyle w:val="Hyperlink"/>
@@ -1016,7 +1017,7 @@
                 <w:noProof/>
                 <w:webHidden/>
               </w:rPr>
-              <w:instrText xml:space="preserve"> PAGEREF _Toc199600648 \h </w:instrText>
+              <w:instrText xml:space="preserve"> PAGEREF _Toc199664836 \h </w:instrText>
             </w:r>
             <w:r>
               <w:rPr>
@@ -1053,6 +1054,7 @@
             <w:tabs>
               <w:tab w:val="right" w:leader="dot" w:pos="8778"/>
             </w:tabs>
+            <w:spacing w:after="0" w:line="360" w:lineRule="auto"/>
             <w:rPr>
               <w:rFonts w:asciiTheme="minorHAnsi" w:eastAsiaTheme="minorEastAsia" w:hAnsiTheme="minorHAnsi" w:cstheme="minorBidi"/>
               <w:noProof/>
@@ -1063,7 +1065,7 @@
               <w14:ligatures w14:val="standardContextual"/>
             </w:rPr>
           </w:pPr>
-          <w:hyperlink w:anchor="_Toc199600649" w:history="1">
+          <w:hyperlink w:anchor="_Toc199664837" w:history="1">
             <w:r>
               <w:rPr>
                 <w:rStyle w:val="Hyperlink"/>
@@ -1090,7 +1092,7 @@
                 <w:noProof/>
                 <w:webHidden/>
               </w:rPr>
-              <w:instrText xml:space="preserve"> PAGEREF _Toc199600649 \h </w:instrText>
+              <w:instrText xml:space="preserve"> PAGEREF _Toc199664837 \h </w:instrText>
             </w:r>
             <w:r>
               <w:rPr>
@@ -1127,6 +1129,7 @@
             <w:tabs>
               <w:tab w:val="right" w:leader="dot" w:pos="8778"/>
             </w:tabs>
+            <w:spacing w:after="0" w:line="360" w:lineRule="auto"/>
             <w:rPr>
               <w:rFonts w:asciiTheme="minorHAnsi" w:eastAsiaTheme="minorEastAsia" w:hAnsiTheme="minorHAnsi" w:cstheme="minorBidi"/>
               <w:noProof/>
@@ -1137,7 +1140,7 @@
               <w14:ligatures w14:val="standardContextual"/>
             </w:rPr>
           </w:pPr>
-          <w:hyperlink w:anchor="_Toc199600650" w:history="1">
+          <w:hyperlink w:anchor="_Toc199664838" w:history="1">
             <w:r>
               <w:rPr>
                 <w:rStyle w:val="Hyperlink"/>
@@ -1164,7 +1167,7 @@
                 <w:noProof/>
                 <w:webHidden/>
               </w:rPr>
-              <w:instrText xml:space="preserve"> PAGEREF _Toc199600650 \h </w:instrText>
+              <w:instrText xml:space="preserve"> PAGEREF _Toc199664838 \h </w:instrText>
             </w:r>
             <w:r>
               <w:rPr>
@@ -1201,6 +1204,7 @@
             <w:tabs>
               <w:tab w:val="right" w:leader="dot" w:pos="8778"/>
             </w:tabs>
+            <w:spacing w:after="0" w:line="360" w:lineRule="auto"/>
             <w:rPr>
               <w:rFonts w:asciiTheme="minorHAnsi" w:eastAsiaTheme="minorEastAsia" w:hAnsiTheme="minorHAnsi" w:cstheme="minorBidi"/>
               <w:noProof/>
@@ -1211,7 +1215,7 @@
               <w14:ligatures w14:val="standardContextual"/>
             </w:rPr>
           </w:pPr>
-          <w:hyperlink w:anchor="_Toc199600651" w:history="1">
+          <w:hyperlink w:anchor="_Toc199664839" w:history="1">
             <w:r>
               <w:rPr>
                 <w:rStyle w:val="Hyperlink"/>
@@ -1238,7 +1242,7 @@
                 <w:noProof/>
                 <w:webHidden/>
               </w:rPr>
-              <w:instrText xml:space="preserve"> PAGEREF _Toc199600651 \h </w:instrText>
+              <w:instrText xml:space="preserve"> PAGEREF _Toc199664839 \h </w:instrText>
             </w:r>
             <w:r>
               <w:rPr>
@@ -1275,6 +1279,7 @@
             <w:tabs>
               <w:tab w:val="right" w:leader="dot" w:pos="8778"/>
             </w:tabs>
+            <w:spacing w:after="0" w:line="360" w:lineRule="auto"/>
             <w:rPr>
               <w:rFonts w:asciiTheme="minorHAnsi" w:eastAsiaTheme="minorEastAsia" w:hAnsiTheme="minorHAnsi" w:cstheme="minorBidi"/>
               <w:noProof/>
@@ -1285,7 +1290,7 @@
               <w14:ligatures w14:val="standardContextual"/>
             </w:rPr>
           </w:pPr>
-          <w:hyperlink w:anchor="_Toc199600652" w:history="1">
+          <w:hyperlink w:anchor="_Toc199664840" w:history="1">
             <w:r>
               <w:rPr>
                 <w:rStyle w:val="Hyperlink"/>
@@ -1312,7 +1317,7 @@
                 <w:noProof/>
                 <w:webHidden/>
               </w:rPr>
-              <w:instrText xml:space="preserve"> PAGEREF _Toc199600652 \h </w:instrText>
+              <w:instrText xml:space="preserve"> PAGEREF _Toc199664840 \h </w:instrText>
             </w:r>
             <w:r>
               <w:rPr>
@@ -1349,6 +1354,7 @@
             <w:tabs>
               <w:tab w:val="right" w:leader="dot" w:pos="8778"/>
             </w:tabs>
+            <w:spacing w:after="0" w:line="360" w:lineRule="auto"/>
             <w:rPr>
               <w:rFonts w:asciiTheme="minorHAnsi" w:eastAsiaTheme="minorEastAsia" w:hAnsiTheme="minorHAnsi" w:cstheme="minorBidi"/>
               <w:noProof/>
@@ -1359,7 +1365,7 @@
               <w14:ligatures w14:val="standardContextual"/>
             </w:rPr>
           </w:pPr>
-          <w:hyperlink w:anchor="_Toc199600653" w:history="1">
+          <w:hyperlink w:anchor="_Toc199664841" w:history="1">
             <w:r>
               <w:rPr>
                 <w:rStyle w:val="Hyperlink"/>
@@ -1386,7 +1392,7 @@
                 <w:noProof/>
                 <w:webHidden/>
               </w:rPr>
-              <w:instrText xml:space="preserve"> PAGEREF _Toc199600653 \h </w:instrText>
+              <w:instrText xml:space="preserve"> PAGEREF _Toc199664841 \h </w:instrText>
             </w:r>
             <w:r>
               <w:rPr>
@@ -1423,6 +1429,7 @@
             <w:tabs>
               <w:tab w:val="right" w:leader="dot" w:pos="8778"/>
             </w:tabs>
+            <w:spacing w:after="0" w:line="360" w:lineRule="auto"/>
             <w:rPr>
               <w:rFonts w:asciiTheme="minorHAnsi" w:eastAsiaTheme="minorEastAsia" w:hAnsiTheme="minorHAnsi" w:cstheme="minorBidi"/>
               <w:noProof/>
@@ -1433,7 +1440,7 @@
               <w14:ligatures w14:val="standardContextual"/>
             </w:rPr>
           </w:pPr>
-          <w:hyperlink w:anchor="_Toc199600654" w:history="1">
+          <w:hyperlink w:anchor="_Toc199664842" w:history="1">
             <w:r>
               <w:rPr>
                 <w:rStyle w:val="Hyperlink"/>
@@ -1460,7 +1467,7 @@
                 <w:noProof/>
                 <w:webHidden/>
               </w:rPr>
-              <w:instrText xml:space="preserve"> PAGEREF _Toc199600654 \h </w:instrText>
+              <w:instrText xml:space="preserve"> PAGEREF _Toc199664842 \h </w:instrText>
             </w:r>
             <w:r>
               <w:rPr>
@@ -1497,6 +1504,7 @@
             <w:tabs>
               <w:tab w:val="right" w:leader="dot" w:pos="8778"/>
             </w:tabs>
+            <w:spacing w:after="0" w:line="360" w:lineRule="auto"/>
             <w:rPr>
               <w:rFonts w:asciiTheme="minorHAnsi" w:eastAsiaTheme="minorEastAsia" w:hAnsiTheme="minorHAnsi" w:cstheme="minorBidi"/>
               <w:noProof/>
@@ -1507,7 +1515,7 @@
               <w14:ligatures w14:val="standardContextual"/>
             </w:rPr>
           </w:pPr>
-          <w:hyperlink w:anchor="_Toc199600655" w:history="1">
+          <w:hyperlink w:anchor="_Toc199664843" w:history="1">
             <w:r>
               <w:rPr>
                 <w:rStyle w:val="Hyperlink"/>
@@ -1534,7 +1542,7 @@
                 <w:noProof/>
                 <w:webHidden/>
               </w:rPr>
-              <w:instrText xml:space="preserve"> PAGEREF _Toc199600655 \h </w:instrText>
+              <w:instrText xml:space="preserve"> PAGEREF _Toc199664843 \h </w:instrText>
             </w:r>
             <w:r>
               <w:rPr>
@@ -1571,6 +1579,7 @@
             <w:tabs>
               <w:tab w:val="right" w:leader="dot" w:pos="8778"/>
             </w:tabs>
+            <w:spacing w:after="0" w:line="360" w:lineRule="auto"/>
             <w:rPr>
               <w:rFonts w:asciiTheme="minorHAnsi" w:eastAsiaTheme="minorEastAsia" w:hAnsiTheme="minorHAnsi" w:cstheme="minorBidi"/>
               <w:noProof/>
@@ -1581,7 +1590,7 @@
               <w14:ligatures w14:val="standardContextual"/>
             </w:rPr>
           </w:pPr>
-          <w:hyperlink w:anchor="_Toc199600656" w:history="1">
+          <w:hyperlink w:anchor="_Toc199664844" w:history="1">
             <w:r>
               <w:rPr>
                 <w:rStyle w:val="Hyperlink"/>
@@ -1608,7 +1617,7 @@
                 <w:noProof/>
                 <w:webHidden/>
               </w:rPr>
-              <w:instrText xml:space="preserve"> PAGEREF _Toc199600656 \h </w:instrText>
+              <w:instrText xml:space="preserve"> PAGEREF _Toc199664844 \h </w:instrText>
             </w:r>
             <w:r>
               <w:rPr>
@@ -1645,6 +1654,7 @@
             <w:tabs>
               <w:tab w:val="right" w:leader="dot" w:pos="8778"/>
             </w:tabs>
+            <w:spacing w:after="0" w:line="360" w:lineRule="auto"/>
             <w:rPr>
               <w:rFonts w:asciiTheme="minorHAnsi" w:eastAsiaTheme="minorEastAsia" w:hAnsiTheme="minorHAnsi" w:cstheme="minorBidi"/>
               <w:noProof/>
@@ -1655,7 +1665,7 @@
               <w14:ligatures w14:val="standardContextual"/>
             </w:rPr>
           </w:pPr>
-          <w:hyperlink w:anchor="_Toc199600657" w:history="1">
+          <w:hyperlink w:anchor="_Toc199664845" w:history="1">
             <w:r>
               <w:rPr>
                 <w:rStyle w:val="Hyperlink"/>
@@ -1682,7 +1692,7 @@
                 <w:noProof/>
                 <w:webHidden/>
               </w:rPr>
-              <w:instrText xml:space="preserve"> PAGEREF _Toc199600657 \h </w:instrText>
+              <w:instrText xml:space="preserve"> PAGEREF _Toc199664845 \h </w:instrText>
             </w:r>
             <w:r>
               <w:rPr>
@@ -1719,6 +1729,7 @@
             <w:tabs>
               <w:tab w:val="right" w:leader="dot" w:pos="8778"/>
             </w:tabs>
+            <w:spacing w:after="0" w:line="360" w:lineRule="auto"/>
             <w:rPr>
               <w:rFonts w:asciiTheme="minorHAnsi" w:eastAsiaTheme="minorEastAsia" w:hAnsiTheme="minorHAnsi" w:cstheme="minorBidi"/>
               <w:noProof/>
@@ -1729,7 +1740,7 @@
               <w14:ligatures w14:val="standardContextual"/>
             </w:rPr>
           </w:pPr>
-          <w:hyperlink w:anchor="_Toc199600658" w:history="1">
+          <w:hyperlink w:anchor="_Toc199664846" w:history="1">
             <w:r>
               <w:rPr>
                 <w:rStyle w:val="Hyperlink"/>
@@ -1756,7 +1767,7 @@
                 <w:noProof/>
                 <w:webHidden/>
               </w:rPr>
-              <w:instrText xml:space="preserve"> PAGEREF _Toc199600658 \h </w:instrText>
+              <w:instrText xml:space="preserve"> PAGEREF _Toc199664846 \h </w:instrText>
             </w:r>
             <w:r>
               <w:rPr>
@@ -1793,6 +1804,7 @@
             <w:tabs>
               <w:tab w:val="right" w:leader="dot" w:pos="8778"/>
             </w:tabs>
+            <w:spacing w:after="0" w:line="360" w:lineRule="auto"/>
             <w:rPr>
               <w:rFonts w:asciiTheme="minorHAnsi" w:eastAsiaTheme="minorEastAsia" w:hAnsiTheme="minorHAnsi" w:cstheme="minorBidi"/>
               <w:noProof/>
@@ -1803,7 +1815,7 @@
               <w14:ligatures w14:val="standardContextual"/>
             </w:rPr>
           </w:pPr>
-          <w:hyperlink w:anchor="_Toc199600659" w:history="1">
+          <w:hyperlink w:anchor="_Toc199664847" w:history="1">
             <w:r>
               <w:rPr>
                 <w:rStyle w:val="Hyperlink"/>
@@ -1830,7 +1842,7 @@
                 <w:noProof/>
                 <w:webHidden/>
               </w:rPr>
-              <w:instrText xml:space="preserve"> PAGEREF _Toc199600659 \h </w:instrText>
+              <w:instrText xml:space="preserve"> PAGEREF _Toc199664847 \h </w:instrText>
             </w:r>
             <w:r>
               <w:rPr>
@@ -1867,6 +1879,7 @@
             <w:tabs>
               <w:tab w:val="right" w:leader="dot" w:pos="8778"/>
             </w:tabs>
+            <w:spacing w:after="0" w:line="360" w:lineRule="auto"/>
             <w:rPr>
               <w:rFonts w:asciiTheme="minorHAnsi" w:eastAsiaTheme="minorEastAsia" w:hAnsiTheme="minorHAnsi" w:cstheme="minorBidi"/>
               <w:noProof/>
@@ -1877,7 +1890,7 @@
               <w14:ligatures w14:val="standardContextual"/>
             </w:rPr>
           </w:pPr>
-          <w:hyperlink w:anchor="_Toc199600660" w:history="1">
+          <w:hyperlink w:anchor="_Toc199664848" w:history="1">
             <w:r>
               <w:rPr>
                 <w:rStyle w:val="Hyperlink"/>
@@ -1904,7 +1917,7 @@
                 <w:noProof/>
                 <w:webHidden/>
               </w:rPr>
-              <w:instrText xml:space="preserve"> PAGEREF _Toc199600660 \h </w:instrText>
+              <w:instrText xml:space="preserve"> PAGEREF _Toc199664848 \h </w:instrText>
             </w:r>
             <w:r>
               <w:rPr>
@@ -1938,9 +1951,7 @@
         <w:p>
           <w:pPr>
             <w:pStyle w:val="TOC1"/>
-            <w:tabs>
-              <w:tab w:val="right" w:leader="dot" w:pos="8778"/>
-            </w:tabs>
+            <w:spacing w:after="0"/>
             <w:rPr>
               <w:rFonts w:asciiTheme="minorHAnsi" w:eastAsiaTheme="minorEastAsia" w:hAnsiTheme="minorHAnsi" w:cstheme="minorBidi"/>
               <w:noProof/>
@@ -1951,7 +1962,7 @@
               <w14:ligatures w14:val="standardContextual"/>
             </w:rPr>
           </w:pPr>
-          <w:hyperlink w:anchor="_Toc199600661" w:history="1">
+          <w:hyperlink w:anchor="_Toc199664849" w:history="1">
             <w:r>
               <w:rPr>
                 <w:rStyle w:val="Hyperlink"/>
@@ -1978,7 +1989,7 @@
                 <w:noProof/>
                 <w:webHidden/>
               </w:rPr>
-              <w:instrText xml:space="preserve"> PAGEREF _Toc199600661 \h </w:instrText>
+              <w:instrText xml:space="preserve"> PAGEREF _Toc199664849 \h </w:instrText>
             </w:r>
             <w:r>
               <w:rPr>
@@ -2015,6 +2026,7 @@
             <w:tabs>
               <w:tab w:val="right" w:leader="dot" w:pos="8778"/>
             </w:tabs>
+            <w:spacing w:after="0" w:line="360" w:lineRule="auto"/>
             <w:rPr>
               <w:rFonts w:asciiTheme="minorHAnsi" w:eastAsiaTheme="minorEastAsia" w:hAnsiTheme="minorHAnsi" w:cstheme="minorBidi"/>
               <w:noProof/>
@@ -2025,7 +2037,7 @@
               <w14:ligatures w14:val="standardContextual"/>
             </w:rPr>
           </w:pPr>
-          <w:hyperlink w:anchor="_Toc199600662" w:history="1">
+          <w:hyperlink w:anchor="_Toc199664850" w:history="1">
             <w:r>
               <w:rPr>
                 <w:rStyle w:val="Hyperlink"/>
@@ -2052,7 +2064,7 @@
                 <w:noProof/>
                 <w:webHidden/>
               </w:rPr>
-              <w:instrText xml:space="preserve"> PAGEREF _Toc199600662 \h </w:instrText>
+              <w:instrText xml:space="preserve"> PAGEREF _Toc199664850 \h </w:instrText>
             </w:r>
             <w:r>
               <w:rPr>
@@ -2089,6 +2101,7 @@
             <w:tabs>
               <w:tab w:val="right" w:leader="dot" w:pos="8778"/>
             </w:tabs>
+            <w:spacing w:after="0" w:line="360" w:lineRule="auto"/>
             <w:rPr>
               <w:rFonts w:asciiTheme="minorHAnsi" w:eastAsiaTheme="minorEastAsia" w:hAnsiTheme="minorHAnsi" w:cstheme="minorBidi"/>
               <w:noProof/>
@@ -2099,7 +2112,7 @@
               <w14:ligatures w14:val="standardContextual"/>
             </w:rPr>
           </w:pPr>
-          <w:hyperlink w:anchor="_Toc199600663" w:history="1">
+          <w:hyperlink w:anchor="_Toc199664851" w:history="1">
             <w:r>
               <w:rPr>
                 <w:rStyle w:val="Hyperlink"/>
@@ -2126,7 +2139,7 @@
                 <w:noProof/>
                 <w:webHidden/>
               </w:rPr>
-              <w:instrText xml:space="preserve"> PAGEREF _Toc199600663 \h </w:instrText>
+              <w:instrText xml:space="preserve"> PAGEREF _Toc199664851 \h </w:instrText>
             </w:r>
             <w:r>
               <w:rPr>
@@ -2163,6 +2176,7 @@
             <w:tabs>
               <w:tab w:val="right" w:leader="dot" w:pos="8778"/>
             </w:tabs>
+            <w:spacing w:after="0" w:line="360" w:lineRule="auto"/>
             <w:rPr>
               <w:rFonts w:asciiTheme="minorHAnsi" w:eastAsiaTheme="minorEastAsia" w:hAnsiTheme="minorHAnsi" w:cstheme="minorBidi"/>
               <w:noProof/>
@@ -2173,7 +2187,7 @@
               <w14:ligatures w14:val="standardContextual"/>
             </w:rPr>
           </w:pPr>
-          <w:hyperlink w:anchor="_Toc199600664" w:history="1">
+          <w:hyperlink w:anchor="_Toc199664852" w:history="1">
             <w:r>
               <w:rPr>
                 <w:rStyle w:val="Hyperlink"/>
@@ -2200,7 +2214,7 @@
                 <w:noProof/>
                 <w:webHidden/>
               </w:rPr>
-              <w:instrText xml:space="preserve"> PAGEREF _Toc199600664 \h </w:instrText>
+              <w:instrText xml:space="preserve"> PAGEREF _Toc199664852 \h </w:instrText>
             </w:r>
             <w:r>
               <w:rPr>
@@ -2237,6 +2251,7 @@
             <w:tabs>
               <w:tab w:val="right" w:leader="dot" w:pos="8778"/>
             </w:tabs>
+            <w:spacing w:after="0" w:line="360" w:lineRule="auto"/>
             <w:rPr>
               <w:rFonts w:asciiTheme="minorHAnsi" w:eastAsiaTheme="minorEastAsia" w:hAnsiTheme="minorHAnsi" w:cstheme="minorBidi"/>
               <w:noProof/>
@@ -2247,7 +2262,7 @@
               <w14:ligatures w14:val="standardContextual"/>
             </w:rPr>
           </w:pPr>
-          <w:hyperlink w:anchor="_Toc199600665" w:history="1">
+          <w:hyperlink w:anchor="_Toc199664853" w:history="1">
             <w:r>
               <w:rPr>
                 <w:rStyle w:val="Hyperlink"/>
@@ -2274,7 +2289,7 @@
                 <w:noProof/>
                 <w:webHidden/>
               </w:rPr>
-              <w:instrText xml:space="preserve"> PAGEREF _Toc199600665 \h </w:instrText>
+              <w:instrText xml:space="preserve"> PAGEREF _Toc199664853 \h </w:instrText>
             </w:r>
             <w:r>
               <w:rPr>
@@ -2308,9 +2323,7 @@
         <w:p>
           <w:pPr>
             <w:pStyle w:val="TOC1"/>
-            <w:tabs>
-              <w:tab w:val="right" w:leader="dot" w:pos="8778"/>
-            </w:tabs>
+            <w:spacing w:after="0"/>
             <w:rPr>
               <w:rFonts w:asciiTheme="minorHAnsi" w:eastAsiaTheme="minorEastAsia" w:hAnsiTheme="minorHAnsi" w:cstheme="minorBidi"/>
               <w:noProof/>
@@ -2321,7 +2334,7 @@
               <w14:ligatures w14:val="standardContextual"/>
             </w:rPr>
           </w:pPr>
-          <w:hyperlink w:anchor="_Toc199600666" w:history="1">
+          <w:hyperlink w:anchor="_Toc199664854" w:history="1">
             <w:r>
               <w:rPr>
                 <w:rStyle w:val="Hyperlink"/>
@@ -2348,7 +2361,7 @@
                 <w:noProof/>
                 <w:webHidden/>
               </w:rPr>
-              <w:instrText xml:space="preserve"> PAGEREF _Toc199600666 \h </w:instrText>
+              <w:instrText xml:space="preserve"> PAGEREF _Toc199664854 \h </w:instrText>
             </w:r>
             <w:r>
               <w:rPr>
@@ -2385,6 +2398,7 @@
             <w:tabs>
               <w:tab w:val="right" w:leader="dot" w:pos="8778"/>
             </w:tabs>
+            <w:spacing w:after="0" w:line="360" w:lineRule="auto"/>
             <w:rPr>
               <w:rFonts w:asciiTheme="minorHAnsi" w:eastAsiaTheme="minorEastAsia" w:hAnsiTheme="minorHAnsi" w:cstheme="minorBidi"/>
               <w:noProof/>
@@ -2395,7 +2409,7 @@
               <w14:ligatures w14:val="standardContextual"/>
             </w:rPr>
           </w:pPr>
-          <w:hyperlink w:anchor="_Toc199600667" w:history="1">
+          <w:hyperlink w:anchor="_Toc199664855" w:history="1">
             <w:r>
               <w:rPr>
                 <w:rStyle w:val="Hyperlink"/>
@@ -2422,7 +2436,7 @@
                 <w:noProof/>
                 <w:webHidden/>
               </w:rPr>
-              <w:instrText xml:space="preserve"> PAGEREF _Toc199600667 \h </w:instrText>
+              <w:instrText xml:space="preserve"> PAGEREF _Toc199664855 \h </w:instrText>
             </w:r>
             <w:r>
               <w:rPr>
@@ -2459,6 +2473,7 @@
             <w:tabs>
               <w:tab w:val="right" w:leader="dot" w:pos="8778"/>
             </w:tabs>
+            <w:spacing w:after="0" w:line="360" w:lineRule="auto"/>
             <w:rPr>
               <w:rFonts w:asciiTheme="minorHAnsi" w:eastAsiaTheme="minorEastAsia" w:hAnsiTheme="minorHAnsi" w:cstheme="minorBidi"/>
               <w:noProof/>
@@ -2469,7 +2484,7 @@
               <w14:ligatures w14:val="standardContextual"/>
             </w:rPr>
           </w:pPr>
-          <w:hyperlink w:anchor="_Toc199600668" w:history="1">
+          <w:hyperlink w:anchor="_Toc199664856" w:history="1">
             <w:r>
               <w:rPr>
                 <w:rStyle w:val="Hyperlink"/>
@@ -2496,7 +2511,7 @@
                 <w:noProof/>
                 <w:webHidden/>
               </w:rPr>
-              <w:instrText xml:space="preserve"> PAGEREF _Toc199600668 \h </w:instrText>
+              <w:instrText xml:space="preserve"> PAGEREF _Toc199664856 \h </w:instrText>
             </w:r>
             <w:r>
               <w:rPr>
@@ -2533,6 +2548,7 @@
             <w:tabs>
               <w:tab w:val="right" w:leader="dot" w:pos="8778"/>
             </w:tabs>
+            <w:spacing w:after="0" w:line="360" w:lineRule="auto"/>
             <w:rPr>
               <w:rFonts w:asciiTheme="minorHAnsi" w:eastAsiaTheme="minorEastAsia" w:hAnsiTheme="minorHAnsi" w:cstheme="minorBidi"/>
               <w:noProof/>
@@ -2543,7 +2559,7 @@
               <w14:ligatures w14:val="standardContextual"/>
             </w:rPr>
           </w:pPr>
-          <w:hyperlink w:anchor="_Toc199600669" w:history="1">
+          <w:hyperlink w:anchor="_Toc199664857" w:history="1">
             <w:r>
               <w:rPr>
                 <w:rStyle w:val="Hyperlink"/>
@@ -2570,7 +2586,7 @@
                 <w:noProof/>
                 <w:webHidden/>
               </w:rPr>
-              <w:instrText xml:space="preserve"> PAGEREF _Toc199600669 \h </w:instrText>
+              <w:instrText xml:space="preserve"> PAGEREF _Toc199664857 \h </w:instrText>
             </w:r>
             <w:r>
               <w:rPr>
@@ -2607,6 +2623,7 @@
             <w:tabs>
               <w:tab w:val="right" w:leader="dot" w:pos="8778"/>
             </w:tabs>
+            <w:spacing w:after="0" w:line="360" w:lineRule="auto"/>
             <w:rPr>
               <w:rFonts w:asciiTheme="minorHAnsi" w:eastAsiaTheme="minorEastAsia" w:hAnsiTheme="minorHAnsi" w:cstheme="minorBidi"/>
               <w:noProof/>
@@ -2617,7 +2634,7 @@
               <w14:ligatures w14:val="standardContextual"/>
             </w:rPr>
           </w:pPr>
-          <w:hyperlink w:anchor="_Toc199600670" w:history="1">
+          <w:hyperlink w:anchor="_Toc199664858" w:history="1">
             <w:r>
               <w:rPr>
                 <w:rStyle w:val="Hyperlink"/>
@@ -2644,7 +2661,7 @@
                 <w:noProof/>
                 <w:webHidden/>
               </w:rPr>
-              <w:instrText xml:space="preserve"> PAGEREF _Toc199600670 \h </w:instrText>
+              <w:instrText xml:space="preserve"> PAGEREF _Toc199664858 \h </w:instrText>
             </w:r>
             <w:r>
               <w:rPr>
@@ -2678,9 +2695,7 @@
         <w:p>
           <w:pPr>
             <w:pStyle w:val="TOC1"/>
-            <w:tabs>
-              <w:tab w:val="right" w:leader="dot" w:pos="8778"/>
-            </w:tabs>
+            <w:spacing w:after="0"/>
             <w:rPr>
               <w:rFonts w:asciiTheme="minorHAnsi" w:eastAsiaTheme="minorEastAsia" w:hAnsiTheme="minorHAnsi" w:cstheme="minorBidi"/>
               <w:noProof/>
@@ -2691,7 +2706,7 @@
               <w14:ligatures w14:val="standardContextual"/>
             </w:rPr>
           </w:pPr>
-          <w:hyperlink w:anchor="_Toc199600671" w:history="1">
+          <w:hyperlink w:anchor="_Toc199664859" w:history="1">
             <w:r>
               <w:rPr>
                 <w:rStyle w:val="Hyperlink"/>
@@ -2718,7 +2733,7 @@
                 <w:noProof/>
                 <w:webHidden/>
               </w:rPr>
-              <w:instrText xml:space="preserve"> PAGEREF _Toc199600671 \h </w:instrText>
+              <w:instrText xml:space="preserve"> PAGEREF _Toc199664859 \h </w:instrText>
             </w:r>
             <w:r>
               <w:rPr>
@@ -2752,9 +2767,7 @@
         <w:p>
           <w:pPr>
             <w:pStyle w:val="TOC1"/>
-            <w:tabs>
-              <w:tab w:val="right" w:leader="dot" w:pos="8778"/>
-            </w:tabs>
+            <w:spacing w:after="0"/>
             <w:rPr>
               <w:rFonts w:asciiTheme="minorHAnsi" w:eastAsiaTheme="minorEastAsia" w:hAnsiTheme="minorHAnsi" w:cstheme="minorBidi"/>
               <w:noProof/>
@@ -2765,7 +2778,7 @@
               <w14:ligatures w14:val="standardContextual"/>
             </w:rPr>
           </w:pPr>
-          <w:hyperlink w:anchor="_Toc199600672" w:history="1">
+          <w:hyperlink w:anchor="_Toc199664860" w:history="1">
             <w:r>
               <w:rPr>
                 <w:rStyle w:val="Hyperlink"/>
@@ -2792,7 +2805,7 @@
                 <w:noProof/>
                 <w:webHidden/>
               </w:rPr>
-              <w:instrText xml:space="preserve"> PAGEREF _Toc199600672 \h </w:instrText>
+              <w:instrText xml:space="preserve"> PAGEREF _Toc199664860 \h </w:instrText>
             </w:r>
             <w:r>
               <w:rPr>
@@ -2826,9 +2839,7 @@
         <w:p>
           <w:pPr>
             <w:pStyle w:val="TOC1"/>
-            <w:tabs>
-              <w:tab w:val="right" w:leader="dot" w:pos="8778"/>
-            </w:tabs>
+            <w:spacing w:after="0"/>
             <w:rPr>
               <w:rFonts w:asciiTheme="minorHAnsi" w:eastAsiaTheme="minorEastAsia" w:hAnsiTheme="minorHAnsi" w:cstheme="minorBidi"/>
               <w:noProof/>
@@ -2839,7 +2850,7 @@
               <w14:ligatures w14:val="standardContextual"/>
             </w:rPr>
           </w:pPr>
-          <w:hyperlink w:anchor="_Toc199600673" w:history="1">
+          <w:hyperlink w:anchor="_Toc199664861" w:history="1">
             <w:r>
               <w:rPr>
                 <w:rStyle w:val="Hyperlink"/>
@@ -2866,7 +2877,7 @@
                 <w:noProof/>
                 <w:webHidden/>
               </w:rPr>
-              <w:instrText xml:space="preserve"> PAGEREF _Toc199600673 \h </w:instrText>
+              <w:instrText xml:space="preserve"> PAGEREF _Toc199664861 \h </w:instrText>
             </w:r>
             <w:r>
               <w:rPr>
@@ -2898,6 +2909,9 @@
           </w:hyperlink>
         </w:p>
         <w:p>
+          <w:pPr>
+            <w:spacing w:after="0" w:line="360" w:lineRule="auto"/>
+          </w:pPr>
           <w:r>
             <w:rPr>
               <w:b/>
@@ -2915,7 +2929,7 @@
       <w:r>
         <w:br w:type="page"/>
       </w:r>
-      <w:bookmarkStart w:id="1" w:name="_Toc199600637"/>
+      <w:bookmarkStart w:id="1" w:name="_Toc199664825"/>
       <w:r>
         <w:lastRenderedPageBreak/>
         <w:t xml:space="preserve">LỜI </w:t>
@@ -2929,20 +2943,167 @@
       <w:bookmarkEnd w:id="1"/>
     </w:p>
     <w:p>
-      <w:r>
-        <w:t>…</w:t>
-      </w:r>
-    </w:p>
-    <w:p>
-      <w:r>
-        <w:br w:type="page"/>
-      </w:r>
-    </w:p>
+      <w:pPr>
+        <w:spacing w:line="360" w:lineRule="auto"/>
+      </w:pPr>
+      <w:r>
+        <w:t>Trong thời đại công nghệ số phát triển, ứng dụng công nghệ thông tin vào giáo dục, đặc biệt trong tổ chức thi cử, ngày càng trở nên quan trọng. Hệ thống thi trắc nghiệm trực tuyến không chỉ giúp tiết kiệm thời gian, giảm tải công việc cho cán bộ coi thi, mà còn đảm bảo tính chính xác, minh bạch và khách quan trong đánh giá kết quả học tập.</w:t>
+      </w:r>
+    </w:p>
+    <w:p>
+      <w:pPr>
+        <w:spacing w:line="360" w:lineRule="auto"/>
+      </w:pPr>
+      <w:r>
+        <w:t>Tuy nhiên,</w:t>
+      </w:r>
+      <w:r>
+        <w:t xml:space="preserve"> trường Cao Đẳng Công Nghệ Bách Khoa Hà Nội và </w:t>
+      </w:r>
+      <w:r>
+        <w:t xml:space="preserve"> nhiều cơ sở giáo dục </w:t>
+      </w:r>
+      <w:r>
+        <w:t xml:space="preserve">khác </w:t>
+      </w:r>
+      <w:r>
+        <w:t xml:space="preserve">vẫn áp dụng phương pháp thi truyền thống, dẫn đến tốn thời gian, dễ sai sót trong chấm điểm và khó kiểm soát quá trình thi. Xuất phát từ thực tế đó, em đã chọn và phát triển đề tài: </w:t>
+      </w:r>
+      <w:r>
+        <w:rPr>
+          <w:b/>
+          <w:bCs/>
+        </w:rPr>
+        <w:t>“Xây dựng hệ thống thi trắc nghiệm cho Trường Cao Đẳng Công Nghệ Bách Khoa Hà Nội (HPC)”</w:t>
+      </w:r>
+      <w:r>
+        <w:t xml:space="preserve"> làm đồ án tốt nghiệp, nhằm nâng cao hiệu quả tổ chức thi, bảo mật và tối ưu hóa quy trình chấm điểm.</w:t>
+      </w:r>
+    </w:p>
+    <w:p>
+      <w:pPr>
+        <w:spacing w:line="360" w:lineRule="auto"/>
+      </w:pPr>
+      <w:r>
+        <w:t>Mục tiêu của đề tài là xây dựng một hệ thống thi trắc nghiệm trực tuyến đáp ứng nhu cầu của nhà trường, giảng viên và sinh viên. Trong quá trình thực hiện, em đã tìm hiểu công nghệ phù hợp, phân tích yêu cầu, thiết kế cơ sở dữ liệu và phát triển các chức năng chính để đảm bảo hệ thống hoạt động ổn định.</w:t>
+      </w:r>
+    </w:p>
+    <w:p>
+      <w:pPr>
+        <w:spacing w:line="360" w:lineRule="auto"/>
+      </w:pPr>
+      <w:r>
+        <w:t xml:space="preserve">Trong quá trình làm đồ án, em đã gặp nhiều khó khăn nhưng cũng học hỏi được kiến thức bổ ích về lập trình, bảo mật và quản lý dữ liệu. Em xin chân thành cảm ơn thầy </w:t>
+      </w:r>
+      <w:r>
+        <w:rPr>
+          <w:b/>
+          <w:bCs/>
+        </w:rPr>
+        <w:t>Nguyễn Hoài Linh</w:t>
+      </w:r>
+      <w:r>
+        <w:t xml:space="preserve"> – Trưởng khoa Công nghệ Thông tin – người đã hướng dẫn, nhận xét và hỗ trợ em suốt quá trình thực hiện.</w:t>
+      </w:r>
+    </w:p>
+    <w:p>
+      <w:pPr>
+        <w:spacing w:line="360" w:lineRule="auto"/>
+      </w:pPr>
+      <w:r>
+        <w:t>Em cũng xin gửi lời cảm ơn đến Ban Giám hiệu, các thầy cô khoa CNTT, các phòng ban, gia đình, bạn bè đã tạo điều kiện và động viên em. Do thời gian có hạn và kiến thức còn hạn chế, đồ án chắc chắn còn thiếu sót. Em mong nhận được những góp ý quý báu để hoàn thiện hơn trong tương lai.</w:t>
+      </w:r>
+    </w:p>
+    <w:p>
+      <w:pPr>
+        <w:spacing w:line="360" w:lineRule="auto"/>
+        <w:rPr>
+          <w:lang w:val="en-US"/>
+        </w:rPr>
+      </w:pPr>
+      <w:r>
+        <w:t>Em xin chân thành cảm ơn!</w:t>
+      </w:r>
+    </w:p>
+    <w:tbl>
+      <w:tblPr>
+        <w:tblStyle w:val="TableGrid"/>
+        <w:tblW w:w="0" w:type="auto"/>
+        <w:tblBorders>
+          <w:top w:val="none" w:sz="0" w:space="0" w:color="auto"/>
+          <w:left w:val="none" w:sz="0" w:space="0" w:color="auto"/>
+          <w:bottom w:val="none" w:sz="0" w:space="0" w:color="auto"/>
+          <w:right w:val="none" w:sz="0" w:space="0" w:color="auto"/>
+          <w:insideH w:val="none" w:sz="0" w:space="0" w:color="auto"/>
+          <w:insideV w:val="none" w:sz="0" w:space="0" w:color="auto"/>
+        </w:tblBorders>
+        <w:tblLook w:val="04A0" w:firstRow="1" w:lastRow="0" w:firstColumn="1" w:lastColumn="0" w:noHBand="0" w:noVBand="1"/>
+      </w:tblPr>
+      <w:tblGrid>
+        <w:gridCol w:w="4389"/>
+        <w:gridCol w:w="4389"/>
+      </w:tblGrid>
+      <w:tr>
+        <w:tc>
+          <w:tcPr>
+            <w:tcW w:w="4389" w:type="dxa"/>
+          </w:tcPr>
+          <w:p/>
+        </w:tc>
+        <w:tc>
+          <w:tcPr>
+            <w:tcW w:w="4389" w:type="dxa"/>
+          </w:tcPr>
+          <w:p>
+            <w:pPr>
+              <w:spacing w:line="360" w:lineRule="auto"/>
+              <w:jc w:val="center"/>
+              <w:rPr>
+                <w:lang w:val="en-US"/>
+              </w:rPr>
+            </w:pPr>
+            <w:r>
+              <w:t>Hà Nội, ngày 01 tháng 06 năm 2025</w:t>
+            </w:r>
+          </w:p>
+          <w:p>
+            <w:pPr>
+              <w:spacing w:line="360" w:lineRule="auto"/>
+              <w:jc w:val="center"/>
+              <w:rPr>
+                <w:lang w:val="en-US"/>
+              </w:rPr>
+            </w:pPr>
+            <w:r>
+              <w:rPr>
+                <w:lang w:val="en-US"/>
+              </w:rPr>
+              <w:t>Sinh viên</w:t>
+            </w:r>
+          </w:p>
+          <w:p>
+            <w:pPr>
+              <w:spacing w:line="360" w:lineRule="auto"/>
+              <w:jc w:val="center"/>
+              <w:rPr>
+                <w:lang w:val="en-US"/>
+              </w:rPr>
+            </w:pPr>
+            <w:r>
+              <w:rPr>
+                <w:lang w:val="en-US"/>
+              </w:rPr>
+              <w:t>Đàm Minh Giang</w:t>
+            </w:r>
+          </w:p>
+        </w:tc>
+      </w:tr>
+    </w:tbl>
     <w:p>
       <w:pPr>
         <w:pStyle w:val="Heading1"/>
       </w:pPr>
-      <w:bookmarkStart w:id="2" w:name="_Toc199600638"/>
+      <w:bookmarkStart w:id="2" w:name="_Toc199664826"/>
       <w:r>
         <w:lastRenderedPageBreak/>
         <w:t>DANH MỤC HÌNH VẼ, BẢNG BIỂU</w:t>
@@ -2953,7 +3114,7 @@
       <w:pPr>
         <w:pStyle w:val="Heading2"/>
       </w:pPr>
-      <w:bookmarkStart w:id="3" w:name="_Toc199600639"/>
+      <w:bookmarkStart w:id="3" w:name="_Toc199664827"/>
       <w:r>
         <w:t xml:space="preserve">1. </w:t>
       </w:r>
@@ -2970,6 +3131,7 @@
         </w:tabs>
         <w:rPr>
           <w:rFonts w:asciiTheme="minorHAnsi" w:eastAsiaTheme="minorEastAsia" w:hAnsiTheme="minorHAnsi" w:cstheme="minorBidi"/>
+          <w:noProof/>
           <w:kern w:val="2"/>
           <w:sz w:val="24"/>
           <w:szCs w:val="24"/>
@@ -2986,50 +3148,58 @@
       <w:r>
         <w:fldChar w:fldCharType="separate"/>
       </w:r>
-      <w:hyperlink w:anchor="_Toc199599381" w:history="1">
+      <w:hyperlink w:anchor="_Toc199664820" w:history="1">
         <w:r>
           <w:rPr>
             <w:rStyle w:val="Hyperlink"/>
+            <w:noProof/>
           </w:rPr>
           <w:t>Hình 2.1: Ảnh mẫu</w:t>
         </w:r>
         <w:r>
           <w:rPr>
+            <w:noProof/>
             <w:webHidden/>
           </w:rPr>
           <w:tab/>
         </w:r>
         <w:r>
           <w:rPr>
+            <w:noProof/>
             <w:webHidden/>
           </w:rPr>
           <w:fldChar w:fldCharType="begin"/>
         </w:r>
         <w:r>
           <w:rPr>
+            <w:noProof/>
             <w:webHidden/>
           </w:rPr>
-          <w:instrText xml:space="preserve"> PAGEREF _Toc199599381 \h </w:instrText>
+          <w:instrText xml:space="preserve"> PAGEREF _Toc199664820 \h </w:instrText>
         </w:r>
         <w:r>
           <w:rPr>
+            <w:noProof/>
             <w:webHidden/>
           </w:rPr>
         </w:r>
         <w:r>
           <w:rPr>
+            <w:noProof/>
             <w:webHidden/>
           </w:rPr>
           <w:fldChar w:fldCharType="separate"/>
         </w:r>
         <w:r>
           <w:rPr>
+            <w:noProof/>
             <w:webHidden/>
           </w:rPr>
           <w:t>7</w:t>
         </w:r>
         <w:r>
           <w:rPr>
+            <w:noProof/>
             <w:webHidden/>
           </w:rPr>
           <w:fldChar w:fldCharType="end"/>
@@ -3057,7 +3227,7 @@
       <w:pPr>
         <w:pStyle w:val="Heading2"/>
       </w:pPr>
-      <w:bookmarkStart w:id="4" w:name="_Toc199600640"/>
+      <w:bookmarkStart w:id="4" w:name="_Toc199664828"/>
       <w:r>
         <w:lastRenderedPageBreak/>
         <w:t xml:space="preserve">2. </w:t>
@@ -3153,7 +3323,7 @@
       <w:pPr>
         <w:pStyle w:val="Heading1"/>
       </w:pPr>
-      <w:bookmarkStart w:id="5" w:name="_Toc199600641"/>
+      <w:bookmarkStart w:id="5" w:name="_Toc199664829"/>
       <w:r>
         <w:lastRenderedPageBreak/>
         <w:t>CHƯƠNG I: KHẢO SÁT HỆ THỐNG</w:t>
@@ -3163,79 +3333,729 @@
     <w:p>
       <w:pPr>
         <w:pStyle w:val="Heading2"/>
-      </w:pPr>
-      <w:bookmarkStart w:id="6" w:name="_Toc199600642"/>
+        <w:spacing w:line="360" w:lineRule="auto"/>
+      </w:pPr>
+      <w:bookmarkStart w:id="6" w:name="_Toc199664830"/>
       <w:r>
         <w:t>1.1 Mô tả về môi trường hoạt động</w:t>
       </w:r>
       <w:bookmarkEnd w:id="6"/>
     </w:p>
     <w:p>
-      <w:r>
-        <w:t>…</w:t>
+      <w:pPr>
+        <w:spacing w:line="360" w:lineRule="auto"/>
+      </w:pPr>
+      <w:r>
+        <w:t>Hệ thống thi trắc nghiệm được xây dựng nhằm phục vụ cho Trường Cao Đẳng Công Nghệ Bách Khoa Hà Nội (HPC). Môi trường hoạt động của hệ thống là trên nền tảng mạng Internet và nội bộ của nhà trường, đảm bảo khả năng truy cập linh hoạt cho giảng viên và sinh viên ở nhiều địa điểm khác nhau.</w:t>
+      </w:r>
+    </w:p>
+    <w:p>
+      <w:pPr>
+        <w:spacing w:line="360" w:lineRule="auto"/>
+      </w:pPr>
+      <w:r>
+        <w:t>Hệ thống sẽ được triển khai trên các thiết bị như máy tính để bàn, laptop, thậm chí cả điện thoại di động có kết nối Internet. Nhà trường hiện có hạ tầng mạng ổn định, với hệ thống máy chủ và các thiết bị mạng phù hợp để hỗ trợ việc vận hành hệ thống thi trực tuyến.</w:t>
+      </w:r>
+    </w:p>
+    <w:p>
+      <w:pPr>
+        <w:spacing w:line="360" w:lineRule="auto"/>
+        <w:rPr>
+          <w:lang w:val="en-US"/>
+        </w:rPr>
+      </w:pPr>
+      <w:r>
+        <w:t>Ngoài ra, các phòng ban liên quan, đặc biệt là khoa Công Nghệ Thông Tin và phòng công nghệ thông tin nhà trường sẽ phối hợp trong việc quản lý, bảo trì và hỗ trợ kỹ thuật cho hệ thống hoạt động hiệu quả.</w:t>
       </w:r>
     </w:p>
     <w:p>
       <w:pPr>
         <w:pStyle w:val="Heading2"/>
-      </w:pPr>
-      <w:bookmarkStart w:id="7" w:name="_Toc199600643"/>
+        <w:spacing w:line="360" w:lineRule="auto"/>
+      </w:pPr>
+      <w:bookmarkStart w:id="7" w:name="_Toc199664831"/>
       <w:r>
         <w:t>1.2 Khảo sát bài toán</w:t>
       </w:r>
       <w:bookmarkEnd w:id="7"/>
     </w:p>
     <w:p>
-      <w:r>
-        <w:t>…</w:t>
+      <w:pPr>
+        <w:spacing w:line="360" w:lineRule="auto"/>
+      </w:pPr>
+      <w:r>
+        <w:t>Việc tổ chức các kỳ thi kiểm tra kiến thức là một phần không thể thiếu trong quá trình đào tạo tại Trường Cao Đẳng Công Nghệ Bách Khoa Hà Nội. Tuy nhiên, hiện nay việc thi trắc nghiệm vẫn còn được thực hiện theo phương pháp truyền thống, dẫn đến nhiều hạn chế như:</w:t>
+      </w:r>
+    </w:p>
+    <w:p>
+      <w:pPr>
+        <w:numPr>
+          <w:ilvl w:val="0"/>
+          <w:numId w:val="1"/>
+        </w:numPr>
+        <w:spacing w:line="360" w:lineRule="auto"/>
+      </w:pPr>
+      <w:r>
+        <w:t>Mất nhiều thời gian cho việc ra đề, phát đề và thu bài thi.</w:t>
+      </w:r>
+    </w:p>
+    <w:p>
+      <w:pPr>
+        <w:numPr>
+          <w:ilvl w:val="0"/>
+          <w:numId w:val="1"/>
+        </w:numPr>
+        <w:spacing w:line="360" w:lineRule="auto"/>
+      </w:pPr>
+      <w:r>
+        <w:t>Quá trình chấm điểm thủ công dễ xảy ra sai sót và mất nhiều thời gian.</w:t>
+      </w:r>
+    </w:p>
+    <w:p>
+      <w:pPr>
+        <w:numPr>
+          <w:ilvl w:val="0"/>
+          <w:numId w:val="1"/>
+        </w:numPr>
+        <w:spacing w:line="360" w:lineRule="auto"/>
+      </w:pPr>
+      <w:r>
+        <w:t>Khó khăn trong việc giám sát, đảm bảo tính công bằng và minh bạch trong kỳ thi.</w:t>
+      </w:r>
+    </w:p>
+    <w:p>
+      <w:pPr>
+        <w:numPr>
+          <w:ilvl w:val="0"/>
+          <w:numId w:val="1"/>
+        </w:numPr>
+        <w:spacing w:line="360" w:lineRule="auto"/>
+      </w:pPr>
+      <w:r>
+        <w:t>Hạn chế trong bối cảnh cần tổ chức thi trực tuyến do các yếu tố khách quan như dịch bệnh hoặc điều kiện học tập từ xa.</w:t>
+      </w:r>
+    </w:p>
+    <w:p>
+      <w:pPr>
+        <w:spacing w:line="360" w:lineRule="auto"/>
+      </w:pPr>
+      <w:r>
+        <w:t>Xuất phát từ những khó khăn trên, việc xây dựng một hệ thống thi trắc nghiệm trực tuyến là cần thiết để:</w:t>
+      </w:r>
+    </w:p>
+    <w:p>
+      <w:pPr>
+        <w:numPr>
+          <w:ilvl w:val="0"/>
+          <w:numId w:val="2"/>
+        </w:numPr>
+        <w:spacing w:line="360" w:lineRule="auto"/>
+      </w:pPr>
+      <w:r>
+        <w:lastRenderedPageBreak/>
+        <w:t>Đơn giản</w:t>
+      </w:r>
+      <w:r>
+        <w:t xml:space="preserve"> hóa các bước trong quá trình tổ chức thi, từ ra đề, phát đề đến chấm điểm.</w:t>
+      </w:r>
+    </w:p>
+    <w:p>
+      <w:pPr>
+        <w:numPr>
+          <w:ilvl w:val="0"/>
+          <w:numId w:val="2"/>
+        </w:numPr>
+        <w:spacing w:line="360" w:lineRule="auto"/>
+      </w:pPr>
+      <w:r>
+        <w:t>Đảm bảo tính chính xác và khách quan trong đánh giá kết quả.</w:t>
+      </w:r>
+    </w:p>
+    <w:p>
+      <w:pPr>
+        <w:numPr>
+          <w:ilvl w:val="0"/>
+          <w:numId w:val="2"/>
+        </w:numPr>
+        <w:spacing w:line="360" w:lineRule="auto"/>
+      </w:pPr>
+      <w:r>
+        <w:t>Tăng cường khả năng giám sát, hạn chế gian lận trong quá trình thi.</w:t>
+      </w:r>
+    </w:p>
+    <w:p>
+      <w:pPr>
+        <w:numPr>
+          <w:ilvl w:val="0"/>
+          <w:numId w:val="2"/>
+        </w:numPr>
+        <w:spacing w:line="360" w:lineRule="auto"/>
+      </w:pPr>
+      <w:r>
+        <w:t>Giúp giảng viên và sinh viên có thể tham gia kỳ thi một cách thuận tiện, linh hoạt hơn, đặc biệt trong các trường hợp học trực tuyến.</w:t>
+      </w:r>
+    </w:p>
+    <w:p>
+      <w:pPr>
+        <w:spacing w:line="360" w:lineRule="auto"/>
+        <w:rPr>
+          <w:lang w:val="en-US"/>
+        </w:rPr>
+      </w:pPr>
+      <w:r>
+        <w:t>Do đó, hệ thống thi trắc nghiệm trực tuyến được đề xuất nhằm giải quyết những vấn đề tồn tại, góp phần nâng cao hiệu quả công tác kiểm tra, đánh giá tại trường.</w:t>
       </w:r>
     </w:p>
     <w:p>
       <w:pPr>
         <w:pStyle w:val="Heading2"/>
-      </w:pPr>
-      <w:bookmarkStart w:id="8" w:name="_Toc199600644"/>
+        <w:spacing w:line="360" w:lineRule="auto"/>
+      </w:pPr>
+      <w:bookmarkStart w:id="8" w:name="_Toc199664832"/>
       <w:r>
         <w:t>1.3 Ưu, nhược điểm của hệ thống cũ</w:t>
       </w:r>
       <w:bookmarkEnd w:id="8"/>
     </w:p>
     <w:p>
-      <w:r>
-        <w:t>…</w:t>
+      <w:pPr>
+        <w:spacing w:line="360" w:lineRule="auto"/>
+        <w:rPr>
+          <w:b/>
+          <w:bCs/>
+        </w:rPr>
+      </w:pPr>
+      <w:r>
+        <w:rPr>
+          <w:b/>
+          <w:bCs/>
+        </w:rPr>
+        <w:t>Ưu điểm:</w:t>
+      </w:r>
+    </w:p>
+    <w:p>
+      <w:pPr>
+        <w:numPr>
+          <w:ilvl w:val="0"/>
+          <w:numId w:val="3"/>
+        </w:numPr>
+        <w:spacing w:line="360" w:lineRule="auto"/>
+      </w:pPr>
+      <w:r>
+        <w:rPr>
+          <w:b/>
+          <w:bCs/>
+        </w:rPr>
+        <w:t>Dễ triển khai:</w:t>
+      </w:r>
+      <w:r>
+        <w:t xml:space="preserve"> Phương pháp thi trắc nghiệm truyền thống không đòi hỏi nhiều về công nghệ, phù hợp với những nơi chưa có hạ tầng CNTT mạnh.</w:t>
+      </w:r>
+    </w:p>
+    <w:p>
+      <w:pPr>
+        <w:numPr>
+          <w:ilvl w:val="0"/>
+          <w:numId w:val="3"/>
+        </w:numPr>
+        <w:spacing w:line="360" w:lineRule="auto"/>
+      </w:pPr>
+      <w:r>
+        <w:rPr>
+          <w:b/>
+          <w:bCs/>
+        </w:rPr>
+        <w:t>Đơn giản, quen thuộc:</w:t>
+      </w:r>
+      <w:r>
+        <w:t xml:space="preserve"> Giảng viên và sinh viên đã quen với cách tổ chức thi truyền thống, giảm bớt thời gian làm quen với hệ thống mới.</w:t>
+      </w:r>
+    </w:p>
+    <w:p>
+      <w:pPr>
+        <w:numPr>
+          <w:ilvl w:val="0"/>
+          <w:numId w:val="3"/>
+        </w:numPr>
+        <w:spacing w:line="360" w:lineRule="auto"/>
+      </w:pPr>
+      <w:r>
+        <w:rPr>
+          <w:b/>
+          <w:bCs/>
+        </w:rPr>
+        <w:t>Kiểm soát trực tiếp:</w:t>
+      </w:r>
+      <w:r>
+        <w:t xml:space="preserve"> Cán bộ coi thi có thể dễ dàng giám sát thí sinh trong phòng thi thực tế.</w:t>
+      </w:r>
+    </w:p>
+    <w:p>
+      <w:pPr>
+        <w:spacing w:line="360" w:lineRule="auto"/>
+        <w:rPr>
+          <w:b/>
+          <w:bCs/>
+        </w:rPr>
+      </w:pPr>
+      <w:r>
+        <w:rPr>
+          <w:b/>
+          <w:bCs/>
+        </w:rPr>
+        <w:t>Nhược điểm:</w:t>
+      </w:r>
+    </w:p>
+    <w:p>
+      <w:pPr>
+        <w:numPr>
+          <w:ilvl w:val="0"/>
+          <w:numId w:val="4"/>
+        </w:numPr>
+        <w:spacing w:line="360" w:lineRule="auto"/>
+      </w:pPr>
+      <w:r>
+        <w:rPr>
+          <w:b/>
+          <w:bCs/>
+        </w:rPr>
+        <w:t>Tốn thời gian và nhân lực:</w:t>
+      </w:r>
+      <w:r>
+        <w:t xml:space="preserve"> Việc phát đề, thu bài, chấm điểm thủ công mất nhiều thời gian, công sức.</w:t>
+      </w:r>
+    </w:p>
+    <w:p>
+      <w:pPr>
+        <w:numPr>
+          <w:ilvl w:val="0"/>
+          <w:numId w:val="4"/>
+        </w:numPr>
+        <w:spacing w:line="360" w:lineRule="auto"/>
+      </w:pPr>
+      <w:r>
+        <w:rPr>
+          <w:b/>
+          <w:bCs/>
+        </w:rPr>
+        <w:t>Dễ xảy ra sai sót:</w:t>
+      </w:r>
+      <w:r>
+        <w:t xml:space="preserve"> Quá trình chấm điểm thủ công có thể gây sai sót trong nhập liệu, đánh giá không chính xác.</w:t>
+      </w:r>
+    </w:p>
+    <w:p>
+      <w:pPr>
+        <w:numPr>
+          <w:ilvl w:val="0"/>
+          <w:numId w:val="4"/>
+        </w:numPr>
+        <w:spacing w:line="360" w:lineRule="auto"/>
+      </w:pPr>
+      <w:r>
+        <w:rPr>
+          <w:b/>
+          <w:bCs/>
+        </w:rPr>
+        <w:t>Khó giám sát:</w:t>
+      </w:r>
+      <w:r>
+        <w:t xml:space="preserve"> Gian lận trong phòng thi khó kiểm soát hoàn toàn, đặc biệt khi số lượng thí sinh lớn.</w:t>
+      </w:r>
+    </w:p>
+    <w:p>
+      <w:pPr>
+        <w:numPr>
+          <w:ilvl w:val="0"/>
+          <w:numId w:val="4"/>
+        </w:numPr>
+        <w:spacing w:line="360" w:lineRule="auto"/>
+      </w:pPr>
+      <w:r>
+        <w:rPr>
+          <w:b/>
+          <w:bCs/>
+        </w:rPr>
+        <w:t>Hạn chế linh hoạt:</w:t>
+      </w:r>
+      <w:r>
+        <w:t xml:space="preserve"> Khó tổ chức các kỳ thi linh hoạt, đặc biệt trong điều kiện học trực tuyến hoặc cần thi từ xa.</w:t>
+      </w:r>
+    </w:p>
+    <w:p>
+      <w:pPr>
+        <w:numPr>
+          <w:ilvl w:val="0"/>
+          <w:numId w:val="4"/>
+        </w:numPr>
+        <w:spacing w:line="360" w:lineRule="auto"/>
+      </w:pPr>
+      <w:r>
+        <w:rPr>
+          <w:b/>
+          <w:bCs/>
+        </w:rPr>
+        <w:lastRenderedPageBreak/>
+        <w:t>Không tối ưu lưu trữ dữ liệu:</w:t>
+      </w:r>
+      <w:r>
+        <w:t xml:space="preserve"> Việc quản lý hồ sơ bài thi, điểm số và thống kê kết quả còn thủ công, không hiệu quả.</w:t>
+      </w:r>
+    </w:p>
+    <w:p>
+      <w:pPr>
+        <w:spacing w:line="360" w:lineRule="auto"/>
+        <w:rPr>
+          <w:lang w:val="en-US"/>
+        </w:rPr>
+      </w:pPr>
+      <w:r>
+        <w:t>Những hạn chế trên đặt ra yêu cầu cấp thiết về việc xây dựng một hệ thống thi trắc nghiệm trực tuyến nhằm khắc phục các điểm yếu, đồng thời phát huy ưu điểm, giúp nâng cao chất lượng công tác thi cử tại trường.</w:t>
       </w:r>
     </w:p>
     <w:p>
       <w:pPr>
         <w:pStyle w:val="Heading2"/>
-      </w:pPr>
-      <w:bookmarkStart w:id="9" w:name="_Toc199600645"/>
+        <w:spacing w:line="360" w:lineRule="auto"/>
+      </w:pPr>
+      <w:bookmarkStart w:id="9" w:name="_Toc199664833"/>
       <w:r>
         <w:t>1.4 Yêu cầu của đề tài</w:t>
       </w:r>
       <w:bookmarkEnd w:id="9"/>
     </w:p>
     <w:p>
-      <w:r>
-        <w:t>…</w:t>
+      <w:pPr>
+        <w:spacing w:line="360" w:lineRule="auto"/>
+      </w:pPr>
+      <w:r>
+        <w:t>Đề tài “Xây dựng hệ thống thi trắc nghiệm cho Trường Cao Đẳng Công Nghệ Bách Khoa Hà Nội (HPC)” đặt ra các yêu cầu chính như sau:</w:t>
+      </w:r>
+    </w:p>
+    <w:p>
+      <w:pPr>
+        <w:numPr>
+          <w:ilvl w:val="0"/>
+          <w:numId w:val="5"/>
+        </w:numPr>
+        <w:spacing w:line="360" w:lineRule="auto"/>
+      </w:pPr>
+      <w:r>
+        <w:rPr>
+          <w:b/>
+          <w:bCs/>
+        </w:rPr>
+        <w:t>Hiệu quả và chính xác:</w:t>
+      </w:r>
+      <w:r>
+        <w:t xml:space="preserve"> Hệ thống cần hỗ trợ tổ chức các kỳ thi trắc nghiệm một cách nhanh chóng, tiết kiệm thời gian, đồng thời đảm bảo kết quả chấm thi chính xác và khách quan.</w:t>
+      </w:r>
+    </w:p>
+    <w:p>
+      <w:pPr>
+        <w:numPr>
+          <w:ilvl w:val="0"/>
+          <w:numId w:val="5"/>
+        </w:numPr>
+        <w:spacing w:line="360" w:lineRule="auto"/>
+      </w:pPr>
+      <w:r>
+        <w:rPr>
+          <w:b/>
+          <w:bCs/>
+        </w:rPr>
+        <w:t>Dễ sử dụng:</w:t>
+      </w:r>
+      <w:r>
+        <w:t xml:space="preserve"> Giao diện thân thiện, dễ hiểu, phù hợp với cả giảng viên và sinh viên, giúp mọi người dễ dàng làm quen và thao tác.</w:t>
+      </w:r>
+    </w:p>
+    <w:p>
+      <w:pPr>
+        <w:numPr>
+          <w:ilvl w:val="0"/>
+          <w:numId w:val="5"/>
+        </w:numPr>
+        <w:spacing w:line="360" w:lineRule="auto"/>
+      </w:pPr>
+      <w:r>
+        <w:rPr>
+          <w:b/>
+          <w:bCs/>
+        </w:rPr>
+        <w:t>Bảo mật cao:</w:t>
+      </w:r>
+      <w:r>
+        <w:t xml:space="preserve"> Đảm bảo tính bảo mật trong quá trình tổ chức thi, chống gian lận, bảo vệ dữ liệu cá nhân và kết quả thi của thí sinh.</w:t>
+      </w:r>
+    </w:p>
+    <w:p>
+      <w:pPr>
+        <w:numPr>
+          <w:ilvl w:val="0"/>
+          <w:numId w:val="5"/>
+        </w:numPr>
+        <w:spacing w:line="360" w:lineRule="auto"/>
+      </w:pPr>
+      <w:r>
+        <w:rPr>
+          <w:b/>
+          <w:bCs/>
+        </w:rPr>
+        <w:t>Quản lý tập trung:</w:t>
+      </w:r>
+      <w:r>
+        <w:t xml:space="preserve"> Cho phép quản lý thông tin thí sinh, đề thi, kết quả thi và báo cáo thống kê một cách hiệu quả và thuận tiện.</w:t>
+      </w:r>
+    </w:p>
+    <w:p>
+      <w:pPr>
+        <w:numPr>
+          <w:ilvl w:val="0"/>
+          <w:numId w:val="5"/>
+        </w:numPr>
+        <w:spacing w:line="360" w:lineRule="auto"/>
+      </w:pPr>
+      <w:r>
+        <w:rPr>
+          <w:b/>
+          <w:bCs/>
+        </w:rPr>
+        <w:t>Khả năng truy cập linh hoạt:</w:t>
+      </w:r>
+      <w:r>
+        <w:t xml:space="preserve"> Hỗ trợ truy cập trên nhiều thiết bị khác nhau như máy tính, laptop, điện thoại thông minh qua mạng Internet.</w:t>
+      </w:r>
+    </w:p>
+    <w:p>
+      <w:pPr>
+        <w:numPr>
+          <w:ilvl w:val="0"/>
+          <w:numId w:val="5"/>
+        </w:numPr>
+        <w:spacing w:line="360" w:lineRule="auto"/>
+      </w:pPr>
+      <w:r>
+        <w:rPr>
+          <w:b/>
+          <w:bCs/>
+        </w:rPr>
+        <w:t>Tính mở rộng và bảo trì dễ dàng:</w:t>
+      </w:r>
+      <w:r>
+        <w:t xml:space="preserve"> Hệ thống được thiết kế có cấu trúc rõ ràng, dễ dàng nâng cấp và bảo trì trong tương lai khi có nhu cầu mở rộng hoặc thêm tính năng mới.</w:t>
+      </w:r>
+    </w:p>
+    <w:p>
+      <w:pPr>
+        <w:numPr>
+          <w:ilvl w:val="0"/>
+          <w:numId w:val="5"/>
+        </w:numPr>
+        <w:spacing w:line="360" w:lineRule="auto"/>
+      </w:pPr>
+      <w:r>
+        <w:rPr>
+          <w:b/>
+          <w:bCs/>
+        </w:rPr>
+        <w:t>Tích hợp chức năng giám sát:</w:t>
+      </w:r>
+      <w:r>
+        <w:t xml:space="preserve"> Hỗ trợ giám sát và quản lý quá trình thi để đảm bảo tính công bằng và minh bạch.</w:t>
+      </w:r>
+    </w:p>
+    <w:p>
+      <w:pPr>
+        <w:spacing w:line="360" w:lineRule="auto"/>
+        <w:rPr>
+          <w:lang w:val="en-US"/>
+        </w:rPr>
+      </w:pPr>
+      <w:r>
+        <w:lastRenderedPageBreak/>
+        <w:t>Đây là những yêu cầu cốt lõi nhằm đảm bảo hệ thống thi trắc nghiệm đáp ứng được nhu cầu thực tế của nhà trường, góp phần nâng cao chất lượng và hiệu quả công tác kiểm tra, đánh giá.</w:t>
       </w:r>
     </w:p>
     <w:p>
       <w:pPr>
         <w:pStyle w:val="Heading2"/>
-      </w:pPr>
-      <w:bookmarkStart w:id="10" w:name="_Toc199600646"/>
+        <w:spacing w:line="360" w:lineRule="auto"/>
+      </w:pPr>
+      <w:bookmarkStart w:id="10" w:name="_Toc199664834"/>
       <w:r>
         <w:t>1.5 Công cụ lập trình</w:t>
       </w:r>
       <w:bookmarkEnd w:id="10"/>
     </w:p>
     <w:p>
-      <w:r>
-        <w:t>…</w:t>
-      </w:r>
-    </w:p>
-    <w:p>
+      <w:pPr>
+        <w:spacing w:line="360" w:lineRule="auto"/>
+      </w:pPr>
+      <w:r>
+        <w:t>Để xây dựng hệ thống thi trắc nghiệm cho Trường Cao Đẳng Công Nghệ Bách Khoa Hà Nội, em dự kiến sử dụng các công cụ lập trình chính như sau:</w:t>
+      </w:r>
+    </w:p>
+    <w:p>
+      <w:pPr>
+        <w:numPr>
+          <w:ilvl w:val="0"/>
+          <w:numId w:val="6"/>
+        </w:numPr>
+        <w:spacing w:line="360" w:lineRule="auto"/>
+      </w:pPr>
+      <w:r>
+        <w:rPr>
+          <w:b/>
+          <w:bCs/>
+        </w:rPr>
+        <w:t>Server:</w:t>
+      </w:r>
+      <w:r>
+        <w:br/>
+        <w:t xml:space="preserve">Sử dụng ngôn ngữ lập trình </w:t>
+      </w:r>
+      <w:r>
+        <w:rPr>
+          <w:b/>
+          <w:bCs/>
+        </w:rPr>
+        <w:t>PHP</w:t>
+      </w:r>
+      <w:r>
+        <w:t xml:space="preserve"> kết hợp với cơ sở dữ liệu MySQL để phát triển các chức năng xử lý phía máy chủ. PHP là công nghệ phổ biến, dễ triển khai và bảo trì, phù hợp cho việc xây dựng hệ thống web động và quản lý dữ liệu hiệu quả.</w:t>
+      </w:r>
+    </w:p>
+    <w:p>
+      <w:pPr>
+        <w:numPr>
+          <w:ilvl w:val="0"/>
+          <w:numId w:val="6"/>
+        </w:numPr>
+        <w:spacing w:line="360" w:lineRule="auto"/>
+      </w:pPr>
+      <w:r>
+        <w:rPr>
+          <w:b/>
+          <w:bCs/>
+        </w:rPr>
+        <w:t>Client:</w:t>
+      </w:r>
+      <w:r>
+        <w:br/>
+        <w:t xml:space="preserve">Ứng dụng giao diện người dùng sẽ được xây dựng bằng </w:t>
+      </w:r>
+      <w:r>
+        <w:rPr>
+          <w:b/>
+          <w:bCs/>
+        </w:rPr>
+        <w:t>Flutter</w:t>
+      </w:r>
+      <w:r>
+        <w:t xml:space="preserve"> — framework phát triển ứng dụng đa nền tảng của Google, cho phép xây dựng ứng dụng chạy mượt trên cả thiết bị di động (Android, iOS) và nền tảng web. Flutter giúp tạo ra giao diện đẹp, phản hồi nhanh và thân thiện với người dùng.</w:t>
+      </w:r>
+    </w:p>
+    <w:p>
+      <w:pPr>
+        <w:numPr>
+          <w:ilvl w:val="0"/>
+          <w:numId w:val="6"/>
+        </w:numPr>
+        <w:spacing w:line="360" w:lineRule="auto"/>
+      </w:pPr>
+      <w:r>
+        <w:rPr>
+          <w:b/>
+          <w:bCs/>
+        </w:rPr>
+        <w:t>Công cụ hỗ trợ khác:</w:t>
+      </w:r>
+    </w:p>
+    <w:p>
+      <w:pPr>
+        <w:numPr>
+          <w:ilvl w:val="1"/>
+          <w:numId w:val="6"/>
+        </w:numPr>
+        <w:spacing w:line="360" w:lineRule="auto"/>
+      </w:pPr>
+      <w:r>
+        <w:t xml:space="preserve">Trình soạn thảo mã nguồn như Visual Studio Code, </w:t>
+      </w:r>
+      <w:r>
+        <w:rPr>
+          <w:lang w:val="en-US"/>
+        </w:rPr>
+        <w:t>Android</w:t>
+      </w:r>
+      <w:r>
+        <w:rPr>
+          <w:lang w:val="en-US"/>
+        </w:rPr>
+        <w:t xml:space="preserve"> </w:t>
+      </w:r>
+      <w:r>
+        <w:rPr>
+          <w:lang w:val="en-US"/>
+        </w:rPr>
+        <w:t>Studio</w:t>
+      </w:r>
+      <w:r>
+        <w:t>.</w:t>
+      </w:r>
+    </w:p>
+    <w:p>
+      <w:pPr>
+        <w:numPr>
+          <w:ilvl w:val="1"/>
+          <w:numId w:val="6"/>
+        </w:numPr>
+        <w:spacing w:line="360" w:lineRule="auto"/>
+      </w:pPr>
+      <w:r>
+        <w:t>Công cụ quản lý phiên bản Git</w:t>
+      </w:r>
+      <w:r>
+        <w:t xml:space="preserve"> </w:t>
+      </w:r>
+      <w:r>
+        <w:t>và GitHub</w:t>
+      </w:r>
+      <w:r>
+        <w:t xml:space="preserve"> để kiểm soát mã nguồn.</w:t>
+      </w:r>
+    </w:p>
+    <w:p>
+      <w:pPr>
+        <w:numPr>
+          <w:ilvl w:val="1"/>
+          <w:numId w:val="6"/>
+        </w:numPr>
+        <w:spacing w:line="360" w:lineRule="auto"/>
+      </w:pPr>
+      <w:r>
+        <w:t>Các thư viện, framework PHP và Flutter phù hợp để hỗ trợ phát triển nhanh và hiệu quả.</w:t>
+      </w:r>
+    </w:p>
+    <w:p>
+      <w:pPr>
+        <w:spacing w:line="360" w:lineRule="auto"/>
+        <w:rPr>
+          <w:lang w:val="en-US"/>
+        </w:rPr>
+      </w:pPr>
+      <w:r>
+        <w:t>L</w:t>
+      </w:r>
+      <w:r>
+        <w:t>ựa chọn PHP cho server và Flutter cho client nhằm tận dụng điểm mạnh của từng công nghệ, đồng thời đảm bảo hệ thống có hiệu suất tốt, dễ bảo trì và mở rộng trong tương lai.</w:t>
+      </w:r>
+    </w:p>
+    <w:p>
+      <w:pPr>
+        <w:spacing w:line="360" w:lineRule="auto"/>
+      </w:pPr>
       <w:r>
         <w:br w:type="page"/>
       </w:r>
@@ -3244,7 +4064,7 @@
       <w:pPr>
         <w:pStyle w:val="Heading1"/>
       </w:pPr>
-      <w:bookmarkStart w:id="11" w:name="_Toc199600647"/>
+      <w:bookmarkStart w:id="11" w:name="_Toc199664835"/>
       <w:r>
         <w:lastRenderedPageBreak/>
         <w:t>CHƯƠNG II: PHÂN TÍCH HỆ THỐNG</w:t>
@@ -3255,7 +4075,7 @@
       <w:pPr>
         <w:pStyle w:val="Heading2"/>
       </w:pPr>
-      <w:bookmarkStart w:id="12" w:name="_Toc199600648"/>
+      <w:bookmarkStart w:id="12" w:name="_Toc199664836"/>
       <w:r>
         <w:t>2.1 Biểu đồ Use case tổng quát</w:t>
       </w:r>
@@ -3266,6 +4086,9 @@
         <w:jc w:val="center"/>
       </w:pPr>
       <w:r>
+        <w:rPr>
+          <w:noProof/>
+        </w:rPr>
         <w:drawing>
           <wp:inline distT="0" distB="0" distL="0" distR="0" wp14:anchorId="2B84DB2A" wp14:editId="75B9B099">
             <wp:extent cx="4884420" cy="3276600"/>
@@ -3284,7 +4107,7 @@
                     </pic:cNvPicPr>
                   </pic:nvPicPr>
                   <pic:blipFill>
-                    <a:blip r:embed="rId7">
+                    <a:blip r:embed="rId8">
                       <a:extLst>
                         <a:ext uri="{28A0092B-C50C-407E-A947-70E740481C1C}">
                           <a14:useLocalDpi xmlns:a14="http://schemas.microsoft.com/office/drawing/2010/main" val="0"/>
@@ -3323,7 +4146,7 @@
           <w:lang w:val="vi-VN"/>
         </w:rPr>
       </w:pPr>
-      <w:bookmarkStart w:id="13" w:name="_Toc199599381"/>
+      <w:bookmarkStart w:id="13" w:name="_Toc199664820"/>
       <w:r>
         <w:rPr>
           <w:lang w:val="vi-VN"/>
@@ -3446,7 +4269,7 @@
       <w:pPr>
         <w:pStyle w:val="Heading2"/>
       </w:pPr>
-      <w:bookmarkStart w:id="15" w:name="_Toc199600649"/>
+      <w:bookmarkStart w:id="15" w:name="_Toc199664837"/>
       <w:r>
         <w:t>2.2 Biểu đồ Use case Phân rã</w:t>
       </w:r>
@@ -3461,7 +4284,7 @@
       <w:pPr>
         <w:pStyle w:val="Heading3"/>
       </w:pPr>
-      <w:bookmarkStart w:id="16" w:name="_Toc199600650"/>
+      <w:bookmarkStart w:id="16" w:name="_Toc199664838"/>
       <w:r>
         <w:t>2.2.1 Xây dựng biểu đồ Usecase Phân rã</w:t>
       </w:r>
@@ -3476,7 +4299,7 @@
       <w:pPr>
         <w:pStyle w:val="Heading3"/>
       </w:pPr>
-      <w:bookmarkStart w:id="17" w:name="_Toc199600651"/>
+      <w:bookmarkStart w:id="17" w:name="_Toc199664839"/>
       <w:r>
         <w:t>2.2.2 Đặc tả yêu cầu</w:t>
       </w:r>
@@ -3491,7 +4314,7 @@
       <w:pPr>
         <w:pStyle w:val="Heading2"/>
       </w:pPr>
-      <w:bookmarkStart w:id="18" w:name="_Toc199600652"/>
+      <w:bookmarkStart w:id="18" w:name="_Toc199664840"/>
       <w:r>
         <w:t>2.3 Biểu đồ hoạt động</w:t>
       </w:r>
@@ -3506,7 +4329,7 @@
       <w:pPr>
         <w:pStyle w:val="Heading2"/>
       </w:pPr>
-      <w:bookmarkStart w:id="19" w:name="_Toc199600653"/>
+      <w:bookmarkStart w:id="19" w:name="_Toc199664841"/>
       <w:r>
         <w:t>2.4 Biểu đồ trạng thái</w:t>
       </w:r>
@@ -3521,7 +4344,7 @@
       <w:pPr>
         <w:pStyle w:val="Heading2"/>
       </w:pPr>
-      <w:bookmarkStart w:id="20" w:name="_Toc199600654"/>
+      <w:bookmarkStart w:id="20" w:name="_Toc199664842"/>
       <w:r>
         <w:lastRenderedPageBreak/>
         <w:t>2.5 Biểu đồ lớp tổng quát</w:t>
@@ -3537,7 +4360,7 @@
       <w:pPr>
         <w:pStyle w:val="Heading3"/>
       </w:pPr>
-      <w:bookmarkStart w:id="21" w:name="_Toc199600655"/>
+      <w:bookmarkStart w:id="21" w:name="_Toc199664843"/>
       <w:r>
         <w:t>2.5.1 Lớp dự kiến</w:t>
       </w:r>
@@ -3552,7 +4375,7 @@
       <w:pPr>
         <w:pStyle w:val="Heading3"/>
       </w:pPr>
-      <w:bookmarkStart w:id="22" w:name="_Toc199600656"/>
+      <w:bookmarkStart w:id="22" w:name="_Toc199664844"/>
       <w:r>
         <w:t>2.5.2 Xác định thuộc tính cho lớp</w:t>
       </w:r>
@@ -3567,7 +4390,7 @@
       <w:pPr>
         <w:pStyle w:val="Heading3"/>
       </w:pPr>
-      <w:bookmarkStart w:id="23" w:name="_Toc199600657"/>
+      <w:bookmarkStart w:id="23" w:name="_Toc199664845"/>
       <w:r>
         <w:t>2.5.3 Xác định phương thức cho lớp</w:t>
       </w:r>
@@ -3582,7 +4405,7 @@
       <w:pPr>
         <w:pStyle w:val="Heading3"/>
       </w:pPr>
-      <w:bookmarkStart w:id="24" w:name="_Toc199600658"/>
+      <w:bookmarkStart w:id="24" w:name="_Toc199664846"/>
       <w:r>
         <w:t>2.5.4 Xác định mối quan hệ giữa các lớp</w:t>
       </w:r>
@@ -3597,7 +4420,7 @@
       <w:pPr>
         <w:pStyle w:val="Heading2"/>
       </w:pPr>
-      <w:bookmarkStart w:id="25" w:name="_Toc199600659"/>
+      <w:bookmarkStart w:id="25" w:name="_Toc199664847"/>
       <w:r>
         <w:t>2.6 Biểu đồ tuần tự</w:t>
       </w:r>
@@ -3612,7 +4435,7 @@
       <w:pPr>
         <w:pStyle w:val="Heading2"/>
       </w:pPr>
-      <w:bookmarkStart w:id="26" w:name="_Toc199600660"/>
+      <w:bookmarkStart w:id="26" w:name="_Toc199664848"/>
       <w:r>
         <w:t>2.7 Biểu đồ lớp chi tiết</w:t>
       </w:r>
@@ -3632,7 +4455,7 @@
       <w:pPr>
         <w:pStyle w:val="Heading1"/>
       </w:pPr>
-      <w:bookmarkStart w:id="27" w:name="_Toc199600661"/>
+      <w:bookmarkStart w:id="27" w:name="_Toc199664849"/>
       <w:r>
         <w:lastRenderedPageBreak/>
         <w:t>CHƯƠNG III: THIẾT KẾ HỆ THỐNG</w:t>
@@ -3643,7 +4466,7 @@
       <w:pPr>
         <w:pStyle w:val="Heading2"/>
       </w:pPr>
-      <w:bookmarkStart w:id="28" w:name="_Toc199600662"/>
+      <w:bookmarkStart w:id="28" w:name="_Toc199664850"/>
       <w:r>
         <w:t>3.1 Thiết kế cơ sở dữ liệu</w:t>
       </w:r>
@@ -3658,7 +4481,7 @@
       <w:pPr>
         <w:pStyle w:val="Heading2"/>
       </w:pPr>
-      <w:bookmarkStart w:id="29" w:name="_Toc199600663"/>
+      <w:bookmarkStart w:id="29" w:name="_Toc199664851"/>
       <w:r>
         <w:t>3.2 Xây dựng, thiết kế biểu đồ thành phần</w:t>
       </w:r>
@@ -3670,7 +4493,7 @@
       </w:r>
     </w:p>
     <w:p>
-      <w:bookmarkStart w:id="30" w:name="_Toc199600664"/>
+      <w:bookmarkStart w:id="30" w:name="_Toc199664852"/>
       <w:r>
         <w:rPr>
           <w:rStyle w:val="Heading2Char"/>
@@ -3687,7 +4510,7 @@
       <w:pPr>
         <w:pStyle w:val="Heading2"/>
       </w:pPr>
-      <w:bookmarkStart w:id="31" w:name="_Toc199600665"/>
+      <w:bookmarkStart w:id="31" w:name="_Toc199664853"/>
       <w:r>
         <w:t>3.4 Thiết kế giao diện</w:t>
       </w:r>
@@ -3707,7 +4530,7 @@
       <w:pPr>
         <w:pStyle w:val="Heading1"/>
       </w:pPr>
-      <w:bookmarkStart w:id="32" w:name="_Toc199600666"/>
+      <w:bookmarkStart w:id="32" w:name="_Toc199664854"/>
       <w:r>
         <w:lastRenderedPageBreak/>
         <w:t>CHƯƠNG IV: CÀI ĐẶT VÀ CHẠY THỬ</w:t>
@@ -3718,7 +4541,7 @@
       <w:pPr>
         <w:pStyle w:val="Heading2"/>
       </w:pPr>
-      <w:bookmarkStart w:id="33" w:name="_Toc199600667"/>
+      <w:bookmarkStart w:id="33" w:name="_Toc199664855"/>
       <w:r>
         <w:t>4.1 cài đặt</w:t>
       </w:r>
@@ -3733,7 +4556,7 @@
       <w:pPr>
         <w:pStyle w:val="Heading3"/>
       </w:pPr>
-      <w:bookmarkStart w:id="34" w:name="_Toc199600668"/>
+      <w:bookmarkStart w:id="34" w:name="_Toc199664856"/>
       <w:r>
         <w:t>4.1.1 Các công cụ cần cài đặt</w:t>
       </w:r>
@@ -3748,7 +4571,7 @@
       <w:pPr>
         <w:pStyle w:val="Heading3"/>
       </w:pPr>
-      <w:bookmarkStart w:id="35" w:name="_Toc199600669"/>
+      <w:bookmarkStart w:id="35" w:name="_Toc199664857"/>
       <w:r>
         <w:t>4.1.2 Các thao tác để cài đặt chương trình</w:t>
       </w:r>
@@ -3763,7 +4586,7 @@
       <w:pPr>
         <w:pStyle w:val="Heading2"/>
       </w:pPr>
-      <w:bookmarkStart w:id="36" w:name="_Toc199600670"/>
+      <w:bookmarkStart w:id="36" w:name="_Toc199664858"/>
       <w:r>
         <w:t>4.2 Kiểm thử</w:t>
       </w:r>
@@ -3783,7 +4606,7 @@
       <w:pPr>
         <w:pStyle w:val="Heading1"/>
       </w:pPr>
-      <w:bookmarkStart w:id="37" w:name="_Toc199600671"/>
+      <w:bookmarkStart w:id="37" w:name="_Toc199664859"/>
       <w:r>
         <w:lastRenderedPageBreak/>
         <w:t>TÀI LIỆU THAM KHẢO</w:t>
@@ -3867,7 +4690,7 @@
       <w:pPr>
         <w:pStyle w:val="Heading1"/>
       </w:pPr>
-      <w:bookmarkStart w:id="38" w:name="_Toc199600672"/>
+      <w:bookmarkStart w:id="38" w:name="_Toc199664860"/>
       <w:r>
         <w:lastRenderedPageBreak/>
         <w:t>KẾT LUẬN</w:t>
@@ -3888,7 +4711,7 @@
       <w:pPr>
         <w:pStyle w:val="Heading1"/>
       </w:pPr>
-      <w:bookmarkStart w:id="39" w:name="_Toc199600673"/>
+      <w:bookmarkStart w:id="39" w:name="_Toc199664861"/>
       <w:r>
         <w:lastRenderedPageBreak/>
         <w:t>PHỤ LỤC</w:t>
@@ -3901,8 +4724,8 @@
       </w:r>
     </w:p>
     <w:sectPr>
-      <w:headerReference w:type="default" r:id="rId8"/>
-      <w:footerReference w:type="default" r:id="rId9"/>
+      <w:headerReference w:type="default" r:id="rId9"/>
+      <w:footerReference w:type="default" r:id="rId10"/>
       <w:type w:val="continuous"/>
       <w:pgSz w:w="11907" w:h="16840" w:code="9"/>
       <w:pgMar w:top="1418" w:right="1134" w:bottom="1134" w:left="1985" w:header="720" w:footer="720" w:gutter="0"/>
@@ -4150,6 +4973,925 @@
     </w:pPr>
   </w:p>
 </w:hdr>
+</file>
+
+<file path=word/numbering.xml><?xml version="1.0" encoding="utf-8"?>
+<w:numbering xmlns:wpc="http://schemas.microsoft.com/office/word/2010/wordprocessingCanvas" xmlns:cx="http://schemas.microsoft.com/office/drawing/2014/chartex" xmlns:cx1="http://schemas.microsoft.com/office/drawing/2015/9/8/chartex" xmlns:cx2="http://schemas.microsoft.com/office/drawing/2015/10/21/chartex" xmlns:cx3="http://schemas.microsoft.com/office/drawing/2016/5/9/chartex" xmlns:cx4="http://schemas.microsoft.com/office/drawing/2016/5/10/chartex" xmlns:cx5="http://schemas.microsoft.com/office/drawing/2016/5/11/chartex" xmlns:cx6="http://schemas.microsoft.com/office/drawing/2016/5/12/chartex" xmlns:cx7="http://schemas.microsoft.com/office/drawing/2016/5/13/chartex" xmlns:cx8="http://schemas.microsoft.com/office/drawing/2016/5/14/chartex" xmlns:mc="http://schemas.openxmlformats.org/markup-compatibility/2006" xmlns:aink="http://schemas.microsoft.com/office/drawing/2016/ink" xmlns:am3d="http://schemas.microsoft.com/office/drawing/2017/model3d" xmlns:o="urn:schemas-microsoft-com:office:office" xmlns:oel="http://schemas.microsoft.com/office/2019/extlst" xmlns:r="http://schemas.openxmlformats.org/officeDocument/2006/relationships" xmlns:m="http://schemas.openxmlformats.org/officeDocument/2006/math" xmlns:v="urn:schemas-microsoft-com:vml" xmlns:wp14="http://schemas.microsoft.com/office/word/2010/wordprocessingDrawing" xmlns:wp="http://schemas.openxmlformats.org/drawingml/2006/wordprocessingDrawing" xmlns:w10="urn:schemas-microsoft-com:office:word" xmlns:w="http://schemas.openxmlformats.org/wordprocessingml/2006/main" xmlns:w14="http://schemas.microsoft.com/office/word/2010/wordml" xmlns:w15="http://schemas.microsoft.com/office/word/2012/wordml" xmlns:w16cex="http://schemas.microsoft.com/office/word/2018/wordml/cex" xmlns:w16cid="http://schemas.microsoft.com/office/word/2016/wordml/cid" xmlns:w16="http://schemas.microsoft.com/office/word/2018/wordml" xmlns:w16du="http://schemas.microsoft.com/office/word/2023/wordml/word16du" xmlns:w16sdtdh="http://schemas.microsoft.com/office/word/2020/wordml/sdtdatahash" xmlns:w16sdtfl="http://schemas.microsoft.com/office/word/2024/wordml/sdtformatlock" xmlns:w16se="http://schemas.microsoft.com/office/word/2015/wordml/symex" xmlns:wpg="http://schemas.microsoft.com/office/word/2010/wordprocessingGroup" xmlns:wpi="http://schemas.microsoft.com/office/word/2010/wordprocessingInk" xmlns:wne="http://schemas.microsoft.com/office/word/2006/wordml" xmlns:wps="http://schemas.microsoft.com/office/word/2010/wordprocessingShape" mc:Ignorable="w14 w15 w16se w16cid w16 w16cex w16sdtdh w16sdtfl w16du wp14">
+  <w:abstractNum w:abstractNumId="0" w15:restartNumberingAfterBreak="0">
+    <w:nsid w:val="0D467A2B"/>
+    <w:multiLevelType w:val="multilevel"/>
+    <w:tmpl w:val="1C9259F0"/>
+    <w:lvl w:ilvl="0">
+      <w:start w:val="1"/>
+      <w:numFmt w:val="bullet"/>
+      <w:lvlText w:val=""/>
+      <w:lvlJc w:val="left"/>
+      <w:pPr>
+        <w:tabs>
+          <w:tab w:val="num" w:pos="720"/>
+        </w:tabs>
+        <w:ind w:left="720" w:hanging="360"/>
+      </w:pPr>
+      <w:rPr>
+        <w:rFonts w:ascii="Wingdings" w:hAnsi="Wingdings" w:hint="default"/>
+        <w:sz w:val="26"/>
+        <w:szCs w:val="26"/>
+      </w:rPr>
+    </w:lvl>
+    <w:lvl w:ilvl="1">
+      <w:start w:val="1"/>
+      <w:numFmt w:val="bullet"/>
+      <w:lvlText w:val=""/>
+      <w:lvlJc w:val="left"/>
+      <w:pPr>
+        <w:ind w:left="1440" w:hanging="360"/>
+      </w:pPr>
+      <w:rPr>
+        <w:rFonts w:ascii="Wingdings" w:hAnsi="Wingdings" w:hint="default"/>
+      </w:rPr>
+    </w:lvl>
+    <w:lvl w:ilvl="2" w:tentative="1">
+      <w:start w:val="1"/>
+      <w:numFmt w:val="bullet"/>
+      <w:lvlText w:val=""/>
+      <w:lvlJc w:val="left"/>
+      <w:pPr>
+        <w:tabs>
+          <w:tab w:val="num" w:pos="2160"/>
+        </w:tabs>
+        <w:ind w:left="2160" w:hanging="360"/>
+      </w:pPr>
+      <w:rPr>
+        <w:rFonts w:ascii="Wingdings" w:hAnsi="Wingdings" w:hint="default"/>
+        <w:sz w:val="20"/>
+      </w:rPr>
+    </w:lvl>
+    <w:lvl w:ilvl="3" w:tentative="1">
+      <w:start w:val="1"/>
+      <w:numFmt w:val="bullet"/>
+      <w:lvlText w:val=""/>
+      <w:lvlJc w:val="left"/>
+      <w:pPr>
+        <w:tabs>
+          <w:tab w:val="num" w:pos="2880"/>
+        </w:tabs>
+        <w:ind w:left="2880" w:hanging="360"/>
+      </w:pPr>
+      <w:rPr>
+        <w:rFonts w:ascii="Wingdings" w:hAnsi="Wingdings" w:hint="default"/>
+        <w:sz w:val="20"/>
+      </w:rPr>
+    </w:lvl>
+    <w:lvl w:ilvl="4" w:tentative="1">
+      <w:start w:val="1"/>
+      <w:numFmt w:val="bullet"/>
+      <w:lvlText w:val=""/>
+      <w:lvlJc w:val="left"/>
+      <w:pPr>
+        <w:tabs>
+          <w:tab w:val="num" w:pos="3600"/>
+        </w:tabs>
+        <w:ind w:left="3600" w:hanging="360"/>
+      </w:pPr>
+      <w:rPr>
+        <w:rFonts w:ascii="Wingdings" w:hAnsi="Wingdings" w:hint="default"/>
+        <w:sz w:val="20"/>
+      </w:rPr>
+    </w:lvl>
+    <w:lvl w:ilvl="5" w:tentative="1">
+      <w:start w:val="1"/>
+      <w:numFmt w:val="bullet"/>
+      <w:lvlText w:val=""/>
+      <w:lvlJc w:val="left"/>
+      <w:pPr>
+        <w:tabs>
+          <w:tab w:val="num" w:pos="4320"/>
+        </w:tabs>
+        <w:ind w:left="4320" w:hanging="360"/>
+      </w:pPr>
+      <w:rPr>
+        <w:rFonts w:ascii="Wingdings" w:hAnsi="Wingdings" w:hint="default"/>
+        <w:sz w:val="20"/>
+      </w:rPr>
+    </w:lvl>
+    <w:lvl w:ilvl="6" w:tentative="1">
+      <w:start w:val="1"/>
+      <w:numFmt w:val="bullet"/>
+      <w:lvlText w:val=""/>
+      <w:lvlJc w:val="left"/>
+      <w:pPr>
+        <w:tabs>
+          <w:tab w:val="num" w:pos="5040"/>
+        </w:tabs>
+        <w:ind w:left="5040" w:hanging="360"/>
+      </w:pPr>
+      <w:rPr>
+        <w:rFonts w:ascii="Wingdings" w:hAnsi="Wingdings" w:hint="default"/>
+        <w:sz w:val="20"/>
+      </w:rPr>
+    </w:lvl>
+    <w:lvl w:ilvl="7" w:tentative="1">
+      <w:start w:val="1"/>
+      <w:numFmt w:val="bullet"/>
+      <w:lvlText w:val=""/>
+      <w:lvlJc w:val="left"/>
+      <w:pPr>
+        <w:tabs>
+          <w:tab w:val="num" w:pos="5760"/>
+        </w:tabs>
+        <w:ind w:left="5760" w:hanging="360"/>
+      </w:pPr>
+      <w:rPr>
+        <w:rFonts w:ascii="Wingdings" w:hAnsi="Wingdings" w:hint="default"/>
+        <w:sz w:val="20"/>
+      </w:rPr>
+    </w:lvl>
+    <w:lvl w:ilvl="8" w:tentative="1">
+      <w:start w:val="1"/>
+      <w:numFmt w:val="bullet"/>
+      <w:lvlText w:val=""/>
+      <w:lvlJc w:val="left"/>
+      <w:pPr>
+        <w:tabs>
+          <w:tab w:val="num" w:pos="6480"/>
+        </w:tabs>
+        <w:ind w:left="6480" w:hanging="360"/>
+      </w:pPr>
+      <w:rPr>
+        <w:rFonts w:ascii="Wingdings" w:hAnsi="Wingdings" w:hint="default"/>
+        <w:sz w:val="20"/>
+      </w:rPr>
+    </w:lvl>
+  </w:abstractNum>
+  <w:abstractNum w:abstractNumId="1" w15:restartNumberingAfterBreak="0">
+    <w:nsid w:val="3888049A"/>
+    <w:multiLevelType w:val="multilevel"/>
+    <w:tmpl w:val="7AB87D98"/>
+    <w:lvl w:ilvl="0">
+      <w:start w:val="1"/>
+      <w:numFmt w:val="bullet"/>
+      <w:lvlText w:val=""/>
+      <w:lvlJc w:val="left"/>
+      <w:pPr>
+        <w:tabs>
+          <w:tab w:val="num" w:pos="720"/>
+        </w:tabs>
+        <w:ind w:left="720" w:hanging="360"/>
+      </w:pPr>
+      <w:rPr>
+        <w:rFonts w:ascii="Wingdings" w:hAnsi="Wingdings" w:hint="default"/>
+        <w:sz w:val="26"/>
+        <w:szCs w:val="26"/>
+      </w:rPr>
+    </w:lvl>
+    <w:lvl w:ilvl="1" w:tentative="1">
+      <w:start w:val="1"/>
+      <w:numFmt w:val="bullet"/>
+      <w:lvlText w:val="o"/>
+      <w:lvlJc w:val="left"/>
+      <w:pPr>
+        <w:tabs>
+          <w:tab w:val="num" w:pos="1440"/>
+        </w:tabs>
+        <w:ind w:left="1440" w:hanging="360"/>
+      </w:pPr>
+      <w:rPr>
+        <w:rFonts w:ascii="Courier New" w:hAnsi="Courier New" w:hint="default"/>
+        <w:sz w:val="20"/>
+      </w:rPr>
+    </w:lvl>
+    <w:lvl w:ilvl="2" w:tentative="1">
+      <w:start w:val="1"/>
+      <w:numFmt w:val="bullet"/>
+      <w:lvlText w:val=""/>
+      <w:lvlJc w:val="left"/>
+      <w:pPr>
+        <w:tabs>
+          <w:tab w:val="num" w:pos="2160"/>
+        </w:tabs>
+        <w:ind w:left="2160" w:hanging="360"/>
+      </w:pPr>
+      <w:rPr>
+        <w:rFonts w:ascii="Wingdings" w:hAnsi="Wingdings" w:hint="default"/>
+        <w:sz w:val="20"/>
+      </w:rPr>
+    </w:lvl>
+    <w:lvl w:ilvl="3" w:tentative="1">
+      <w:start w:val="1"/>
+      <w:numFmt w:val="bullet"/>
+      <w:lvlText w:val=""/>
+      <w:lvlJc w:val="left"/>
+      <w:pPr>
+        <w:tabs>
+          <w:tab w:val="num" w:pos="2880"/>
+        </w:tabs>
+        <w:ind w:left="2880" w:hanging="360"/>
+      </w:pPr>
+      <w:rPr>
+        <w:rFonts w:ascii="Wingdings" w:hAnsi="Wingdings" w:hint="default"/>
+        <w:sz w:val="20"/>
+      </w:rPr>
+    </w:lvl>
+    <w:lvl w:ilvl="4" w:tentative="1">
+      <w:start w:val="1"/>
+      <w:numFmt w:val="bullet"/>
+      <w:lvlText w:val=""/>
+      <w:lvlJc w:val="left"/>
+      <w:pPr>
+        <w:tabs>
+          <w:tab w:val="num" w:pos="3600"/>
+        </w:tabs>
+        <w:ind w:left="3600" w:hanging="360"/>
+      </w:pPr>
+      <w:rPr>
+        <w:rFonts w:ascii="Wingdings" w:hAnsi="Wingdings" w:hint="default"/>
+        <w:sz w:val="20"/>
+      </w:rPr>
+    </w:lvl>
+    <w:lvl w:ilvl="5" w:tentative="1">
+      <w:start w:val="1"/>
+      <w:numFmt w:val="bullet"/>
+      <w:lvlText w:val=""/>
+      <w:lvlJc w:val="left"/>
+      <w:pPr>
+        <w:tabs>
+          <w:tab w:val="num" w:pos="4320"/>
+        </w:tabs>
+        <w:ind w:left="4320" w:hanging="360"/>
+      </w:pPr>
+      <w:rPr>
+        <w:rFonts w:ascii="Wingdings" w:hAnsi="Wingdings" w:hint="default"/>
+        <w:sz w:val="20"/>
+      </w:rPr>
+    </w:lvl>
+    <w:lvl w:ilvl="6" w:tentative="1">
+      <w:start w:val="1"/>
+      <w:numFmt w:val="bullet"/>
+      <w:lvlText w:val=""/>
+      <w:lvlJc w:val="left"/>
+      <w:pPr>
+        <w:tabs>
+          <w:tab w:val="num" w:pos="5040"/>
+        </w:tabs>
+        <w:ind w:left="5040" w:hanging="360"/>
+      </w:pPr>
+      <w:rPr>
+        <w:rFonts w:ascii="Wingdings" w:hAnsi="Wingdings" w:hint="default"/>
+        <w:sz w:val="20"/>
+      </w:rPr>
+    </w:lvl>
+    <w:lvl w:ilvl="7" w:tentative="1">
+      <w:start w:val="1"/>
+      <w:numFmt w:val="bullet"/>
+      <w:lvlText w:val=""/>
+      <w:lvlJc w:val="left"/>
+      <w:pPr>
+        <w:tabs>
+          <w:tab w:val="num" w:pos="5760"/>
+        </w:tabs>
+        <w:ind w:left="5760" w:hanging="360"/>
+      </w:pPr>
+      <w:rPr>
+        <w:rFonts w:ascii="Wingdings" w:hAnsi="Wingdings" w:hint="default"/>
+        <w:sz w:val="20"/>
+      </w:rPr>
+    </w:lvl>
+    <w:lvl w:ilvl="8" w:tentative="1">
+      <w:start w:val="1"/>
+      <w:numFmt w:val="bullet"/>
+      <w:lvlText w:val=""/>
+      <w:lvlJc w:val="left"/>
+      <w:pPr>
+        <w:tabs>
+          <w:tab w:val="num" w:pos="6480"/>
+        </w:tabs>
+        <w:ind w:left="6480" w:hanging="360"/>
+      </w:pPr>
+      <w:rPr>
+        <w:rFonts w:ascii="Wingdings" w:hAnsi="Wingdings" w:hint="default"/>
+        <w:sz w:val="20"/>
+      </w:rPr>
+    </w:lvl>
+  </w:abstractNum>
+  <w:abstractNum w:abstractNumId="2" w15:restartNumberingAfterBreak="0">
+    <w:nsid w:val="40AB3478"/>
+    <w:multiLevelType w:val="multilevel"/>
+    <w:tmpl w:val="4D24DBF2"/>
+    <w:lvl w:ilvl="0">
+      <w:start w:val="1"/>
+      <w:numFmt w:val="bullet"/>
+      <w:lvlText w:val=""/>
+      <w:lvlJc w:val="left"/>
+      <w:pPr>
+        <w:tabs>
+          <w:tab w:val="num" w:pos="720"/>
+        </w:tabs>
+        <w:ind w:left="720" w:hanging="360"/>
+      </w:pPr>
+      <w:rPr>
+        <w:rFonts w:ascii="Wingdings" w:hAnsi="Wingdings" w:hint="default"/>
+        <w:sz w:val="26"/>
+        <w:szCs w:val="26"/>
+      </w:rPr>
+    </w:lvl>
+    <w:lvl w:ilvl="1" w:tentative="1">
+      <w:start w:val="1"/>
+      <w:numFmt w:val="bullet"/>
+      <w:lvlText w:val="o"/>
+      <w:lvlJc w:val="left"/>
+      <w:pPr>
+        <w:tabs>
+          <w:tab w:val="num" w:pos="1440"/>
+        </w:tabs>
+        <w:ind w:left="1440" w:hanging="360"/>
+      </w:pPr>
+      <w:rPr>
+        <w:rFonts w:ascii="Courier New" w:hAnsi="Courier New" w:hint="default"/>
+        <w:sz w:val="20"/>
+      </w:rPr>
+    </w:lvl>
+    <w:lvl w:ilvl="2" w:tentative="1">
+      <w:start w:val="1"/>
+      <w:numFmt w:val="bullet"/>
+      <w:lvlText w:val=""/>
+      <w:lvlJc w:val="left"/>
+      <w:pPr>
+        <w:tabs>
+          <w:tab w:val="num" w:pos="2160"/>
+        </w:tabs>
+        <w:ind w:left="2160" w:hanging="360"/>
+      </w:pPr>
+      <w:rPr>
+        <w:rFonts w:ascii="Wingdings" w:hAnsi="Wingdings" w:hint="default"/>
+        <w:sz w:val="20"/>
+      </w:rPr>
+    </w:lvl>
+    <w:lvl w:ilvl="3" w:tentative="1">
+      <w:start w:val="1"/>
+      <w:numFmt w:val="bullet"/>
+      <w:lvlText w:val=""/>
+      <w:lvlJc w:val="left"/>
+      <w:pPr>
+        <w:tabs>
+          <w:tab w:val="num" w:pos="2880"/>
+        </w:tabs>
+        <w:ind w:left="2880" w:hanging="360"/>
+      </w:pPr>
+      <w:rPr>
+        <w:rFonts w:ascii="Wingdings" w:hAnsi="Wingdings" w:hint="default"/>
+        <w:sz w:val="20"/>
+      </w:rPr>
+    </w:lvl>
+    <w:lvl w:ilvl="4" w:tentative="1">
+      <w:start w:val="1"/>
+      <w:numFmt w:val="bullet"/>
+      <w:lvlText w:val=""/>
+      <w:lvlJc w:val="left"/>
+      <w:pPr>
+        <w:tabs>
+          <w:tab w:val="num" w:pos="3600"/>
+        </w:tabs>
+        <w:ind w:left="3600" w:hanging="360"/>
+      </w:pPr>
+      <w:rPr>
+        <w:rFonts w:ascii="Wingdings" w:hAnsi="Wingdings" w:hint="default"/>
+        <w:sz w:val="20"/>
+      </w:rPr>
+    </w:lvl>
+    <w:lvl w:ilvl="5" w:tentative="1">
+      <w:start w:val="1"/>
+      <w:numFmt w:val="bullet"/>
+      <w:lvlText w:val=""/>
+      <w:lvlJc w:val="left"/>
+      <w:pPr>
+        <w:tabs>
+          <w:tab w:val="num" w:pos="4320"/>
+        </w:tabs>
+        <w:ind w:left="4320" w:hanging="360"/>
+      </w:pPr>
+      <w:rPr>
+        <w:rFonts w:ascii="Wingdings" w:hAnsi="Wingdings" w:hint="default"/>
+        <w:sz w:val="20"/>
+      </w:rPr>
+    </w:lvl>
+    <w:lvl w:ilvl="6" w:tentative="1">
+      <w:start w:val="1"/>
+      <w:numFmt w:val="bullet"/>
+      <w:lvlText w:val=""/>
+      <w:lvlJc w:val="left"/>
+      <w:pPr>
+        <w:tabs>
+          <w:tab w:val="num" w:pos="5040"/>
+        </w:tabs>
+        <w:ind w:left="5040" w:hanging="360"/>
+      </w:pPr>
+      <w:rPr>
+        <w:rFonts w:ascii="Wingdings" w:hAnsi="Wingdings" w:hint="default"/>
+        <w:sz w:val="20"/>
+      </w:rPr>
+    </w:lvl>
+    <w:lvl w:ilvl="7" w:tentative="1">
+      <w:start w:val="1"/>
+      <w:numFmt w:val="bullet"/>
+      <w:lvlText w:val=""/>
+      <w:lvlJc w:val="left"/>
+      <w:pPr>
+        <w:tabs>
+          <w:tab w:val="num" w:pos="5760"/>
+        </w:tabs>
+        <w:ind w:left="5760" w:hanging="360"/>
+      </w:pPr>
+      <w:rPr>
+        <w:rFonts w:ascii="Wingdings" w:hAnsi="Wingdings" w:hint="default"/>
+        <w:sz w:val="20"/>
+      </w:rPr>
+    </w:lvl>
+    <w:lvl w:ilvl="8" w:tentative="1">
+      <w:start w:val="1"/>
+      <w:numFmt w:val="bullet"/>
+      <w:lvlText w:val=""/>
+      <w:lvlJc w:val="left"/>
+      <w:pPr>
+        <w:tabs>
+          <w:tab w:val="num" w:pos="6480"/>
+        </w:tabs>
+        <w:ind w:left="6480" w:hanging="360"/>
+      </w:pPr>
+      <w:rPr>
+        <w:rFonts w:ascii="Wingdings" w:hAnsi="Wingdings" w:hint="default"/>
+        <w:sz w:val="20"/>
+      </w:rPr>
+    </w:lvl>
+  </w:abstractNum>
+  <w:abstractNum w:abstractNumId="3" w15:restartNumberingAfterBreak="0">
+    <w:nsid w:val="43DA42F1"/>
+    <w:multiLevelType w:val="multilevel"/>
+    <w:tmpl w:val="1CF40CFA"/>
+    <w:lvl w:ilvl="0">
+      <w:start w:val="1"/>
+      <w:numFmt w:val="bullet"/>
+      <w:lvlText w:val=""/>
+      <w:lvlJc w:val="left"/>
+      <w:pPr>
+        <w:tabs>
+          <w:tab w:val="num" w:pos="720"/>
+        </w:tabs>
+        <w:ind w:left="720" w:hanging="360"/>
+      </w:pPr>
+      <w:rPr>
+        <w:rFonts w:ascii="Wingdings" w:hAnsi="Wingdings" w:hint="default"/>
+        <w:sz w:val="26"/>
+        <w:szCs w:val="26"/>
+      </w:rPr>
+    </w:lvl>
+    <w:lvl w:ilvl="1" w:tentative="1">
+      <w:start w:val="1"/>
+      <w:numFmt w:val="bullet"/>
+      <w:lvlText w:val="o"/>
+      <w:lvlJc w:val="left"/>
+      <w:pPr>
+        <w:tabs>
+          <w:tab w:val="num" w:pos="1440"/>
+        </w:tabs>
+        <w:ind w:left="1440" w:hanging="360"/>
+      </w:pPr>
+      <w:rPr>
+        <w:rFonts w:ascii="Courier New" w:hAnsi="Courier New" w:hint="default"/>
+        <w:sz w:val="20"/>
+      </w:rPr>
+    </w:lvl>
+    <w:lvl w:ilvl="2" w:tentative="1">
+      <w:start w:val="1"/>
+      <w:numFmt w:val="bullet"/>
+      <w:lvlText w:val=""/>
+      <w:lvlJc w:val="left"/>
+      <w:pPr>
+        <w:tabs>
+          <w:tab w:val="num" w:pos="2160"/>
+        </w:tabs>
+        <w:ind w:left="2160" w:hanging="360"/>
+      </w:pPr>
+      <w:rPr>
+        <w:rFonts w:ascii="Wingdings" w:hAnsi="Wingdings" w:hint="default"/>
+        <w:sz w:val="20"/>
+      </w:rPr>
+    </w:lvl>
+    <w:lvl w:ilvl="3" w:tentative="1">
+      <w:start w:val="1"/>
+      <w:numFmt w:val="bullet"/>
+      <w:lvlText w:val=""/>
+      <w:lvlJc w:val="left"/>
+      <w:pPr>
+        <w:tabs>
+          <w:tab w:val="num" w:pos="2880"/>
+        </w:tabs>
+        <w:ind w:left="2880" w:hanging="360"/>
+      </w:pPr>
+      <w:rPr>
+        <w:rFonts w:ascii="Wingdings" w:hAnsi="Wingdings" w:hint="default"/>
+        <w:sz w:val="20"/>
+      </w:rPr>
+    </w:lvl>
+    <w:lvl w:ilvl="4" w:tentative="1">
+      <w:start w:val="1"/>
+      <w:numFmt w:val="bullet"/>
+      <w:lvlText w:val=""/>
+      <w:lvlJc w:val="left"/>
+      <w:pPr>
+        <w:tabs>
+          <w:tab w:val="num" w:pos="3600"/>
+        </w:tabs>
+        <w:ind w:left="3600" w:hanging="360"/>
+      </w:pPr>
+      <w:rPr>
+        <w:rFonts w:ascii="Wingdings" w:hAnsi="Wingdings" w:hint="default"/>
+        <w:sz w:val="20"/>
+      </w:rPr>
+    </w:lvl>
+    <w:lvl w:ilvl="5" w:tentative="1">
+      <w:start w:val="1"/>
+      <w:numFmt w:val="bullet"/>
+      <w:lvlText w:val=""/>
+      <w:lvlJc w:val="left"/>
+      <w:pPr>
+        <w:tabs>
+          <w:tab w:val="num" w:pos="4320"/>
+        </w:tabs>
+        <w:ind w:left="4320" w:hanging="360"/>
+      </w:pPr>
+      <w:rPr>
+        <w:rFonts w:ascii="Wingdings" w:hAnsi="Wingdings" w:hint="default"/>
+        <w:sz w:val="20"/>
+      </w:rPr>
+    </w:lvl>
+    <w:lvl w:ilvl="6" w:tentative="1">
+      <w:start w:val="1"/>
+      <w:numFmt w:val="bullet"/>
+      <w:lvlText w:val=""/>
+      <w:lvlJc w:val="left"/>
+      <w:pPr>
+        <w:tabs>
+          <w:tab w:val="num" w:pos="5040"/>
+        </w:tabs>
+        <w:ind w:left="5040" w:hanging="360"/>
+      </w:pPr>
+      <w:rPr>
+        <w:rFonts w:ascii="Wingdings" w:hAnsi="Wingdings" w:hint="default"/>
+        <w:sz w:val="20"/>
+      </w:rPr>
+    </w:lvl>
+    <w:lvl w:ilvl="7" w:tentative="1">
+      <w:start w:val="1"/>
+      <w:numFmt w:val="bullet"/>
+      <w:lvlText w:val=""/>
+      <w:lvlJc w:val="left"/>
+      <w:pPr>
+        <w:tabs>
+          <w:tab w:val="num" w:pos="5760"/>
+        </w:tabs>
+        <w:ind w:left="5760" w:hanging="360"/>
+      </w:pPr>
+      <w:rPr>
+        <w:rFonts w:ascii="Wingdings" w:hAnsi="Wingdings" w:hint="default"/>
+        <w:sz w:val="20"/>
+      </w:rPr>
+    </w:lvl>
+    <w:lvl w:ilvl="8" w:tentative="1">
+      <w:start w:val="1"/>
+      <w:numFmt w:val="bullet"/>
+      <w:lvlText w:val=""/>
+      <w:lvlJc w:val="left"/>
+      <w:pPr>
+        <w:tabs>
+          <w:tab w:val="num" w:pos="6480"/>
+        </w:tabs>
+        <w:ind w:left="6480" w:hanging="360"/>
+      </w:pPr>
+      <w:rPr>
+        <w:rFonts w:ascii="Wingdings" w:hAnsi="Wingdings" w:hint="default"/>
+        <w:sz w:val="20"/>
+      </w:rPr>
+    </w:lvl>
+  </w:abstractNum>
+  <w:abstractNum w:abstractNumId="4" w15:restartNumberingAfterBreak="0">
+    <w:nsid w:val="656C2291"/>
+    <w:multiLevelType w:val="multilevel"/>
+    <w:tmpl w:val="7122ADBE"/>
+    <w:lvl w:ilvl="0">
+      <w:start w:val="1"/>
+      <w:numFmt w:val="bullet"/>
+      <w:lvlText w:val=""/>
+      <w:lvlJc w:val="left"/>
+      <w:pPr>
+        <w:tabs>
+          <w:tab w:val="num" w:pos="720"/>
+        </w:tabs>
+        <w:ind w:left="720" w:hanging="360"/>
+      </w:pPr>
+      <w:rPr>
+        <w:rFonts w:ascii="Wingdings" w:hAnsi="Wingdings" w:hint="default"/>
+        <w:sz w:val="26"/>
+        <w:szCs w:val="26"/>
+      </w:rPr>
+    </w:lvl>
+    <w:lvl w:ilvl="1" w:tentative="1">
+      <w:start w:val="1"/>
+      <w:numFmt w:val="bullet"/>
+      <w:lvlText w:val="o"/>
+      <w:lvlJc w:val="left"/>
+      <w:pPr>
+        <w:tabs>
+          <w:tab w:val="num" w:pos="1440"/>
+        </w:tabs>
+        <w:ind w:left="1440" w:hanging="360"/>
+      </w:pPr>
+      <w:rPr>
+        <w:rFonts w:ascii="Courier New" w:hAnsi="Courier New" w:hint="default"/>
+        <w:sz w:val="20"/>
+      </w:rPr>
+    </w:lvl>
+    <w:lvl w:ilvl="2" w:tentative="1">
+      <w:start w:val="1"/>
+      <w:numFmt w:val="bullet"/>
+      <w:lvlText w:val=""/>
+      <w:lvlJc w:val="left"/>
+      <w:pPr>
+        <w:tabs>
+          <w:tab w:val="num" w:pos="2160"/>
+        </w:tabs>
+        <w:ind w:left="2160" w:hanging="360"/>
+      </w:pPr>
+      <w:rPr>
+        <w:rFonts w:ascii="Wingdings" w:hAnsi="Wingdings" w:hint="default"/>
+        <w:sz w:val="20"/>
+      </w:rPr>
+    </w:lvl>
+    <w:lvl w:ilvl="3" w:tentative="1">
+      <w:start w:val="1"/>
+      <w:numFmt w:val="bullet"/>
+      <w:lvlText w:val=""/>
+      <w:lvlJc w:val="left"/>
+      <w:pPr>
+        <w:tabs>
+          <w:tab w:val="num" w:pos="2880"/>
+        </w:tabs>
+        <w:ind w:left="2880" w:hanging="360"/>
+      </w:pPr>
+      <w:rPr>
+        <w:rFonts w:ascii="Wingdings" w:hAnsi="Wingdings" w:hint="default"/>
+        <w:sz w:val="20"/>
+      </w:rPr>
+    </w:lvl>
+    <w:lvl w:ilvl="4" w:tentative="1">
+      <w:start w:val="1"/>
+      <w:numFmt w:val="bullet"/>
+      <w:lvlText w:val=""/>
+      <w:lvlJc w:val="left"/>
+      <w:pPr>
+        <w:tabs>
+          <w:tab w:val="num" w:pos="3600"/>
+        </w:tabs>
+        <w:ind w:left="3600" w:hanging="360"/>
+      </w:pPr>
+      <w:rPr>
+        <w:rFonts w:ascii="Wingdings" w:hAnsi="Wingdings" w:hint="default"/>
+        <w:sz w:val="20"/>
+      </w:rPr>
+    </w:lvl>
+    <w:lvl w:ilvl="5" w:tentative="1">
+      <w:start w:val="1"/>
+      <w:numFmt w:val="bullet"/>
+      <w:lvlText w:val=""/>
+      <w:lvlJc w:val="left"/>
+      <w:pPr>
+        <w:tabs>
+          <w:tab w:val="num" w:pos="4320"/>
+        </w:tabs>
+        <w:ind w:left="4320" w:hanging="360"/>
+      </w:pPr>
+      <w:rPr>
+        <w:rFonts w:ascii="Wingdings" w:hAnsi="Wingdings" w:hint="default"/>
+        <w:sz w:val="20"/>
+      </w:rPr>
+    </w:lvl>
+    <w:lvl w:ilvl="6" w:tentative="1">
+      <w:start w:val="1"/>
+      <w:numFmt w:val="bullet"/>
+      <w:lvlText w:val=""/>
+      <w:lvlJc w:val="left"/>
+      <w:pPr>
+        <w:tabs>
+          <w:tab w:val="num" w:pos="5040"/>
+        </w:tabs>
+        <w:ind w:left="5040" w:hanging="360"/>
+      </w:pPr>
+      <w:rPr>
+        <w:rFonts w:ascii="Wingdings" w:hAnsi="Wingdings" w:hint="default"/>
+        <w:sz w:val="20"/>
+      </w:rPr>
+    </w:lvl>
+    <w:lvl w:ilvl="7" w:tentative="1">
+      <w:start w:val="1"/>
+      <w:numFmt w:val="bullet"/>
+      <w:lvlText w:val=""/>
+      <w:lvlJc w:val="left"/>
+      <w:pPr>
+        <w:tabs>
+          <w:tab w:val="num" w:pos="5760"/>
+        </w:tabs>
+        <w:ind w:left="5760" w:hanging="360"/>
+      </w:pPr>
+      <w:rPr>
+        <w:rFonts w:ascii="Wingdings" w:hAnsi="Wingdings" w:hint="default"/>
+        <w:sz w:val="20"/>
+      </w:rPr>
+    </w:lvl>
+    <w:lvl w:ilvl="8" w:tentative="1">
+      <w:start w:val="1"/>
+      <w:numFmt w:val="bullet"/>
+      <w:lvlText w:val=""/>
+      <w:lvlJc w:val="left"/>
+      <w:pPr>
+        <w:tabs>
+          <w:tab w:val="num" w:pos="6480"/>
+        </w:tabs>
+        <w:ind w:left="6480" w:hanging="360"/>
+      </w:pPr>
+      <w:rPr>
+        <w:rFonts w:ascii="Wingdings" w:hAnsi="Wingdings" w:hint="default"/>
+        <w:sz w:val="20"/>
+      </w:rPr>
+    </w:lvl>
+  </w:abstractNum>
+  <w:abstractNum w:abstractNumId="5" w15:restartNumberingAfterBreak="0">
+    <w:nsid w:val="78400EBD"/>
+    <w:multiLevelType w:val="multilevel"/>
+    <w:tmpl w:val="6574AF90"/>
+    <w:lvl w:ilvl="0">
+      <w:start w:val="1"/>
+      <w:numFmt w:val="bullet"/>
+      <w:lvlText w:val=""/>
+      <w:lvlJc w:val="left"/>
+      <w:pPr>
+        <w:tabs>
+          <w:tab w:val="num" w:pos="720"/>
+        </w:tabs>
+        <w:ind w:left="720" w:hanging="360"/>
+      </w:pPr>
+      <w:rPr>
+        <w:rFonts w:ascii="Wingdings" w:hAnsi="Wingdings" w:hint="default"/>
+        <w:sz w:val="26"/>
+        <w:szCs w:val="26"/>
+      </w:rPr>
+    </w:lvl>
+    <w:lvl w:ilvl="1" w:tentative="1">
+      <w:start w:val="1"/>
+      <w:numFmt w:val="bullet"/>
+      <w:lvlText w:val="o"/>
+      <w:lvlJc w:val="left"/>
+      <w:pPr>
+        <w:tabs>
+          <w:tab w:val="num" w:pos="1440"/>
+        </w:tabs>
+        <w:ind w:left="1440" w:hanging="360"/>
+      </w:pPr>
+      <w:rPr>
+        <w:rFonts w:ascii="Courier New" w:hAnsi="Courier New" w:hint="default"/>
+        <w:sz w:val="20"/>
+      </w:rPr>
+    </w:lvl>
+    <w:lvl w:ilvl="2" w:tentative="1">
+      <w:start w:val="1"/>
+      <w:numFmt w:val="bullet"/>
+      <w:lvlText w:val=""/>
+      <w:lvlJc w:val="left"/>
+      <w:pPr>
+        <w:tabs>
+          <w:tab w:val="num" w:pos="2160"/>
+        </w:tabs>
+        <w:ind w:left="2160" w:hanging="360"/>
+      </w:pPr>
+      <w:rPr>
+        <w:rFonts w:ascii="Wingdings" w:hAnsi="Wingdings" w:hint="default"/>
+        <w:sz w:val="20"/>
+      </w:rPr>
+    </w:lvl>
+    <w:lvl w:ilvl="3" w:tentative="1">
+      <w:start w:val="1"/>
+      <w:numFmt w:val="bullet"/>
+      <w:lvlText w:val=""/>
+      <w:lvlJc w:val="left"/>
+      <w:pPr>
+        <w:tabs>
+          <w:tab w:val="num" w:pos="2880"/>
+        </w:tabs>
+        <w:ind w:left="2880" w:hanging="360"/>
+      </w:pPr>
+      <w:rPr>
+        <w:rFonts w:ascii="Wingdings" w:hAnsi="Wingdings" w:hint="default"/>
+        <w:sz w:val="20"/>
+      </w:rPr>
+    </w:lvl>
+    <w:lvl w:ilvl="4" w:tentative="1">
+      <w:start w:val="1"/>
+      <w:numFmt w:val="bullet"/>
+      <w:lvlText w:val=""/>
+      <w:lvlJc w:val="left"/>
+      <w:pPr>
+        <w:tabs>
+          <w:tab w:val="num" w:pos="3600"/>
+        </w:tabs>
+        <w:ind w:left="3600" w:hanging="360"/>
+      </w:pPr>
+      <w:rPr>
+        <w:rFonts w:ascii="Wingdings" w:hAnsi="Wingdings" w:hint="default"/>
+        <w:sz w:val="20"/>
+      </w:rPr>
+    </w:lvl>
+    <w:lvl w:ilvl="5" w:tentative="1">
+      <w:start w:val="1"/>
+      <w:numFmt w:val="bullet"/>
+      <w:lvlText w:val=""/>
+      <w:lvlJc w:val="left"/>
+      <w:pPr>
+        <w:tabs>
+          <w:tab w:val="num" w:pos="4320"/>
+        </w:tabs>
+        <w:ind w:left="4320" w:hanging="360"/>
+      </w:pPr>
+      <w:rPr>
+        <w:rFonts w:ascii="Wingdings" w:hAnsi="Wingdings" w:hint="default"/>
+        <w:sz w:val="20"/>
+      </w:rPr>
+    </w:lvl>
+    <w:lvl w:ilvl="6" w:tentative="1">
+      <w:start w:val="1"/>
+      <w:numFmt w:val="bullet"/>
+      <w:lvlText w:val=""/>
+      <w:lvlJc w:val="left"/>
+      <w:pPr>
+        <w:tabs>
+          <w:tab w:val="num" w:pos="5040"/>
+        </w:tabs>
+        <w:ind w:left="5040" w:hanging="360"/>
+      </w:pPr>
+      <w:rPr>
+        <w:rFonts w:ascii="Wingdings" w:hAnsi="Wingdings" w:hint="default"/>
+        <w:sz w:val="20"/>
+      </w:rPr>
+    </w:lvl>
+    <w:lvl w:ilvl="7" w:tentative="1">
+      <w:start w:val="1"/>
+      <w:numFmt w:val="bullet"/>
+      <w:lvlText w:val=""/>
+      <w:lvlJc w:val="left"/>
+      <w:pPr>
+        <w:tabs>
+          <w:tab w:val="num" w:pos="5760"/>
+        </w:tabs>
+        <w:ind w:left="5760" w:hanging="360"/>
+      </w:pPr>
+      <w:rPr>
+        <w:rFonts w:ascii="Wingdings" w:hAnsi="Wingdings" w:hint="default"/>
+        <w:sz w:val="20"/>
+      </w:rPr>
+    </w:lvl>
+    <w:lvl w:ilvl="8" w:tentative="1">
+      <w:start w:val="1"/>
+      <w:numFmt w:val="bullet"/>
+      <w:lvlText w:val=""/>
+      <w:lvlJc w:val="left"/>
+      <w:pPr>
+        <w:tabs>
+          <w:tab w:val="num" w:pos="6480"/>
+        </w:tabs>
+        <w:ind w:left="6480" w:hanging="360"/>
+      </w:pPr>
+      <w:rPr>
+        <w:rFonts w:ascii="Wingdings" w:hAnsi="Wingdings" w:hint="default"/>
+        <w:sz w:val="20"/>
+      </w:rPr>
+    </w:lvl>
+  </w:abstractNum>
+  <w:num w:numId="1" w16cid:durableId="1263418169">
+    <w:abstractNumId w:val="3"/>
+  </w:num>
+  <w:num w:numId="2" w16cid:durableId="422527854">
+    <w:abstractNumId w:val="2"/>
+  </w:num>
+  <w:num w:numId="3" w16cid:durableId="1650748260">
+    <w:abstractNumId w:val="5"/>
+  </w:num>
+  <w:num w:numId="4" w16cid:durableId="1341860189">
+    <w:abstractNumId w:val="1"/>
+  </w:num>
+  <w:num w:numId="5" w16cid:durableId="1617828218">
+    <w:abstractNumId w:val="4"/>
+  </w:num>
+  <w:num w:numId="6" w16cid:durableId="59328234">
+    <w:abstractNumId w:val="0"/>
+  </w:num>
+</w:numbering>
 </file>
 
 <file path=word/styles.xml><?xml version="1.0" encoding="utf-8"?>
@@ -5134,9 +6876,12 @@
     <w:autoRedefine/>
     <w:uiPriority w:val="39"/>
     <w:unhideWhenUsed/>
-    <w:rsid w:val="007F0A3F"/>
+    <w:rsid w:val="00226FB7"/>
     <w:pPr>
-      <w:spacing w:after="100"/>
+      <w:tabs>
+        <w:tab w:val="right" w:leader="dot" w:pos="8778"/>
+      </w:tabs>
+      <w:spacing w:after="100" w:line="360" w:lineRule="auto"/>
     </w:pPr>
   </w:style>
   <w:style w:type="character" w:styleId="Hyperlink">

</xml_diff>

<commit_message>
Docs: Cập nhật bìa
</commit_message>
<xml_diff>
--- a/Documents/bao-cao.docx
+++ b/Documents/bao-cao.docx
@@ -3,37 +3,2047 @@
 <w:document xmlns:wpc="http://schemas.microsoft.com/office/word/2010/wordprocessingCanvas" xmlns:cx="http://schemas.microsoft.com/office/drawing/2014/chartex" xmlns:cx1="http://schemas.microsoft.com/office/drawing/2015/9/8/chartex" xmlns:cx2="http://schemas.microsoft.com/office/drawing/2015/10/21/chartex" xmlns:cx3="http://schemas.microsoft.com/office/drawing/2016/5/9/chartex" xmlns:cx4="http://schemas.microsoft.com/office/drawing/2016/5/10/chartex" xmlns:cx5="http://schemas.microsoft.com/office/drawing/2016/5/11/chartex" xmlns:cx6="http://schemas.microsoft.com/office/drawing/2016/5/12/chartex" xmlns:cx7="http://schemas.microsoft.com/office/drawing/2016/5/13/chartex" xmlns:cx8="http://schemas.microsoft.com/office/drawing/2016/5/14/chartex" xmlns:mc="http://schemas.openxmlformats.org/markup-compatibility/2006" xmlns:aink="http://schemas.microsoft.com/office/drawing/2016/ink" xmlns:am3d="http://schemas.microsoft.com/office/drawing/2017/model3d" xmlns:o="urn:schemas-microsoft-com:office:office" xmlns:oel="http://schemas.microsoft.com/office/2019/extlst" xmlns:r="http://schemas.openxmlformats.org/officeDocument/2006/relationships" xmlns:m="http://schemas.openxmlformats.org/officeDocument/2006/math" xmlns:v="urn:schemas-microsoft-com:vml" xmlns:wp14="http://schemas.microsoft.com/office/word/2010/wordprocessingDrawing" xmlns:wp="http://schemas.openxmlformats.org/drawingml/2006/wordprocessingDrawing" xmlns:w10="urn:schemas-microsoft-com:office:word" xmlns:w="http://schemas.openxmlformats.org/wordprocessingml/2006/main" xmlns:w14="http://schemas.microsoft.com/office/word/2010/wordml" xmlns:w15="http://schemas.microsoft.com/office/word/2012/wordml" xmlns:w16cex="http://schemas.microsoft.com/office/word/2018/wordml/cex" xmlns:w16cid="http://schemas.microsoft.com/office/word/2016/wordml/cid" xmlns:w16="http://schemas.microsoft.com/office/word/2018/wordml" xmlns:w16du="http://schemas.microsoft.com/office/word/2023/wordml/word16du" xmlns:w16sdtdh="http://schemas.microsoft.com/office/word/2020/wordml/sdtdatahash" xmlns:w16sdtfl="http://schemas.microsoft.com/office/word/2024/wordml/sdtformatlock" xmlns:w16se="http://schemas.microsoft.com/office/word/2015/wordml/symex" xmlns:wpg="http://schemas.microsoft.com/office/word/2010/wordprocessingGroup" xmlns:wpi="http://schemas.microsoft.com/office/word/2010/wordprocessingInk" xmlns:wne="http://schemas.microsoft.com/office/word/2006/wordml" xmlns:wps="http://schemas.microsoft.com/office/word/2010/wordprocessingShape" mc:Ignorable="w14 w15 w16se w16cid w16 w16cex w16sdtdh w16sdtfl w16du wp14">
   <w:body>
     <w:p>
-      <w:bookmarkStart w:id="0" w:name="_Hlk201914614"/>
-      <w:bookmarkEnd w:id="0"/>
-      <w:r>
-        <w:t>BÌA</w:t>
-      </w:r>
-    </w:p>
-    <w:p>
-      <w:r>
-        <w:br w:type="page"/>
-      </w:r>
-    </w:p>
-    <w:p>
-      <w:r>
-        <w:lastRenderedPageBreak/>
-        <w:t>BÌA LÓT</w:t>
-      </w:r>
-    </w:p>
-    <w:p>
-      <w:r>
-        <w:br w:type="page"/>
-      </w:r>
-    </w:p>
-    <w:p>
-      <w:pPr>
+      <w:pPr>
+        <w:rPr>
+          <w:sz w:val="28"/>
+          <w:szCs w:val="28"/>
+        </w:rPr>
         <w:sectPr>
-          <w:pgSz w:w="11907" w:h="16840" w:code="9"/>
-          <w:pgMar w:top="1418" w:right="1134" w:bottom="1134" w:left="1985" w:header="720" w:footer="720" w:gutter="0"/>
+          <w:footerReference w:type="default" r:id="rId8"/>
+          <w:pgSz w:w="11906" w:h="16838" w:code="9"/>
+          <w:pgMar w:top="0" w:right="49" w:bottom="0" w:left="0" w:header="720" w:footer="720" w:gutter="0"/>
           <w:cols w:space="720"/>
           <w:docGrid w:linePitch="360"/>
         </w:sectPr>
       </w:pPr>
+      <w:bookmarkStart w:id="0" w:name="_Hlk201914614"/>
+      <w:bookmarkEnd w:id="0"/>
+      <w:r>
+        <w:rPr>
+          <w:noProof/>
+          <w:sz w:val="28"/>
+          <w:szCs w:val="28"/>
+        </w:rPr>
+        <mc:AlternateContent>
+          <mc:Choice Requires="wps">
+            <w:drawing>
+              <wp:anchor distT="0" distB="0" distL="114300" distR="114300" simplePos="0" relativeHeight="251660288" behindDoc="0" locked="0" layoutInCell="1" allowOverlap="1" wp14:anchorId="326F4751" wp14:editId="720FB647">
+                <wp:simplePos x="0" y="0"/>
+                <wp:positionH relativeFrom="margin">
+                  <wp:posOffset>617220</wp:posOffset>
+                </wp:positionH>
+                <wp:positionV relativeFrom="paragraph">
+                  <wp:posOffset>781875</wp:posOffset>
+                </wp:positionV>
+                <wp:extent cx="6305401" cy="952500"/>
+                <wp:effectExtent l="0" t="0" r="0" b="0"/>
+                <wp:wrapNone/>
+                <wp:docPr id="2" name="Text Box 2"/>
+                <wp:cNvGraphicFramePr/>
+                <a:graphic xmlns:a="http://schemas.openxmlformats.org/drawingml/2006/main">
+                  <a:graphicData uri="http://schemas.microsoft.com/office/word/2010/wordprocessingShape">
+                    <wps:wsp>
+                      <wps:cNvSpPr txBox="1"/>
+                      <wps:spPr>
+                        <a:xfrm>
+                          <a:off x="0" y="0"/>
+                          <a:ext cx="6305401" cy="952500"/>
+                        </a:xfrm>
+                        <a:prstGeom prst="rect">
+                          <a:avLst/>
+                        </a:prstGeom>
+                        <a:noFill/>
+                        <a:ln w="6350">
+                          <a:noFill/>
+                        </a:ln>
+                        <a:effectLst/>
+                      </wps:spPr>
+                      <wps:style>
+                        <a:lnRef idx="0">
+                          <a:schemeClr val="accent1"/>
+                        </a:lnRef>
+                        <a:fillRef idx="0">
+                          <a:schemeClr val="accent1"/>
+                        </a:fillRef>
+                        <a:effectRef idx="0">
+                          <a:schemeClr val="accent1"/>
+                        </a:effectRef>
+                        <a:fontRef idx="minor">
+                          <a:schemeClr val="dk1"/>
+                        </a:fontRef>
+                      </wps:style>
+                      <wps:txbx>
+                        <w:txbxContent>
+                          <w:p>
+                            <w:pPr>
+                              <w:spacing w:before="60" w:after="60" w:line="240" w:lineRule="auto"/>
+                              <w:jc w:val="center"/>
+                              <w:rPr>
+                                <w:color w:val="FFFF66"/>
+                                <w:sz w:val="28"/>
+                                <w:szCs w:val="28"/>
+                              </w:rPr>
+                            </w:pPr>
+                            <w:r>
+                              <w:rPr>
+                                <w:color w:val="FFFF66"/>
+                                <w:sz w:val="28"/>
+                                <w:szCs w:val="28"/>
+                              </w:rPr>
+                              <w:t>BỘ BỘ GIÁO DỤC VÀ ĐÀO TẠO</w:t>
+                            </w:r>
+                          </w:p>
+                          <w:p>
+                            <w:pPr>
+                              <w:spacing w:before="60" w:after="60" w:line="240" w:lineRule="auto"/>
+                              <w:jc w:val="center"/>
+                              <w:rPr>
+                                <w:b/>
+                                <w:color w:val="FFFF66"/>
+                                <w:sz w:val="28"/>
+                                <w:szCs w:val="28"/>
+                              </w:rPr>
+                            </w:pPr>
+                            <w:r>
+                              <w:rPr>
+                                <w:b/>
+                                <w:color w:val="FFFF66"/>
+                                <w:sz w:val="28"/>
+                                <w:szCs w:val="28"/>
+                              </w:rPr>
+                              <w:t>TRƯỜNG CAO ĐẲNG CÔNG NGHỆ BÁCH KHOA HÀ NỘI</w:t>
+                            </w:r>
+                          </w:p>
+                          <w:p>
+                            <w:pPr>
+                              <w:spacing w:before="60" w:after="60" w:line="240" w:lineRule="auto"/>
+                              <w:jc w:val="center"/>
+                              <w:rPr>
+                                <w:color w:val="FFFF66"/>
+                                <w:sz w:val="28"/>
+                                <w:szCs w:val="28"/>
+                              </w:rPr>
+                            </w:pPr>
+                            <w:r>
+                              <w:rPr>
+                                <w:color w:val="FFFF66"/>
+                                <w:sz w:val="28"/>
+                                <w:szCs w:val="28"/>
+                              </w:rPr>
+                              <w:t>KHÓA LUẬN TỐT NGHIỆP</w:t>
+                            </w:r>
+                            <w:r>
+                              <w:rPr>
+                                <w:color w:val="FFFF66"/>
+                                <w:sz w:val="28"/>
+                                <w:szCs w:val="28"/>
+                              </w:rPr>
+                              <w:t xml:space="preserve"> CAO ĐẲNG </w:t>
+                            </w:r>
+                            <w:r>
+                              <w:rPr>
+                                <w:color w:val="FFFF66"/>
+                                <w:sz w:val="28"/>
+                                <w:szCs w:val="28"/>
+                              </w:rPr>
+                              <w:t>NGHỀ CÔNG NGHỆ THÔNG TIN</w:t>
+                            </w:r>
+                          </w:p>
+                        </w:txbxContent>
+                      </wps:txbx>
+                      <wps:bodyPr rot="0" spcFirstLastPara="0" vertOverflow="overflow" horzOverflow="overflow" vert="horz" wrap="square" lIns="91440" tIns="45720" rIns="91440" bIns="45720" numCol="1" spcCol="0" rtlCol="0" fromWordArt="0" anchor="t" anchorCtr="0" forceAA="0" compatLnSpc="1">
+                        <a:prstTxWarp prst="textNoShape">
+                          <a:avLst/>
+                        </a:prstTxWarp>
+                        <a:noAutofit/>
+                      </wps:bodyPr>
+                    </wps:wsp>
+                  </a:graphicData>
+                </a:graphic>
+                <wp14:sizeRelH relativeFrom="margin">
+                  <wp14:pctWidth>0</wp14:pctWidth>
+                </wp14:sizeRelH>
+                <wp14:sizeRelV relativeFrom="margin">
+                  <wp14:pctHeight>0</wp14:pctHeight>
+                </wp14:sizeRelV>
+              </wp:anchor>
+            </w:drawing>
+          </mc:Choice>
+          <mc:Fallback>
+            <w:pict>
+              <v:shapetype w14:anchorId="326F4751" id="_x0000_t202" coordsize="21600,21600" o:spt="202" path="m,l,21600r21600,l21600,xe">
+                <v:stroke joinstyle="miter"/>
+                <v:path gradientshapeok="t" o:connecttype="rect"/>
+              </v:shapetype>
+              <v:shape id="Text Box 2" o:spid="_x0000_s1026" type="#_x0000_t202" style="position:absolute;margin-left:48.6pt;margin-top:61.55pt;width:496.5pt;height:75pt;z-index:251660288;visibility:visible;mso-wrap-style:square;mso-width-percent:0;mso-height-percent:0;mso-wrap-distance-left:9pt;mso-wrap-distance-top:0;mso-wrap-distance-right:9pt;mso-wrap-distance-bottom:0;mso-position-horizontal:absolute;mso-position-horizontal-relative:margin;mso-position-vertical:absolute;mso-position-vertical-relative:text;mso-width-percent:0;mso-height-percent:0;mso-width-relative:margin;mso-height-relative:margin;v-text-anchor:top" o:gfxdata="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" filled="f" stroked="f" strokeweight=".5pt">
+                <v:textbox>
+                  <w:txbxContent>
+                    <w:p>
+                      <w:pPr>
+                        <w:spacing w:before="60" w:after="60" w:line="240" w:lineRule="auto"/>
+                        <w:jc w:val="center"/>
+                        <w:rPr>
+                          <w:color w:val="FFFF66"/>
+                          <w:sz w:val="28"/>
+                          <w:szCs w:val="28"/>
+                        </w:rPr>
+                      </w:pPr>
+                      <w:r>
+                        <w:rPr>
+                          <w:color w:val="FFFF66"/>
+                          <w:sz w:val="28"/>
+                          <w:szCs w:val="28"/>
+                        </w:rPr>
+                        <w:t>BỘ BỘ GIÁO DỤC VÀ ĐÀO TẠO</w:t>
+                      </w:r>
+                    </w:p>
+                    <w:p>
+                      <w:pPr>
+                        <w:spacing w:before="60" w:after="60" w:line="240" w:lineRule="auto"/>
+                        <w:jc w:val="center"/>
+                        <w:rPr>
+                          <w:b/>
+                          <w:color w:val="FFFF66"/>
+                          <w:sz w:val="28"/>
+                          <w:szCs w:val="28"/>
+                        </w:rPr>
+                      </w:pPr>
+                      <w:r>
+                        <w:rPr>
+                          <w:b/>
+                          <w:color w:val="FFFF66"/>
+                          <w:sz w:val="28"/>
+                          <w:szCs w:val="28"/>
+                        </w:rPr>
+                        <w:t>TRƯỜNG CAO ĐẲNG CÔNG NGHỆ BÁCH KHOA HÀ NỘI</w:t>
+                      </w:r>
+                    </w:p>
+                    <w:p>
+                      <w:pPr>
+                        <w:spacing w:before="60" w:after="60" w:line="240" w:lineRule="auto"/>
+                        <w:jc w:val="center"/>
+                        <w:rPr>
+                          <w:color w:val="FFFF66"/>
+                          <w:sz w:val="28"/>
+                          <w:szCs w:val="28"/>
+                        </w:rPr>
+                      </w:pPr>
+                      <w:r>
+                        <w:rPr>
+                          <w:color w:val="FFFF66"/>
+                          <w:sz w:val="28"/>
+                          <w:szCs w:val="28"/>
+                        </w:rPr>
+                        <w:t>KHÓA LUẬN TỐT NGHIỆP</w:t>
+                      </w:r>
+                      <w:r>
+                        <w:rPr>
+                          <w:color w:val="FFFF66"/>
+                          <w:sz w:val="28"/>
+                          <w:szCs w:val="28"/>
+                        </w:rPr>
+                        <w:t xml:space="preserve"> CAO ĐẲNG </w:t>
+                      </w:r>
+                      <w:r>
+                        <w:rPr>
+                          <w:color w:val="FFFF66"/>
+                          <w:sz w:val="28"/>
+                          <w:szCs w:val="28"/>
+                        </w:rPr>
+                        <w:t>NGHỀ CÔNG NGHỆ THÔNG TIN</w:t>
+                      </w:r>
+                    </w:p>
+                  </w:txbxContent>
+                </v:textbox>
+                <w10:wrap anchorx="margin"/>
+              </v:shape>
+            </w:pict>
+          </mc:Fallback>
+        </mc:AlternateContent>
+      </w:r>
+      <w:r>
+        <w:rPr>
+          <w:noProof/>
+          <w:sz w:val="28"/>
+          <w:szCs w:val="28"/>
+        </w:rPr>
+        <mc:AlternateContent>
+          <mc:Choice Requires="wps">
+            <w:drawing>
+              <wp:anchor distT="0" distB="0" distL="114300" distR="114300" simplePos="0" relativeHeight="251659264" behindDoc="0" locked="0" layoutInCell="1" allowOverlap="1" wp14:anchorId="5FD0C969" wp14:editId="67CBB8A7">
+                <wp:simplePos x="0" y="0"/>
+                <wp:positionH relativeFrom="margin">
+                  <wp:posOffset>614149</wp:posOffset>
+                </wp:positionH>
+                <wp:positionV relativeFrom="paragraph">
+                  <wp:posOffset>4722125</wp:posOffset>
+                </wp:positionV>
+                <wp:extent cx="6305550" cy="5349923"/>
+                <wp:effectExtent l="0" t="0" r="0" b="3175"/>
+                <wp:wrapNone/>
+                <wp:docPr id="11" name="Text Box 11"/>
+                <wp:cNvGraphicFramePr/>
+                <a:graphic xmlns:a="http://schemas.openxmlformats.org/drawingml/2006/main">
+                  <a:graphicData uri="http://schemas.microsoft.com/office/word/2010/wordprocessingShape">
+                    <wps:wsp>
+                      <wps:cNvSpPr txBox="1"/>
+                      <wps:spPr>
+                        <a:xfrm>
+                          <a:off x="0" y="0"/>
+                          <a:ext cx="6305550" cy="5349923"/>
+                        </a:xfrm>
+                        <a:prstGeom prst="rect">
+                          <a:avLst/>
+                        </a:prstGeom>
+                        <a:noFill/>
+                        <a:ln w="6350">
+                          <a:noFill/>
+                        </a:ln>
+                        <a:effectLst/>
+                      </wps:spPr>
+                      <wps:style>
+                        <a:lnRef idx="0">
+                          <a:schemeClr val="accent1"/>
+                        </a:lnRef>
+                        <a:fillRef idx="0">
+                          <a:schemeClr val="accent1"/>
+                        </a:fillRef>
+                        <a:effectRef idx="0">
+                          <a:schemeClr val="accent1"/>
+                        </a:effectRef>
+                        <a:fontRef idx="minor">
+                          <a:schemeClr val="dk1"/>
+                        </a:fontRef>
+                      </wps:style>
+                      <wps:txbx>
+                        <w:txbxContent>
+                          <w:p>
+                            <w:pPr>
+                              <w:spacing w:after="120" w:line="240" w:lineRule="auto"/>
+                              <w:jc w:val="center"/>
+                              <w:rPr>
+                                <w:b/>
+                                <w:color w:val="FFFF66"/>
+                                <w:sz w:val="40"/>
+                                <w:szCs w:val="40"/>
+                              </w:rPr>
+                            </w:pPr>
+                            <w:r>
+                              <w:rPr>
+                                <w:b/>
+                                <w:color w:val="FFFF66"/>
+                                <w:sz w:val="40"/>
+                                <w:szCs w:val="40"/>
+                              </w:rPr>
+                              <w:t>TÊN ĐỀ TÀI KHÓA LUẬN TN</w:t>
+                            </w:r>
+                          </w:p>
+                          <w:p>
+                            <w:pPr>
+                              <w:spacing w:after="120" w:line="240" w:lineRule="auto"/>
+                              <w:jc w:val="center"/>
+                              <w:rPr>
+                                <w:b/>
+                                <w:color w:val="FFFF66"/>
+                                <w:sz w:val="40"/>
+                                <w:szCs w:val="40"/>
+                              </w:rPr>
+                            </w:pPr>
+                            <w:r>
+                              <w:rPr>
+                                <w:b/>
+                                <w:color w:val="FFFF66"/>
+                                <w:sz w:val="40"/>
+                                <w:szCs w:val="40"/>
+                              </w:rPr>
+                              <w:t>XÂY DỰNG HỆ THỐNG THI TRẮC NGHIỆM CHO TRƯỜNG HPC</w:t>
+                            </w:r>
+                          </w:p>
+                          <w:p>
+                            <w:pPr>
+                              <w:jc w:val="center"/>
+                              <w:rPr>
+                                <w:b/>
+                                <w:color w:val="FFFF66"/>
+                              </w:rPr>
+                            </w:pPr>
+                          </w:p>
+                          <w:p>
+                            <w:pPr>
+                              <w:jc w:val="center"/>
+                              <w:rPr>
+                                <w:b/>
+                                <w:color w:val="FFFF66"/>
+                              </w:rPr>
+                            </w:pPr>
+                          </w:p>
+                          <w:p>
+                            <w:pPr>
+                              <w:jc w:val="center"/>
+                              <w:rPr>
+                                <w:b/>
+                                <w:color w:val="FFFF66"/>
+                              </w:rPr>
+                            </w:pPr>
+                          </w:p>
+                          <w:p>
+                            <w:pPr>
+                              <w:jc w:val="center"/>
+                              <w:rPr>
+                                <w:b/>
+                                <w:color w:val="FFFF66"/>
+                              </w:rPr>
+                            </w:pPr>
+                          </w:p>
+                          <w:p>
+                            <w:pPr>
+                              <w:jc w:val="center"/>
+                              <w:rPr>
+                                <w:b/>
+                                <w:color w:val="FFFF66"/>
+                              </w:rPr>
+                            </w:pPr>
+                          </w:p>
+                          <w:p>
+                            <w:pPr>
+                              <w:tabs>
+                                <w:tab w:val="left" w:pos="1985"/>
+                              </w:tabs>
+                              <w:spacing w:after="0" w:line="288" w:lineRule="auto"/>
+                              <w:rPr>
+                                <w:b/>
+                                <w:bCs/>
+                                <w:color w:val="FFFF66"/>
+                                <w:sz w:val="32"/>
+                                <w:szCs w:val="32"/>
+                              </w:rPr>
+                            </w:pPr>
+                            <w:r>
+                              <w:rPr>
+                                <w:b/>
+                                <w:bCs/>
+                                <w:color w:val="FFFF66"/>
+                                <w:sz w:val="32"/>
+                                <w:szCs w:val="32"/>
+                              </w:rPr>
+                              <w:tab/>
+                            </w:r>
+                            <w:r>
+                              <w:rPr>
+                                <w:b/>
+                                <w:bCs/>
+                                <w:color w:val="FFFF66"/>
+                                <w:sz w:val="32"/>
+                                <w:szCs w:val="32"/>
+                              </w:rPr>
+                              <w:t xml:space="preserve">CBHD: Th.S </w:t>
+                            </w:r>
+                            <w:r>
+                              <w:rPr>
+                                <w:b/>
+                                <w:bCs/>
+                                <w:color w:val="FFFF66"/>
+                                <w:sz w:val="32"/>
+                                <w:szCs w:val="32"/>
+                              </w:rPr>
+                              <w:t>Nguyễn Hoài Linh</w:t>
+                            </w:r>
+                          </w:p>
+                          <w:p>
+                            <w:pPr>
+                              <w:tabs>
+                                <w:tab w:val="left" w:pos="1985"/>
+                              </w:tabs>
+                              <w:spacing w:after="0" w:line="288" w:lineRule="auto"/>
+                              <w:rPr>
+                                <w:b/>
+                                <w:bCs/>
+                                <w:color w:val="FFFF66"/>
+                                <w:sz w:val="32"/>
+                                <w:szCs w:val="32"/>
+                              </w:rPr>
+                            </w:pPr>
+                            <w:r>
+                              <w:rPr>
+                                <w:b/>
+                                <w:bCs/>
+                                <w:color w:val="FFFF66"/>
+                                <w:sz w:val="32"/>
+                                <w:szCs w:val="32"/>
+                              </w:rPr>
+                              <w:tab/>
+                            </w:r>
+                            <w:r>
+                              <w:rPr>
+                                <w:b/>
+                                <w:bCs/>
+                                <w:color w:val="FFFF66"/>
+                                <w:sz w:val="32"/>
+                                <w:szCs w:val="32"/>
+                              </w:rPr>
+                              <w:t xml:space="preserve">Sinh viên: </w:t>
+                            </w:r>
+                            <w:r>
+                              <w:rPr>
+                                <w:b/>
+                                <w:bCs/>
+                                <w:color w:val="FFFF66"/>
+                                <w:sz w:val="32"/>
+                                <w:szCs w:val="32"/>
+                              </w:rPr>
+                              <w:t>Đàm Minh Giang</w:t>
+                            </w:r>
+                          </w:p>
+                          <w:p>
+                            <w:pPr>
+                              <w:tabs>
+                                <w:tab w:val="left" w:pos="1985"/>
+                              </w:tabs>
+                              <w:spacing w:after="0" w:line="288" w:lineRule="auto"/>
+                              <w:rPr>
+                                <w:b/>
+                                <w:bCs/>
+                                <w:color w:val="000000" w:themeColor="text1"/>
+                                <w:sz w:val="32"/>
+                                <w:szCs w:val="32"/>
+                                <w:lang w:val="en-US"/>
+                              </w:rPr>
+                            </w:pPr>
+                            <w:r>
+                              <w:rPr>
+                                <w:b/>
+                                <w:bCs/>
+                                <w:color w:val="FFFF66"/>
+                                <w:sz w:val="32"/>
+                                <w:szCs w:val="32"/>
+                              </w:rPr>
+                              <w:tab/>
+                            </w:r>
+                            <w:r>
+                              <w:rPr>
+                                <w:b/>
+                                <w:bCs/>
+                                <w:color w:val="FFFF66"/>
+                                <w:sz w:val="32"/>
+                                <w:szCs w:val="32"/>
+                              </w:rPr>
+                              <w:t xml:space="preserve">Mã số sinh viên: </w:t>
+                            </w:r>
+                            <w:r>
+                              <w:rPr>
+                                <w:b/>
+                                <w:bCs/>
+                                <w:color w:val="FFFF66"/>
+                                <w:sz w:val="32"/>
+                                <w:szCs w:val="32"/>
+                              </w:rPr>
+                              <w:t>2</w:t>
+                            </w:r>
+                            <w:r>
+                              <w:rPr>
+                                <w:b/>
+                                <w:bCs/>
+                                <w:color w:val="FFFF66"/>
+                                <w:sz w:val="32"/>
+                                <w:szCs w:val="32"/>
+                                <w:lang w:val="en-US"/>
+                              </w:rPr>
+                              <w:t>209620321</w:t>
+                            </w:r>
+                          </w:p>
+                          <w:p>
+                            <w:pPr>
+                              <w:spacing w:after="0" w:line="288" w:lineRule="auto"/>
+                              <w:jc w:val="center"/>
+                              <w:rPr>
+                                <w:b/>
+                              </w:rPr>
+                            </w:pPr>
+                          </w:p>
+                          <w:p>
+                            <w:pPr>
+                              <w:spacing w:after="0" w:line="288" w:lineRule="auto"/>
+                              <w:jc w:val="center"/>
+                              <w:rPr>
+                                <w:b/>
+                              </w:rPr>
+                            </w:pPr>
+                          </w:p>
+                          <w:p>
+                            <w:pPr>
+                              <w:spacing w:after="0" w:line="288" w:lineRule="auto"/>
+                              <w:jc w:val="center"/>
+                              <w:rPr>
+                                <w:b/>
+                              </w:rPr>
+                            </w:pPr>
+                          </w:p>
+                          <w:p>
+                            <w:pPr>
+                              <w:spacing w:after="0" w:line="288" w:lineRule="auto"/>
+                              <w:jc w:val="center"/>
+                              <w:rPr>
+                                <w:b/>
+                              </w:rPr>
+                            </w:pPr>
+                          </w:p>
+                          <w:p>
+                            <w:pPr>
+                              <w:spacing w:after="0" w:line="288" w:lineRule="auto"/>
+                              <w:jc w:val="center"/>
+                              <w:rPr>
+                                <w:b/>
+                              </w:rPr>
+                            </w:pPr>
+                          </w:p>
+                          <w:p>
+                            <w:pPr>
+                              <w:spacing w:after="0" w:line="288" w:lineRule="auto"/>
+                              <w:jc w:val="center"/>
+                              <w:rPr>
+                                <w:b/>
+                              </w:rPr>
+                            </w:pPr>
+                          </w:p>
+                          <w:p>
+                            <w:pPr>
+                              <w:spacing w:after="0" w:line="288" w:lineRule="auto"/>
+                              <w:jc w:val="center"/>
+                              <w:rPr>
+                                <w:b/>
+                              </w:rPr>
+                            </w:pPr>
+                          </w:p>
+                          <w:p>
+                            <w:pPr>
+                              <w:spacing w:after="0" w:line="288" w:lineRule="auto"/>
+                              <w:jc w:val="center"/>
+                              <w:rPr>
+                                <w:b/>
+                                <w:color w:val="FFFF66"/>
+                              </w:rPr>
+                            </w:pPr>
+                          </w:p>
+                          <w:p>
+                            <w:pPr>
+                              <w:spacing w:after="0" w:line="288" w:lineRule="auto"/>
+                              <w:jc w:val="center"/>
+                              <w:rPr>
+                                <w:b/>
+                                <w:color w:val="FFFF66"/>
+                              </w:rPr>
+                            </w:pPr>
+                          </w:p>
+                          <w:p>
+                            <w:pPr>
+                              <w:spacing w:after="0" w:line="288" w:lineRule="auto"/>
+                              <w:jc w:val="center"/>
+                              <w:rPr>
+                                <w:caps/>
+                                <w:color w:val="FFFF66"/>
+                                <w:sz w:val="28"/>
+                                <w:szCs w:val="28"/>
+                              </w:rPr>
+                            </w:pPr>
+                            <w:r>
+                              <w:rPr>
+                                <w:color w:val="FFFF66"/>
+                                <w:sz w:val="28"/>
+                                <w:szCs w:val="28"/>
+                              </w:rPr>
+                              <w:t>HÀ NỘI, …. NĂM ……</w:t>
+                            </w:r>
+                          </w:p>
+                          <w:p>
+                            <w:pPr>
+                              <w:jc w:val="center"/>
+                              <w:rPr>
+                                <w:b/>
+                              </w:rPr>
+                            </w:pPr>
+                          </w:p>
+                        </w:txbxContent>
+                      </wps:txbx>
+                      <wps:bodyPr rot="0" spcFirstLastPara="0" vertOverflow="overflow" horzOverflow="overflow" vert="horz" wrap="square" lIns="91440" tIns="45720" rIns="91440" bIns="45720" numCol="1" spcCol="0" rtlCol="0" fromWordArt="0" anchor="t" anchorCtr="0" forceAA="0" compatLnSpc="1">
+                        <a:prstTxWarp prst="textNoShape">
+                          <a:avLst/>
+                        </a:prstTxWarp>
+                        <a:noAutofit/>
+                      </wps:bodyPr>
+                    </wps:wsp>
+                  </a:graphicData>
+                </a:graphic>
+                <wp14:sizeRelH relativeFrom="margin">
+                  <wp14:pctWidth>0</wp14:pctWidth>
+                </wp14:sizeRelH>
+                <wp14:sizeRelV relativeFrom="margin">
+                  <wp14:pctHeight>0</wp14:pctHeight>
+                </wp14:sizeRelV>
+              </wp:anchor>
+            </w:drawing>
+          </mc:Choice>
+          <mc:Fallback>
+            <w:pict>
+              <v:shape w14:anchorId="5FD0C969" id="Text Box 11" o:spid="_x0000_s1027" type="#_x0000_t202" style="position:absolute;margin-left:48.35pt;margin-top:371.8pt;width:496.5pt;height:421.25pt;z-index:251659264;visibility:visible;mso-wrap-style:square;mso-width-percent:0;mso-height-percent:0;mso-wrap-distance-left:9pt;mso-wrap-distance-top:0;mso-wrap-distance-right:9pt;mso-wrap-distance-bottom:0;mso-position-horizontal:absolute;mso-position-horizontal-relative:margin;mso-position-vertical:absolute;mso-position-vertical-relative:text;mso-width-percent:0;mso-height-percent:0;mso-width-relative:margin;mso-height-relative:margin;v-text-anchor:top" o:gfxdata="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" filled="f" stroked="f" strokeweight=".5pt">
+                <v:textbox>
+                  <w:txbxContent>
+                    <w:p>
+                      <w:pPr>
+                        <w:spacing w:after="120" w:line="240" w:lineRule="auto"/>
+                        <w:jc w:val="center"/>
+                        <w:rPr>
+                          <w:b/>
+                          <w:color w:val="FFFF66"/>
+                          <w:sz w:val="40"/>
+                          <w:szCs w:val="40"/>
+                        </w:rPr>
+                      </w:pPr>
+                      <w:r>
+                        <w:rPr>
+                          <w:b/>
+                          <w:color w:val="FFFF66"/>
+                          <w:sz w:val="40"/>
+                          <w:szCs w:val="40"/>
+                        </w:rPr>
+                        <w:t>TÊN ĐỀ TÀI KHÓA LUẬN TN</w:t>
+                      </w:r>
+                    </w:p>
+                    <w:p>
+                      <w:pPr>
+                        <w:spacing w:after="120" w:line="240" w:lineRule="auto"/>
+                        <w:jc w:val="center"/>
+                        <w:rPr>
+                          <w:b/>
+                          <w:color w:val="FFFF66"/>
+                          <w:sz w:val="40"/>
+                          <w:szCs w:val="40"/>
+                        </w:rPr>
+                      </w:pPr>
+                      <w:r>
+                        <w:rPr>
+                          <w:b/>
+                          <w:color w:val="FFFF66"/>
+                          <w:sz w:val="40"/>
+                          <w:szCs w:val="40"/>
+                        </w:rPr>
+                        <w:t>XÂY DỰNG HỆ THỐNG THI TRẮC NGHIỆM CHO TRƯỜNG HPC</w:t>
+                      </w:r>
+                    </w:p>
+                    <w:p>
+                      <w:pPr>
+                        <w:jc w:val="center"/>
+                        <w:rPr>
+                          <w:b/>
+                          <w:color w:val="FFFF66"/>
+                        </w:rPr>
+                      </w:pPr>
+                    </w:p>
+                    <w:p>
+                      <w:pPr>
+                        <w:jc w:val="center"/>
+                        <w:rPr>
+                          <w:b/>
+                          <w:color w:val="FFFF66"/>
+                        </w:rPr>
+                      </w:pPr>
+                    </w:p>
+                    <w:p>
+                      <w:pPr>
+                        <w:jc w:val="center"/>
+                        <w:rPr>
+                          <w:b/>
+                          <w:color w:val="FFFF66"/>
+                        </w:rPr>
+                      </w:pPr>
+                    </w:p>
+                    <w:p>
+                      <w:pPr>
+                        <w:jc w:val="center"/>
+                        <w:rPr>
+                          <w:b/>
+                          <w:color w:val="FFFF66"/>
+                        </w:rPr>
+                      </w:pPr>
+                    </w:p>
+                    <w:p>
+                      <w:pPr>
+                        <w:jc w:val="center"/>
+                        <w:rPr>
+                          <w:b/>
+                          <w:color w:val="FFFF66"/>
+                        </w:rPr>
+                      </w:pPr>
+                    </w:p>
+                    <w:p>
+                      <w:pPr>
+                        <w:tabs>
+                          <w:tab w:val="left" w:pos="1985"/>
+                        </w:tabs>
+                        <w:spacing w:after="0" w:line="288" w:lineRule="auto"/>
+                        <w:rPr>
+                          <w:b/>
+                          <w:bCs/>
+                          <w:color w:val="FFFF66"/>
+                          <w:sz w:val="32"/>
+                          <w:szCs w:val="32"/>
+                        </w:rPr>
+                      </w:pPr>
+                      <w:r>
+                        <w:rPr>
+                          <w:b/>
+                          <w:bCs/>
+                          <w:color w:val="FFFF66"/>
+                          <w:sz w:val="32"/>
+                          <w:szCs w:val="32"/>
+                        </w:rPr>
+                        <w:tab/>
+                      </w:r>
+                      <w:r>
+                        <w:rPr>
+                          <w:b/>
+                          <w:bCs/>
+                          <w:color w:val="FFFF66"/>
+                          <w:sz w:val="32"/>
+                          <w:szCs w:val="32"/>
+                        </w:rPr>
+                        <w:t xml:space="preserve">CBHD: Th.S </w:t>
+                      </w:r>
+                      <w:r>
+                        <w:rPr>
+                          <w:b/>
+                          <w:bCs/>
+                          <w:color w:val="FFFF66"/>
+                          <w:sz w:val="32"/>
+                          <w:szCs w:val="32"/>
+                        </w:rPr>
+                        <w:t>Nguyễn Hoài Linh</w:t>
+                      </w:r>
+                    </w:p>
+                    <w:p>
+                      <w:pPr>
+                        <w:tabs>
+                          <w:tab w:val="left" w:pos="1985"/>
+                        </w:tabs>
+                        <w:spacing w:after="0" w:line="288" w:lineRule="auto"/>
+                        <w:rPr>
+                          <w:b/>
+                          <w:bCs/>
+                          <w:color w:val="FFFF66"/>
+                          <w:sz w:val="32"/>
+                          <w:szCs w:val="32"/>
+                        </w:rPr>
+                      </w:pPr>
+                      <w:r>
+                        <w:rPr>
+                          <w:b/>
+                          <w:bCs/>
+                          <w:color w:val="FFFF66"/>
+                          <w:sz w:val="32"/>
+                          <w:szCs w:val="32"/>
+                        </w:rPr>
+                        <w:tab/>
+                      </w:r>
+                      <w:r>
+                        <w:rPr>
+                          <w:b/>
+                          <w:bCs/>
+                          <w:color w:val="FFFF66"/>
+                          <w:sz w:val="32"/>
+                          <w:szCs w:val="32"/>
+                        </w:rPr>
+                        <w:t xml:space="preserve">Sinh viên: </w:t>
+                      </w:r>
+                      <w:r>
+                        <w:rPr>
+                          <w:b/>
+                          <w:bCs/>
+                          <w:color w:val="FFFF66"/>
+                          <w:sz w:val="32"/>
+                          <w:szCs w:val="32"/>
+                        </w:rPr>
+                        <w:t>Đàm Minh Giang</w:t>
+                      </w:r>
+                    </w:p>
+                    <w:p>
+                      <w:pPr>
+                        <w:tabs>
+                          <w:tab w:val="left" w:pos="1985"/>
+                        </w:tabs>
+                        <w:spacing w:after="0" w:line="288" w:lineRule="auto"/>
+                        <w:rPr>
+                          <w:b/>
+                          <w:bCs/>
+                          <w:color w:val="000000" w:themeColor="text1"/>
+                          <w:sz w:val="32"/>
+                          <w:szCs w:val="32"/>
+                          <w:lang w:val="en-US"/>
+                        </w:rPr>
+                      </w:pPr>
+                      <w:r>
+                        <w:rPr>
+                          <w:b/>
+                          <w:bCs/>
+                          <w:color w:val="FFFF66"/>
+                          <w:sz w:val="32"/>
+                          <w:szCs w:val="32"/>
+                        </w:rPr>
+                        <w:tab/>
+                      </w:r>
+                      <w:r>
+                        <w:rPr>
+                          <w:b/>
+                          <w:bCs/>
+                          <w:color w:val="FFFF66"/>
+                          <w:sz w:val="32"/>
+                          <w:szCs w:val="32"/>
+                        </w:rPr>
+                        <w:t xml:space="preserve">Mã số sinh viên: </w:t>
+                      </w:r>
+                      <w:r>
+                        <w:rPr>
+                          <w:b/>
+                          <w:bCs/>
+                          <w:color w:val="FFFF66"/>
+                          <w:sz w:val="32"/>
+                          <w:szCs w:val="32"/>
+                        </w:rPr>
+                        <w:t>2</w:t>
+                      </w:r>
+                      <w:r>
+                        <w:rPr>
+                          <w:b/>
+                          <w:bCs/>
+                          <w:color w:val="FFFF66"/>
+                          <w:sz w:val="32"/>
+                          <w:szCs w:val="32"/>
+                          <w:lang w:val="en-US"/>
+                        </w:rPr>
+                        <w:t>209620321</w:t>
+                      </w:r>
+                    </w:p>
+                    <w:p>
+                      <w:pPr>
+                        <w:spacing w:after="0" w:line="288" w:lineRule="auto"/>
+                        <w:jc w:val="center"/>
+                        <w:rPr>
+                          <w:b/>
+                        </w:rPr>
+                      </w:pPr>
+                    </w:p>
+                    <w:p>
+                      <w:pPr>
+                        <w:spacing w:after="0" w:line="288" w:lineRule="auto"/>
+                        <w:jc w:val="center"/>
+                        <w:rPr>
+                          <w:b/>
+                        </w:rPr>
+                      </w:pPr>
+                    </w:p>
+                    <w:p>
+                      <w:pPr>
+                        <w:spacing w:after="0" w:line="288" w:lineRule="auto"/>
+                        <w:jc w:val="center"/>
+                        <w:rPr>
+                          <w:b/>
+                        </w:rPr>
+                      </w:pPr>
+                    </w:p>
+                    <w:p>
+                      <w:pPr>
+                        <w:spacing w:after="0" w:line="288" w:lineRule="auto"/>
+                        <w:jc w:val="center"/>
+                        <w:rPr>
+                          <w:b/>
+                        </w:rPr>
+                      </w:pPr>
+                    </w:p>
+                    <w:p>
+                      <w:pPr>
+                        <w:spacing w:after="0" w:line="288" w:lineRule="auto"/>
+                        <w:jc w:val="center"/>
+                        <w:rPr>
+                          <w:b/>
+                        </w:rPr>
+                      </w:pPr>
+                    </w:p>
+                    <w:p>
+                      <w:pPr>
+                        <w:spacing w:after="0" w:line="288" w:lineRule="auto"/>
+                        <w:jc w:val="center"/>
+                        <w:rPr>
+                          <w:b/>
+                        </w:rPr>
+                      </w:pPr>
+                    </w:p>
+                    <w:p>
+                      <w:pPr>
+                        <w:spacing w:after="0" w:line="288" w:lineRule="auto"/>
+                        <w:jc w:val="center"/>
+                        <w:rPr>
+                          <w:b/>
+                        </w:rPr>
+                      </w:pPr>
+                    </w:p>
+                    <w:p>
+                      <w:pPr>
+                        <w:spacing w:after="0" w:line="288" w:lineRule="auto"/>
+                        <w:jc w:val="center"/>
+                        <w:rPr>
+                          <w:b/>
+                          <w:color w:val="FFFF66"/>
+                        </w:rPr>
+                      </w:pPr>
+                    </w:p>
+                    <w:p>
+                      <w:pPr>
+                        <w:spacing w:after="0" w:line="288" w:lineRule="auto"/>
+                        <w:jc w:val="center"/>
+                        <w:rPr>
+                          <w:b/>
+                          <w:color w:val="FFFF66"/>
+                        </w:rPr>
+                      </w:pPr>
+                    </w:p>
+                    <w:p>
+                      <w:pPr>
+                        <w:spacing w:after="0" w:line="288" w:lineRule="auto"/>
+                        <w:jc w:val="center"/>
+                        <w:rPr>
+                          <w:caps/>
+                          <w:color w:val="FFFF66"/>
+                          <w:sz w:val="28"/>
+                          <w:szCs w:val="28"/>
+                        </w:rPr>
+                      </w:pPr>
+                      <w:r>
+                        <w:rPr>
+                          <w:color w:val="FFFF66"/>
+                          <w:sz w:val="28"/>
+                          <w:szCs w:val="28"/>
+                        </w:rPr>
+                        <w:t>HÀ NỘI, …. NĂM ……</w:t>
+                      </w:r>
+                    </w:p>
+                    <w:p>
+                      <w:pPr>
+                        <w:jc w:val="center"/>
+                        <w:rPr>
+                          <w:b/>
+                        </w:rPr>
+                      </w:pPr>
+                    </w:p>
+                  </w:txbxContent>
+                </v:textbox>
+                <w10:wrap anchorx="margin"/>
+              </v:shape>
+            </w:pict>
+          </mc:Fallback>
+        </mc:AlternateContent>
+      </w:r>
+      <w:r>
+        <w:rPr>
+          <w:noProof/>
+          <w:sz w:val="28"/>
+          <w:szCs w:val="28"/>
+        </w:rPr>
+        <w:drawing>
+          <wp:inline distT="0" distB="0" distL="0" distR="0" wp14:anchorId="0D77D402" wp14:editId="6E472DDF">
+            <wp:extent cx="7552706" cy="10679779"/>
+            <wp:effectExtent l="0" t="0" r="0" b="7620"/>
+            <wp:docPr id="1" name="Picture 1" descr="A blue rectangular frame with yellow border&#10;&#10;AI-generated content may be incorrect."/>
+            <wp:cNvGraphicFramePr>
+              <a:graphicFrameLocks xmlns:a="http://schemas.openxmlformats.org/drawingml/2006/main" noChangeAspect="1"/>
+            </wp:cNvGraphicFramePr>
+            <a:graphic xmlns:a="http://schemas.openxmlformats.org/drawingml/2006/main">
+              <a:graphicData uri="http://schemas.openxmlformats.org/drawingml/2006/picture">
+                <pic:pic xmlns:pic="http://schemas.openxmlformats.org/drawingml/2006/picture">
+                  <pic:nvPicPr>
+                    <pic:cNvPr id="1" name="Picture 1" descr="A blue rectangular frame with yellow border&#10;&#10;AI-generated content may be incorrect."/>
+                    <pic:cNvPicPr/>
+                  </pic:nvPicPr>
+                  <pic:blipFill>
+                    <a:blip r:embed="rId9" cstate="print">
+                      <a:extLst>
+                        <a:ext uri="{28A0092B-C50C-407E-A947-70E740481C1C}">
+                          <a14:useLocalDpi xmlns:a14="http://schemas.microsoft.com/office/drawing/2010/main" val="0"/>
+                        </a:ext>
+                      </a:extLst>
+                    </a:blip>
+                    <a:stretch>
+                      <a:fillRect/>
+                    </a:stretch>
+                  </pic:blipFill>
+                  <pic:spPr>
+                    <a:xfrm>
+                      <a:off x="0" y="0"/>
+                      <a:ext cx="7552706" cy="10679779"/>
+                    </a:xfrm>
+                    <a:prstGeom prst="rect">
+                      <a:avLst/>
+                    </a:prstGeom>
+                  </pic:spPr>
+                </pic:pic>
+              </a:graphicData>
+            </a:graphic>
+          </wp:inline>
+        </w:drawing>
+      </w:r>
+      <w:r>
+        <w:rPr>
+          <w:sz w:val="28"/>
+          <w:szCs w:val="28"/>
+        </w:rPr>
+        <w:br w:type="page"/>
+      </w:r>
+    </w:p>
+    <w:p>
+      <w:pPr>
+        <w:jc w:val="right"/>
+        <w:rPr>
+          <w:sz w:val="28"/>
+          <w:szCs w:val="28"/>
+          <w:lang w:val="en-US"/>
+        </w:rPr>
+        <w:sectPr>
+          <w:pgSz w:w="11906" w:h="16838" w:code="9"/>
+          <w:pgMar w:top="851" w:right="907" w:bottom="1134" w:left="1134" w:header="720" w:footer="144" w:gutter="0"/>
+          <w:cols w:space="720"/>
+          <w:docGrid w:linePitch="360"/>
+        </w:sectPr>
+      </w:pPr>
+      <w:r>
+        <w:rPr>
+          <w:noProof/>
+          <w:sz w:val="28"/>
+          <w:szCs w:val="28"/>
+        </w:rPr>
+        <w:lastRenderedPageBreak/>
+        <mc:AlternateContent>
+          <mc:Choice Requires="wps">
+            <w:drawing>
+              <wp:anchor distT="0" distB="0" distL="114300" distR="114300" simplePos="0" relativeHeight="251662336" behindDoc="0" locked="0" layoutInCell="1" allowOverlap="1" wp14:anchorId="15FC32D2" wp14:editId="0736608F">
+                <wp:simplePos x="0" y="0"/>
+                <wp:positionH relativeFrom="margin">
+                  <wp:posOffset>241935</wp:posOffset>
+                </wp:positionH>
+                <wp:positionV relativeFrom="paragraph">
+                  <wp:posOffset>335915</wp:posOffset>
+                </wp:positionV>
+                <wp:extent cx="5905500" cy="952500"/>
+                <wp:effectExtent l="0" t="0" r="0" b="0"/>
+                <wp:wrapNone/>
+                <wp:docPr id="7" name="Text Box 7"/>
+                <wp:cNvGraphicFramePr/>
+                <a:graphic xmlns:a="http://schemas.openxmlformats.org/drawingml/2006/main">
+                  <a:graphicData uri="http://schemas.microsoft.com/office/word/2010/wordprocessingShape">
+                    <wps:wsp>
+                      <wps:cNvSpPr txBox="1"/>
+                      <wps:spPr>
+                        <a:xfrm>
+                          <a:off x="0" y="0"/>
+                          <a:ext cx="5905500" cy="952500"/>
+                        </a:xfrm>
+                        <a:prstGeom prst="rect">
+                          <a:avLst/>
+                        </a:prstGeom>
+                        <a:noFill/>
+                        <a:ln w="6350">
+                          <a:noFill/>
+                        </a:ln>
+                        <a:effectLst/>
+                      </wps:spPr>
+                      <wps:style>
+                        <a:lnRef idx="0">
+                          <a:schemeClr val="accent1"/>
+                        </a:lnRef>
+                        <a:fillRef idx="0">
+                          <a:schemeClr val="accent1"/>
+                        </a:fillRef>
+                        <a:effectRef idx="0">
+                          <a:schemeClr val="accent1"/>
+                        </a:effectRef>
+                        <a:fontRef idx="minor">
+                          <a:schemeClr val="dk1"/>
+                        </a:fontRef>
+                      </wps:style>
+                      <wps:txbx>
+                        <w:txbxContent>
+                          <w:p>
+                            <w:pPr>
+                              <w:spacing w:before="60" w:after="60" w:line="240" w:lineRule="auto"/>
+                              <w:jc w:val="center"/>
+                              <w:rPr>
+                                <w:sz w:val="28"/>
+                                <w:szCs w:val="28"/>
+                              </w:rPr>
+                            </w:pPr>
+                            <w:r>
+                              <w:rPr>
+                                <w:sz w:val="28"/>
+                                <w:szCs w:val="28"/>
+                              </w:rPr>
+                              <w:t>BỘ BỘ GIÁO DỤC VÀ ĐÀO TẠO</w:t>
+                            </w:r>
+                          </w:p>
+                          <w:p>
+                            <w:pPr>
+                              <w:spacing w:before="60" w:after="60" w:line="240" w:lineRule="auto"/>
+                              <w:jc w:val="center"/>
+                              <w:rPr>
+                                <w:b/>
+                                <w:sz w:val="28"/>
+                                <w:szCs w:val="28"/>
+                              </w:rPr>
+                            </w:pPr>
+                            <w:r>
+                              <w:rPr>
+                                <w:b/>
+                                <w:sz w:val="28"/>
+                                <w:szCs w:val="28"/>
+                              </w:rPr>
+                              <w:t>TRƯỜNG CAO ĐẲNG CÔNG NGHỆ BÁCH KHOA HÀ NỘI</w:t>
+                            </w:r>
+                          </w:p>
+                          <w:p>
+                            <w:pPr>
+                              <w:spacing w:before="60" w:after="60" w:line="240" w:lineRule="auto"/>
+                              <w:jc w:val="center"/>
+                              <w:rPr>
+                                <w:sz w:val="27"/>
+                                <w:szCs w:val="27"/>
+                              </w:rPr>
+                            </w:pPr>
+                            <w:r>
+                              <w:rPr>
+                                <w:sz w:val="27"/>
+                                <w:szCs w:val="27"/>
+                              </w:rPr>
+                              <w:t>KHÓA LUẬN TỐT NGHIỆP CAO ĐẲNG NGHỀ CÔNG NGHỆ THÔNG TIN</w:t>
+                            </w:r>
+                          </w:p>
+                        </w:txbxContent>
+                      </wps:txbx>
+                      <wps:bodyPr rot="0" spcFirstLastPara="0" vertOverflow="overflow" horzOverflow="overflow" vert="horz" wrap="square" lIns="91440" tIns="45720" rIns="91440" bIns="45720" numCol="1" spcCol="0" rtlCol="0" fromWordArt="0" anchor="t" anchorCtr="0" forceAA="0" compatLnSpc="1">
+                        <a:prstTxWarp prst="textNoShape">
+                          <a:avLst/>
+                        </a:prstTxWarp>
+                        <a:noAutofit/>
+                      </wps:bodyPr>
+                    </wps:wsp>
+                  </a:graphicData>
+                </a:graphic>
+                <wp14:sizeRelH relativeFrom="margin">
+                  <wp14:pctWidth>0</wp14:pctWidth>
+                </wp14:sizeRelH>
+                <wp14:sizeRelV relativeFrom="margin">
+                  <wp14:pctHeight>0</wp14:pctHeight>
+                </wp14:sizeRelV>
+              </wp:anchor>
+            </w:drawing>
+          </mc:Choice>
+          <mc:Fallback>
+            <w:pict>
+              <v:shape w14:anchorId="15FC32D2" id="Text Box 7" o:spid="_x0000_s1028" type="#_x0000_t202" style="position:absolute;left:0;text-align:left;margin-left:19.05pt;margin-top:26.45pt;width:465pt;height:75pt;z-index:251662336;visibility:visible;mso-wrap-style:square;mso-width-percent:0;mso-height-percent:0;mso-wrap-distance-left:9pt;mso-wrap-distance-top:0;mso-wrap-distance-right:9pt;mso-wrap-distance-bottom:0;mso-position-horizontal:absolute;mso-position-horizontal-relative:margin;mso-position-vertical:absolute;mso-position-vertical-relative:text;mso-width-percent:0;mso-height-percent:0;mso-width-relative:margin;mso-height-relative:margin;v-text-anchor:top" o:gfxdata="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" filled="f" stroked="f" strokeweight=".5pt">
+                <v:textbox>
+                  <w:txbxContent>
+                    <w:p>
+                      <w:pPr>
+                        <w:spacing w:before="60" w:after="60" w:line="240" w:lineRule="auto"/>
+                        <w:jc w:val="center"/>
+                        <w:rPr>
+                          <w:sz w:val="28"/>
+                          <w:szCs w:val="28"/>
+                        </w:rPr>
+                      </w:pPr>
+                      <w:r>
+                        <w:rPr>
+                          <w:sz w:val="28"/>
+                          <w:szCs w:val="28"/>
+                        </w:rPr>
+                        <w:t>BỘ BỘ GIÁO DỤC VÀ ĐÀO TẠO</w:t>
+                      </w:r>
+                    </w:p>
+                    <w:p>
+                      <w:pPr>
+                        <w:spacing w:before="60" w:after="60" w:line="240" w:lineRule="auto"/>
+                        <w:jc w:val="center"/>
+                        <w:rPr>
+                          <w:b/>
+                          <w:sz w:val="28"/>
+                          <w:szCs w:val="28"/>
+                        </w:rPr>
+                      </w:pPr>
+                      <w:r>
+                        <w:rPr>
+                          <w:b/>
+                          <w:sz w:val="28"/>
+                          <w:szCs w:val="28"/>
+                        </w:rPr>
+                        <w:t>TRƯỜNG CAO ĐẲNG CÔNG NGHỆ BÁCH KHOA HÀ NỘI</w:t>
+                      </w:r>
+                    </w:p>
+                    <w:p>
+                      <w:pPr>
+                        <w:spacing w:before="60" w:after="60" w:line="240" w:lineRule="auto"/>
+                        <w:jc w:val="center"/>
+                        <w:rPr>
+                          <w:sz w:val="27"/>
+                          <w:szCs w:val="27"/>
+                        </w:rPr>
+                      </w:pPr>
+                      <w:r>
+                        <w:rPr>
+                          <w:sz w:val="27"/>
+                          <w:szCs w:val="27"/>
+                        </w:rPr>
+                        <w:t>KHÓA LUẬN TỐT NGHIỆP CAO ĐẲNG NGHỀ CÔNG NGHỆ THÔNG TIN</w:t>
+                      </w:r>
+                    </w:p>
+                  </w:txbxContent>
+                </v:textbox>
+                <w10:wrap anchorx="margin"/>
+              </v:shape>
+            </w:pict>
+          </mc:Fallback>
+        </mc:AlternateContent>
+      </w:r>
+      <w:r>
+        <w:rPr>
+          <w:noProof/>
+          <w:sz w:val="28"/>
+          <w:szCs w:val="28"/>
+        </w:rPr>
+        <mc:AlternateContent>
+          <mc:Choice Requires="wps">
+            <w:drawing>
+              <wp:anchor distT="0" distB="0" distL="114300" distR="114300" simplePos="0" relativeHeight="251661312" behindDoc="0" locked="0" layoutInCell="1" allowOverlap="1" wp14:anchorId="4C22FF40" wp14:editId="75A72804">
+                <wp:simplePos x="0" y="0"/>
+                <wp:positionH relativeFrom="margin">
+                  <wp:posOffset>245745</wp:posOffset>
+                </wp:positionH>
+                <wp:positionV relativeFrom="paragraph">
+                  <wp:posOffset>4413621</wp:posOffset>
+                </wp:positionV>
+                <wp:extent cx="6020850" cy="4977441"/>
+                <wp:effectExtent l="0" t="0" r="0" b="6350"/>
+                <wp:wrapNone/>
+                <wp:docPr id="6" name="Text Box 6"/>
+                <wp:cNvGraphicFramePr/>
+                <a:graphic xmlns:a="http://schemas.openxmlformats.org/drawingml/2006/main">
+                  <a:graphicData uri="http://schemas.microsoft.com/office/word/2010/wordprocessingShape">
+                    <wps:wsp>
+                      <wps:cNvSpPr txBox="1"/>
+                      <wps:spPr>
+                        <a:xfrm>
+                          <a:off x="0" y="0"/>
+                          <a:ext cx="6020850" cy="4977441"/>
+                        </a:xfrm>
+                        <a:prstGeom prst="rect">
+                          <a:avLst/>
+                        </a:prstGeom>
+                        <a:noFill/>
+                        <a:ln w="6350">
+                          <a:noFill/>
+                        </a:ln>
+                        <a:effectLst/>
+                      </wps:spPr>
+                      <wps:style>
+                        <a:lnRef idx="0">
+                          <a:schemeClr val="accent1"/>
+                        </a:lnRef>
+                        <a:fillRef idx="0">
+                          <a:schemeClr val="accent1"/>
+                        </a:fillRef>
+                        <a:effectRef idx="0">
+                          <a:schemeClr val="accent1"/>
+                        </a:effectRef>
+                        <a:fontRef idx="minor">
+                          <a:schemeClr val="dk1"/>
+                        </a:fontRef>
+                      </wps:style>
+                      <wps:txbx>
+                        <w:txbxContent>
+                          <w:p>
+                            <w:pPr>
+                              <w:spacing w:after="120" w:line="240" w:lineRule="auto"/>
+                              <w:jc w:val="center"/>
+                              <w:rPr>
+                                <w:b/>
+                                <w:sz w:val="40"/>
+                                <w:szCs w:val="40"/>
+                              </w:rPr>
+                            </w:pPr>
+                            <w:r>
+                              <w:rPr>
+                                <w:b/>
+                                <w:sz w:val="40"/>
+                                <w:szCs w:val="40"/>
+                              </w:rPr>
+                              <w:t>TÊN ĐỀ TÀI ĐA, KHÓA LUẬN TN</w:t>
+                            </w:r>
+                          </w:p>
+                          <w:p>
+                            <w:pPr>
+                              <w:spacing w:after="120" w:line="240" w:lineRule="auto"/>
+                              <w:jc w:val="center"/>
+                              <w:rPr>
+                                <w:b/>
+                                <w:sz w:val="40"/>
+                                <w:szCs w:val="40"/>
+                              </w:rPr>
+                            </w:pPr>
+                            <w:r>
+                              <w:rPr>
+                                <w:b/>
+                                <w:sz w:val="40"/>
+                                <w:szCs w:val="40"/>
+                              </w:rPr>
+                              <w:t>XÂY DỰNG HỆ THỐNG THI TRẮC NGHIỆM CHO TRƯỜNG HPC</w:t>
+                            </w:r>
+                          </w:p>
+                          <w:p>
+                            <w:pPr>
+                              <w:jc w:val="center"/>
+                              <w:rPr>
+                                <w:b/>
+                              </w:rPr>
+                            </w:pPr>
+                          </w:p>
+                          <w:p>
+                            <w:pPr>
+                              <w:jc w:val="center"/>
+                              <w:rPr>
+                                <w:b/>
+                              </w:rPr>
+                            </w:pPr>
+                          </w:p>
+                          <w:p>
+                            <w:pPr>
+                              <w:jc w:val="center"/>
+                              <w:rPr>
+                                <w:b/>
+                              </w:rPr>
+                            </w:pPr>
+                          </w:p>
+                          <w:p>
+                            <w:pPr>
+                              <w:jc w:val="center"/>
+                              <w:rPr>
+                                <w:b/>
+                              </w:rPr>
+                            </w:pPr>
+                          </w:p>
+                          <w:p>
+                            <w:pPr>
+                              <w:jc w:val="center"/>
+                              <w:rPr>
+                                <w:b/>
+                              </w:rPr>
+                            </w:pPr>
+                          </w:p>
+                          <w:p>
+                            <w:pPr>
+                              <w:tabs>
+                                <w:tab w:val="left" w:pos="1985"/>
+                              </w:tabs>
+                              <w:spacing w:after="0" w:line="288" w:lineRule="auto"/>
+                              <w:rPr>
+                                <w:b/>
+                                <w:bCs/>
+                                <w:sz w:val="32"/>
+                                <w:szCs w:val="32"/>
+                              </w:rPr>
+                            </w:pPr>
+                            <w:r>
+                              <w:rPr>
+                                <w:b/>
+                                <w:bCs/>
+                                <w:sz w:val="32"/>
+                                <w:szCs w:val="32"/>
+                              </w:rPr>
+                              <w:tab/>
+                            </w:r>
+                            <w:r>
+                              <w:rPr>
+                                <w:b/>
+                                <w:bCs/>
+                                <w:sz w:val="32"/>
+                                <w:szCs w:val="32"/>
+                              </w:rPr>
+                              <w:t xml:space="preserve">CBHD: Th.S </w:t>
+                            </w:r>
+                            <w:r>
+                              <w:rPr>
+                                <w:b/>
+                                <w:bCs/>
+                                <w:sz w:val="32"/>
+                                <w:szCs w:val="32"/>
+                              </w:rPr>
+                              <w:t>Nguyễn Hoài Linh</w:t>
+                            </w:r>
+                          </w:p>
+                          <w:p>
+                            <w:pPr>
+                              <w:tabs>
+                                <w:tab w:val="left" w:pos="1985"/>
+                              </w:tabs>
+                              <w:spacing w:after="0" w:line="288" w:lineRule="auto"/>
+                              <w:rPr>
+                                <w:b/>
+                                <w:bCs/>
+                                <w:sz w:val="32"/>
+                                <w:szCs w:val="32"/>
+                              </w:rPr>
+                            </w:pPr>
+                            <w:r>
+                              <w:rPr>
+                                <w:b/>
+                                <w:bCs/>
+                                <w:sz w:val="32"/>
+                                <w:szCs w:val="32"/>
+                              </w:rPr>
+                              <w:tab/>
+                            </w:r>
+                            <w:r>
+                              <w:rPr>
+                                <w:b/>
+                                <w:bCs/>
+                                <w:sz w:val="32"/>
+                                <w:szCs w:val="32"/>
+                              </w:rPr>
+                              <w:t xml:space="preserve">Sinh viên: </w:t>
+                            </w:r>
+                            <w:r>
+                              <w:rPr>
+                                <w:b/>
+                                <w:bCs/>
+                                <w:sz w:val="32"/>
+                                <w:szCs w:val="32"/>
+                              </w:rPr>
+                              <w:t>Đàm Minh Giang</w:t>
+                            </w:r>
+                          </w:p>
+                          <w:p>
+                            <w:pPr>
+                              <w:tabs>
+                                <w:tab w:val="left" w:pos="1985"/>
+                              </w:tabs>
+                              <w:spacing w:after="0" w:line="288" w:lineRule="auto"/>
+                              <w:rPr>
+                                <w:b/>
+                                <w:lang w:val="en-US"/>
+                              </w:rPr>
+                            </w:pPr>
+                            <w:r>
+                              <w:rPr>
+                                <w:b/>
+                                <w:bCs/>
+                                <w:sz w:val="32"/>
+                                <w:szCs w:val="32"/>
+                              </w:rPr>
+                              <w:tab/>
+                            </w:r>
+                            <w:r>
+                              <w:rPr>
+                                <w:b/>
+                                <w:bCs/>
+                                <w:sz w:val="32"/>
+                                <w:szCs w:val="32"/>
+                              </w:rPr>
+                              <w:t xml:space="preserve">Mã số sinh viên: </w:t>
+                            </w:r>
+                            <w:r>
+                              <w:rPr>
+                                <w:b/>
+                                <w:bCs/>
+                                <w:sz w:val="32"/>
+                                <w:szCs w:val="32"/>
+                              </w:rPr>
+                              <w:t>2</w:t>
+                            </w:r>
+                            <w:r>
+                              <w:rPr>
+                                <w:b/>
+                                <w:bCs/>
+                                <w:sz w:val="32"/>
+                                <w:szCs w:val="32"/>
+                                <w:lang w:val="en-US"/>
+                              </w:rPr>
+                              <w:t>209620321</w:t>
+                            </w:r>
+                          </w:p>
+                          <w:p>
+                            <w:pPr>
+                              <w:spacing w:after="0" w:line="288" w:lineRule="auto"/>
+                              <w:jc w:val="center"/>
+                              <w:rPr>
+                                <w:b/>
+                              </w:rPr>
+                            </w:pPr>
+                          </w:p>
+                          <w:p>
+                            <w:pPr>
+                              <w:spacing w:after="0" w:line="288" w:lineRule="auto"/>
+                              <w:jc w:val="center"/>
+                              <w:rPr>
+                                <w:b/>
+                              </w:rPr>
+                            </w:pPr>
+                          </w:p>
+                          <w:p>
+                            <w:pPr>
+                              <w:spacing w:after="0" w:line="288" w:lineRule="auto"/>
+                              <w:jc w:val="center"/>
+                              <w:rPr>
+                                <w:b/>
+                              </w:rPr>
+                            </w:pPr>
+                          </w:p>
+                          <w:p>
+                            <w:pPr>
+                              <w:spacing w:after="0" w:line="288" w:lineRule="auto"/>
+                              <w:jc w:val="center"/>
+                              <w:rPr>
+                                <w:b/>
+                              </w:rPr>
+                            </w:pPr>
+                          </w:p>
+                          <w:p>
+                            <w:pPr>
+                              <w:spacing w:after="0" w:line="288" w:lineRule="auto"/>
+                              <w:jc w:val="center"/>
+                              <w:rPr>
+                                <w:b/>
+                              </w:rPr>
+                            </w:pPr>
+                          </w:p>
+                          <w:p>
+                            <w:pPr>
+                              <w:spacing w:after="0" w:line="288" w:lineRule="auto"/>
+                              <w:jc w:val="center"/>
+                              <w:rPr>
+                                <w:b/>
+                              </w:rPr>
+                            </w:pPr>
+                          </w:p>
+                          <w:p>
+                            <w:pPr>
+                              <w:spacing w:after="0" w:line="288" w:lineRule="auto"/>
+                              <w:jc w:val="center"/>
+                              <w:rPr>
+                                <w:b/>
+                              </w:rPr>
+                            </w:pPr>
+                          </w:p>
+                          <w:p>
+                            <w:pPr>
+                              <w:spacing w:after="0" w:line="288" w:lineRule="auto"/>
+                              <w:jc w:val="center"/>
+                              <w:rPr>
+                                <w:sz w:val="28"/>
+                                <w:szCs w:val="28"/>
+                              </w:rPr>
+                            </w:pPr>
+                          </w:p>
+                          <w:p>
+                            <w:pPr>
+                              <w:spacing w:after="0" w:line="288" w:lineRule="auto"/>
+                              <w:jc w:val="center"/>
+                              <w:rPr>
+                                <w:caps/>
+                                <w:sz w:val="28"/>
+                                <w:szCs w:val="28"/>
+                              </w:rPr>
+                            </w:pPr>
+                            <w:r>
+                              <w:rPr>
+                                <w:sz w:val="28"/>
+                                <w:szCs w:val="28"/>
+                              </w:rPr>
+                              <w:t>HÀ NỘI, …. NĂM ……</w:t>
+                            </w:r>
+                          </w:p>
+                        </w:txbxContent>
+                      </wps:txbx>
+                      <wps:bodyPr rot="0" spcFirstLastPara="0" vertOverflow="overflow" horzOverflow="overflow" vert="horz" wrap="square" lIns="91440" tIns="45720" rIns="91440" bIns="45720" numCol="1" spcCol="0" rtlCol="0" fromWordArt="0" anchor="t" anchorCtr="0" forceAA="0" compatLnSpc="1">
+                        <a:prstTxWarp prst="textNoShape">
+                          <a:avLst/>
+                        </a:prstTxWarp>
+                        <a:noAutofit/>
+                      </wps:bodyPr>
+                    </wps:wsp>
+                  </a:graphicData>
+                </a:graphic>
+                <wp14:sizeRelH relativeFrom="margin">
+                  <wp14:pctWidth>0</wp14:pctWidth>
+                </wp14:sizeRelH>
+                <wp14:sizeRelV relativeFrom="margin">
+                  <wp14:pctHeight>0</wp14:pctHeight>
+                </wp14:sizeRelV>
+              </wp:anchor>
+            </w:drawing>
+          </mc:Choice>
+          <mc:Fallback>
+            <w:pict>
+              <v:shape w14:anchorId="4C22FF40" id="Text Box 6" o:spid="_x0000_s1029" type="#_x0000_t202" style="position:absolute;left:0;text-align:left;margin-left:19.35pt;margin-top:347.55pt;width:474.1pt;height:391.9pt;z-index:251661312;visibility:visible;mso-wrap-style:square;mso-width-percent:0;mso-height-percent:0;mso-wrap-distance-left:9pt;mso-wrap-distance-top:0;mso-wrap-distance-right:9pt;mso-wrap-distance-bottom:0;mso-position-horizontal:absolute;mso-position-horizontal-relative:margin;mso-position-vertical:absolute;mso-position-vertical-relative:text;mso-width-percent:0;mso-height-percent:0;mso-width-relative:margin;mso-height-relative:margin;v-text-anchor:top" o:gfxdata="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" filled="f" stroked="f" strokeweight=".5pt">
+                <v:textbox>
+                  <w:txbxContent>
+                    <w:p>
+                      <w:pPr>
+                        <w:spacing w:after="120" w:line="240" w:lineRule="auto"/>
+                        <w:jc w:val="center"/>
+                        <w:rPr>
+                          <w:b/>
+                          <w:sz w:val="40"/>
+                          <w:szCs w:val="40"/>
+                        </w:rPr>
+                      </w:pPr>
+                      <w:r>
+                        <w:rPr>
+                          <w:b/>
+                          <w:sz w:val="40"/>
+                          <w:szCs w:val="40"/>
+                        </w:rPr>
+                        <w:t>TÊN ĐỀ TÀI ĐA, KHÓA LUẬN TN</w:t>
+                      </w:r>
+                    </w:p>
+                    <w:p>
+                      <w:pPr>
+                        <w:spacing w:after="120" w:line="240" w:lineRule="auto"/>
+                        <w:jc w:val="center"/>
+                        <w:rPr>
+                          <w:b/>
+                          <w:sz w:val="40"/>
+                          <w:szCs w:val="40"/>
+                        </w:rPr>
+                      </w:pPr>
+                      <w:r>
+                        <w:rPr>
+                          <w:b/>
+                          <w:sz w:val="40"/>
+                          <w:szCs w:val="40"/>
+                        </w:rPr>
+                        <w:t>XÂY DỰNG HỆ THỐNG THI TRẮC NGHIỆM CHO TRƯỜNG HPC</w:t>
+                      </w:r>
+                    </w:p>
+                    <w:p>
+                      <w:pPr>
+                        <w:jc w:val="center"/>
+                        <w:rPr>
+                          <w:b/>
+                        </w:rPr>
+                      </w:pPr>
+                    </w:p>
+                    <w:p>
+                      <w:pPr>
+                        <w:jc w:val="center"/>
+                        <w:rPr>
+                          <w:b/>
+                        </w:rPr>
+                      </w:pPr>
+                    </w:p>
+                    <w:p>
+                      <w:pPr>
+                        <w:jc w:val="center"/>
+                        <w:rPr>
+                          <w:b/>
+                        </w:rPr>
+                      </w:pPr>
+                    </w:p>
+                    <w:p>
+                      <w:pPr>
+                        <w:jc w:val="center"/>
+                        <w:rPr>
+                          <w:b/>
+                        </w:rPr>
+                      </w:pPr>
+                    </w:p>
+                    <w:p>
+                      <w:pPr>
+                        <w:jc w:val="center"/>
+                        <w:rPr>
+                          <w:b/>
+                        </w:rPr>
+                      </w:pPr>
+                    </w:p>
+                    <w:p>
+                      <w:pPr>
+                        <w:tabs>
+                          <w:tab w:val="left" w:pos="1985"/>
+                        </w:tabs>
+                        <w:spacing w:after="0" w:line="288" w:lineRule="auto"/>
+                        <w:rPr>
+                          <w:b/>
+                          <w:bCs/>
+                          <w:sz w:val="32"/>
+                          <w:szCs w:val="32"/>
+                        </w:rPr>
+                      </w:pPr>
+                      <w:r>
+                        <w:rPr>
+                          <w:b/>
+                          <w:bCs/>
+                          <w:sz w:val="32"/>
+                          <w:szCs w:val="32"/>
+                        </w:rPr>
+                        <w:tab/>
+                      </w:r>
+                      <w:r>
+                        <w:rPr>
+                          <w:b/>
+                          <w:bCs/>
+                          <w:sz w:val="32"/>
+                          <w:szCs w:val="32"/>
+                        </w:rPr>
+                        <w:t xml:space="preserve">CBHD: Th.S </w:t>
+                      </w:r>
+                      <w:r>
+                        <w:rPr>
+                          <w:b/>
+                          <w:bCs/>
+                          <w:sz w:val="32"/>
+                          <w:szCs w:val="32"/>
+                        </w:rPr>
+                        <w:t>Nguyễn Hoài Linh</w:t>
+                      </w:r>
+                    </w:p>
+                    <w:p>
+                      <w:pPr>
+                        <w:tabs>
+                          <w:tab w:val="left" w:pos="1985"/>
+                        </w:tabs>
+                        <w:spacing w:after="0" w:line="288" w:lineRule="auto"/>
+                        <w:rPr>
+                          <w:b/>
+                          <w:bCs/>
+                          <w:sz w:val="32"/>
+                          <w:szCs w:val="32"/>
+                        </w:rPr>
+                      </w:pPr>
+                      <w:r>
+                        <w:rPr>
+                          <w:b/>
+                          <w:bCs/>
+                          <w:sz w:val="32"/>
+                          <w:szCs w:val="32"/>
+                        </w:rPr>
+                        <w:tab/>
+                      </w:r>
+                      <w:r>
+                        <w:rPr>
+                          <w:b/>
+                          <w:bCs/>
+                          <w:sz w:val="32"/>
+                          <w:szCs w:val="32"/>
+                        </w:rPr>
+                        <w:t xml:space="preserve">Sinh viên: </w:t>
+                      </w:r>
+                      <w:r>
+                        <w:rPr>
+                          <w:b/>
+                          <w:bCs/>
+                          <w:sz w:val="32"/>
+                          <w:szCs w:val="32"/>
+                        </w:rPr>
+                        <w:t>Đàm Minh Giang</w:t>
+                      </w:r>
+                    </w:p>
+                    <w:p>
+                      <w:pPr>
+                        <w:tabs>
+                          <w:tab w:val="left" w:pos="1985"/>
+                        </w:tabs>
+                        <w:spacing w:after="0" w:line="288" w:lineRule="auto"/>
+                        <w:rPr>
+                          <w:b/>
+                          <w:lang w:val="en-US"/>
+                        </w:rPr>
+                      </w:pPr>
+                      <w:r>
+                        <w:rPr>
+                          <w:b/>
+                          <w:bCs/>
+                          <w:sz w:val="32"/>
+                          <w:szCs w:val="32"/>
+                        </w:rPr>
+                        <w:tab/>
+                      </w:r>
+                      <w:r>
+                        <w:rPr>
+                          <w:b/>
+                          <w:bCs/>
+                          <w:sz w:val="32"/>
+                          <w:szCs w:val="32"/>
+                        </w:rPr>
+                        <w:t xml:space="preserve">Mã số sinh viên: </w:t>
+                      </w:r>
+                      <w:r>
+                        <w:rPr>
+                          <w:b/>
+                          <w:bCs/>
+                          <w:sz w:val="32"/>
+                          <w:szCs w:val="32"/>
+                        </w:rPr>
+                        <w:t>2</w:t>
+                      </w:r>
+                      <w:r>
+                        <w:rPr>
+                          <w:b/>
+                          <w:bCs/>
+                          <w:sz w:val="32"/>
+                          <w:szCs w:val="32"/>
+                          <w:lang w:val="en-US"/>
+                        </w:rPr>
+                        <w:t>209620321</w:t>
+                      </w:r>
+                    </w:p>
+                    <w:p>
+                      <w:pPr>
+                        <w:spacing w:after="0" w:line="288" w:lineRule="auto"/>
+                        <w:jc w:val="center"/>
+                        <w:rPr>
+                          <w:b/>
+                        </w:rPr>
+                      </w:pPr>
+                    </w:p>
+                    <w:p>
+                      <w:pPr>
+                        <w:spacing w:after="0" w:line="288" w:lineRule="auto"/>
+                        <w:jc w:val="center"/>
+                        <w:rPr>
+                          <w:b/>
+                        </w:rPr>
+                      </w:pPr>
+                    </w:p>
+                    <w:p>
+                      <w:pPr>
+                        <w:spacing w:after="0" w:line="288" w:lineRule="auto"/>
+                        <w:jc w:val="center"/>
+                        <w:rPr>
+                          <w:b/>
+                        </w:rPr>
+                      </w:pPr>
+                    </w:p>
+                    <w:p>
+                      <w:pPr>
+                        <w:spacing w:after="0" w:line="288" w:lineRule="auto"/>
+                        <w:jc w:val="center"/>
+                        <w:rPr>
+                          <w:b/>
+                        </w:rPr>
+                      </w:pPr>
+                    </w:p>
+                    <w:p>
+                      <w:pPr>
+                        <w:spacing w:after="0" w:line="288" w:lineRule="auto"/>
+                        <w:jc w:val="center"/>
+                        <w:rPr>
+                          <w:b/>
+                        </w:rPr>
+                      </w:pPr>
+                    </w:p>
+                    <w:p>
+                      <w:pPr>
+                        <w:spacing w:after="0" w:line="288" w:lineRule="auto"/>
+                        <w:jc w:val="center"/>
+                        <w:rPr>
+                          <w:b/>
+                        </w:rPr>
+                      </w:pPr>
+                    </w:p>
+                    <w:p>
+                      <w:pPr>
+                        <w:spacing w:after="0" w:line="288" w:lineRule="auto"/>
+                        <w:jc w:val="center"/>
+                        <w:rPr>
+                          <w:b/>
+                        </w:rPr>
+                      </w:pPr>
+                    </w:p>
+                    <w:p>
+                      <w:pPr>
+                        <w:spacing w:after="0" w:line="288" w:lineRule="auto"/>
+                        <w:jc w:val="center"/>
+                        <w:rPr>
+                          <w:sz w:val="28"/>
+                          <w:szCs w:val="28"/>
+                        </w:rPr>
+                      </w:pPr>
+                    </w:p>
+                    <w:p>
+                      <w:pPr>
+                        <w:spacing w:after="0" w:line="288" w:lineRule="auto"/>
+                        <w:jc w:val="center"/>
+                        <w:rPr>
+                          <w:caps/>
+                          <w:sz w:val="28"/>
+                          <w:szCs w:val="28"/>
+                        </w:rPr>
+                      </w:pPr>
+                      <w:r>
+                        <w:rPr>
+                          <w:sz w:val="28"/>
+                          <w:szCs w:val="28"/>
+                        </w:rPr>
+                        <w:t>HÀ NỘI, …. NĂM ……</w:t>
+                      </w:r>
+                    </w:p>
+                  </w:txbxContent>
+                </v:textbox>
+                <w10:wrap anchorx="margin"/>
+              </v:shape>
+            </w:pict>
+          </mc:Fallback>
+        </mc:AlternateContent>
+      </w:r>
+      <w:r>
+        <w:rPr>
+          <w:noProof/>
+          <w:sz w:val="28"/>
+          <w:szCs w:val="28"/>
+        </w:rPr>
+        <w:drawing>
+          <wp:inline distT="0" distB="0" distL="0" distR="0" wp14:anchorId="28B725A1" wp14:editId="152B54DA">
+            <wp:extent cx="6134100" cy="9637406"/>
+            <wp:effectExtent l="0" t="0" r="0" b="1905"/>
+            <wp:docPr id="3" name="Picture 3"/>
+            <wp:cNvGraphicFramePr>
+              <a:graphicFrameLocks xmlns:a="http://schemas.openxmlformats.org/drawingml/2006/main" noChangeAspect="1"/>
+            </wp:cNvGraphicFramePr>
+            <a:graphic xmlns:a="http://schemas.openxmlformats.org/drawingml/2006/main">
+              <a:graphicData uri="http://schemas.openxmlformats.org/drawingml/2006/picture">
+                <pic:pic xmlns:pic="http://schemas.openxmlformats.org/drawingml/2006/picture">
+                  <pic:nvPicPr>
+                    <pic:cNvPr id="3" name="Bia A4 _ Tot nghiep_ Bai Tap Lơn.jpg"/>
+                    <pic:cNvPicPr/>
+                  </pic:nvPicPr>
+                  <pic:blipFill>
+                    <a:blip r:embed="rId10" cstate="print">
+                      <a:extLst>
+                        <a:ext uri="{28A0092B-C50C-407E-A947-70E740481C1C}">
+                          <a14:useLocalDpi xmlns:a14="http://schemas.microsoft.com/office/drawing/2010/main" val="0"/>
+                        </a:ext>
+                      </a:extLst>
+                    </a:blip>
+                    <a:stretch>
+                      <a:fillRect/>
+                    </a:stretch>
+                  </pic:blipFill>
+                  <pic:spPr>
+                    <a:xfrm>
+                      <a:off x="0" y="0"/>
+                      <a:ext cx="6168720" cy="9691798"/>
+                    </a:xfrm>
+                    <a:prstGeom prst="rect">
+                      <a:avLst/>
+                    </a:prstGeom>
+                  </pic:spPr>
+                </pic:pic>
+              </a:graphicData>
+            </a:graphic>
+          </wp:inline>
+        </w:drawing>
+      </w:r>
     </w:p>
     <w:p>
       <w:pPr>
@@ -309,6 +2319,7 @@
             <w:tabs>
               <w:tab w:val="right" w:leader="dot" w:pos="8778"/>
             </w:tabs>
+            <w:spacing w:after="0" w:line="360" w:lineRule="auto"/>
             <w:rPr>
               <w:rFonts w:asciiTheme="minorHAnsi" w:eastAsiaTheme="minorEastAsia" w:hAnsiTheme="minorHAnsi" w:cstheme="minorBidi"/>
               <w:noProof/>
@@ -383,6 +2394,7 @@
             <w:tabs>
               <w:tab w:val="right" w:leader="dot" w:pos="8778"/>
             </w:tabs>
+            <w:spacing w:after="0" w:line="360" w:lineRule="auto"/>
             <w:rPr>
               <w:rFonts w:asciiTheme="minorHAnsi" w:eastAsiaTheme="minorEastAsia" w:hAnsiTheme="minorHAnsi" w:cstheme="minorBidi"/>
               <w:noProof/>
@@ -528,6 +2540,7 @@
             <w:tabs>
               <w:tab w:val="right" w:leader="dot" w:pos="8778"/>
             </w:tabs>
+            <w:spacing w:after="0" w:line="360" w:lineRule="auto"/>
             <w:rPr>
               <w:rFonts w:asciiTheme="minorHAnsi" w:eastAsiaTheme="minorEastAsia" w:hAnsiTheme="minorHAnsi" w:cstheme="minorBidi"/>
               <w:noProof/>
@@ -602,6 +2615,7 @@
             <w:tabs>
               <w:tab w:val="right" w:leader="dot" w:pos="8778"/>
             </w:tabs>
+            <w:spacing w:after="0" w:line="360" w:lineRule="auto"/>
             <w:rPr>
               <w:rFonts w:asciiTheme="minorHAnsi" w:eastAsiaTheme="minorEastAsia" w:hAnsiTheme="minorHAnsi" w:cstheme="minorBidi"/>
               <w:noProof/>
@@ -676,6 +2690,7 @@
             <w:tabs>
               <w:tab w:val="right" w:leader="dot" w:pos="8778"/>
             </w:tabs>
+            <w:spacing w:after="0" w:line="360" w:lineRule="auto"/>
             <w:rPr>
               <w:rFonts w:asciiTheme="minorHAnsi" w:eastAsiaTheme="minorEastAsia" w:hAnsiTheme="minorHAnsi" w:cstheme="minorBidi"/>
               <w:noProof/>
@@ -750,6 +2765,7 @@
             <w:tabs>
               <w:tab w:val="right" w:leader="dot" w:pos="8778"/>
             </w:tabs>
+            <w:spacing w:after="0" w:line="360" w:lineRule="auto"/>
             <w:rPr>
               <w:rFonts w:asciiTheme="minorHAnsi" w:eastAsiaTheme="minorEastAsia" w:hAnsiTheme="minorHAnsi" w:cstheme="minorBidi"/>
               <w:noProof/>
@@ -824,6 +2840,7 @@
             <w:tabs>
               <w:tab w:val="right" w:leader="dot" w:pos="8778"/>
             </w:tabs>
+            <w:spacing w:after="0" w:line="360" w:lineRule="auto"/>
             <w:rPr>
               <w:rFonts w:asciiTheme="minorHAnsi" w:eastAsiaTheme="minorEastAsia" w:hAnsiTheme="minorHAnsi" w:cstheme="minorBidi"/>
               <w:noProof/>
@@ -969,6 +2986,7 @@
             <w:tabs>
               <w:tab w:val="right" w:leader="dot" w:pos="8778"/>
             </w:tabs>
+            <w:spacing w:after="0" w:line="360" w:lineRule="auto"/>
             <w:rPr>
               <w:rFonts w:asciiTheme="minorHAnsi" w:eastAsiaTheme="minorEastAsia" w:hAnsiTheme="minorHAnsi" w:cstheme="minorBidi"/>
               <w:noProof/>
@@ -1043,6 +3061,7 @@
             <w:tabs>
               <w:tab w:val="right" w:leader="dot" w:pos="8778"/>
             </w:tabs>
+            <w:spacing w:after="0" w:line="360" w:lineRule="auto"/>
             <w:rPr>
               <w:rFonts w:asciiTheme="minorHAnsi" w:eastAsiaTheme="minorEastAsia" w:hAnsiTheme="minorHAnsi" w:cstheme="minorBidi"/>
               <w:noProof/>
@@ -1114,9 +3133,7 @@
         <w:p>
           <w:pPr>
             <w:pStyle w:val="TOC3"/>
-            <w:tabs>
-              <w:tab w:val="right" w:leader="dot" w:pos="8778"/>
-            </w:tabs>
+            <w:spacing w:after="0" w:line="360" w:lineRule="auto"/>
             <w:rPr>
               <w:rFonts w:asciiTheme="minorHAnsi" w:eastAsiaTheme="minorEastAsia" w:hAnsiTheme="minorHAnsi" w:cstheme="minorBidi"/>
               <w:noProof/>
@@ -1188,9 +3205,7 @@
         <w:p>
           <w:pPr>
             <w:pStyle w:val="TOC3"/>
-            <w:tabs>
-              <w:tab w:val="right" w:leader="dot" w:pos="8778"/>
-            </w:tabs>
+            <w:spacing w:after="0" w:line="360" w:lineRule="auto"/>
             <w:rPr>
               <w:rFonts w:asciiTheme="minorHAnsi" w:eastAsiaTheme="minorEastAsia" w:hAnsiTheme="minorHAnsi" w:cstheme="minorBidi"/>
               <w:noProof/>
@@ -1265,6 +3280,7 @@
             <w:tabs>
               <w:tab w:val="right" w:leader="dot" w:pos="8778"/>
             </w:tabs>
+            <w:spacing w:after="0" w:line="360" w:lineRule="auto"/>
             <w:rPr>
               <w:rFonts w:asciiTheme="minorHAnsi" w:eastAsiaTheme="minorEastAsia" w:hAnsiTheme="minorHAnsi" w:cstheme="minorBidi"/>
               <w:noProof/>
@@ -1339,6 +3355,7 @@
             <w:tabs>
               <w:tab w:val="right" w:leader="dot" w:pos="8778"/>
             </w:tabs>
+            <w:spacing w:after="0" w:line="360" w:lineRule="auto"/>
             <w:rPr>
               <w:rFonts w:asciiTheme="minorHAnsi" w:eastAsiaTheme="minorEastAsia" w:hAnsiTheme="minorHAnsi" w:cstheme="minorBidi"/>
               <w:noProof/>
@@ -1413,6 +3430,7 @@
             <w:tabs>
               <w:tab w:val="right" w:leader="dot" w:pos="8778"/>
             </w:tabs>
+            <w:spacing w:after="0" w:line="360" w:lineRule="auto"/>
             <w:rPr>
               <w:rFonts w:asciiTheme="minorHAnsi" w:eastAsiaTheme="minorEastAsia" w:hAnsiTheme="minorHAnsi" w:cstheme="minorBidi"/>
               <w:noProof/>
@@ -1484,9 +3502,7 @@
         <w:p>
           <w:pPr>
             <w:pStyle w:val="TOC3"/>
-            <w:tabs>
-              <w:tab w:val="right" w:leader="dot" w:pos="8778"/>
-            </w:tabs>
+            <w:spacing w:after="0" w:line="360" w:lineRule="auto"/>
             <w:rPr>
               <w:rFonts w:asciiTheme="minorHAnsi" w:eastAsiaTheme="minorEastAsia" w:hAnsiTheme="minorHAnsi" w:cstheme="minorBidi"/>
               <w:noProof/>
@@ -1561,6 +3577,7 @@
             <w:tabs>
               <w:tab w:val="right" w:leader="dot" w:pos="8778"/>
             </w:tabs>
+            <w:spacing w:after="0" w:line="360" w:lineRule="auto"/>
             <w:rPr>
               <w:rFonts w:asciiTheme="minorHAnsi" w:eastAsiaTheme="minorEastAsia" w:hAnsiTheme="minorHAnsi" w:cstheme="minorBidi"/>
               <w:noProof/>
@@ -1635,6 +3652,7 @@
             <w:tabs>
               <w:tab w:val="right" w:leader="dot" w:pos="8778"/>
             </w:tabs>
+            <w:spacing w:after="0" w:line="360" w:lineRule="auto"/>
             <w:rPr>
               <w:rFonts w:asciiTheme="minorHAnsi" w:eastAsiaTheme="minorEastAsia" w:hAnsiTheme="minorHAnsi" w:cstheme="minorBidi"/>
               <w:noProof/>
@@ -1706,9 +3724,7 @@
         <w:p>
           <w:pPr>
             <w:pStyle w:val="TOC3"/>
-            <w:tabs>
-              <w:tab w:val="right" w:leader="dot" w:pos="8778"/>
-            </w:tabs>
+            <w:spacing w:after="0" w:line="360" w:lineRule="auto"/>
             <w:rPr>
               <w:rFonts w:asciiTheme="minorHAnsi" w:eastAsiaTheme="minorEastAsia" w:hAnsiTheme="minorHAnsi" w:cstheme="minorBidi"/>
               <w:noProof/>
@@ -1780,9 +3796,7 @@
         <w:p>
           <w:pPr>
             <w:pStyle w:val="TOC3"/>
-            <w:tabs>
-              <w:tab w:val="right" w:leader="dot" w:pos="8778"/>
-            </w:tabs>
+            <w:spacing w:after="0" w:line="360" w:lineRule="auto"/>
             <w:rPr>
               <w:rFonts w:asciiTheme="minorHAnsi" w:eastAsiaTheme="minorEastAsia" w:hAnsiTheme="minorHAnsi" w:cstheme="minorBidi"/>
               <w:noProof/>
@@ -1854,9 +3868,7 @@
         <w:p>
           <w:pPr>
             <w:pStyle w:val="TOC3"/>
-            <w:tabs>
-              <w:tab w:val="right" w:leader="dot" w:pos="8778"/>
-            </w:tabs>
+            <w:spacing w:after="0" w:line="360" w:lineRule="auto"/>
             <w:rPr>
               <w:rFonts w:asciiTheme="minorHAnsi" w:eastAsiaTheme="minorEastAsia" w:hAnsiTheme="minorHAnsi" w:cstheme="minorBidi"/>
               <w:noProof/>
@@ -1928,9 +3940,7 @@
         <w:p>
           <w:pPr>
             <w:pStyle w:val="TOC3"/>
-            <w:tabs>
-              <w:tab w:val="right" w:leader="dot" w:pos="8778"/>
-            </w:tabs>
+            <w:spacing w:after="0" w:line="360" w:lineRule="auto"/>
             <w:rPr>
               <w:rFonts w:asciiTheme="minorHAnsi" w:eastAsiaTheme="minorEastAsia" w:hAnsiTheme="minorHAnsi" w:cstheme="minorBidi"/>
               <w:noProof/>
@@ -2076,6 +4086,7 @@
             <w:tabs>
               <w:tab w:val="right" w:leader="dot" w:pos="8778"/>
             </w:tabs>
+            <w:spacing w:after="0" w:line="360" w:lineRule="auto"/>
             <w:rPr>
               <w:rFonts w:asciiTheme="minorHAnsi" w:eastAsiaTheme="minorEastAsia" w:hAnsiTheme="minorHAnsi" w:cstheme="minorBidi"/>
               <w:noProof/>
@@ -2150,6 +4161,7 @@
             <w:tabs>
               <w:tab w:val="right" w:leader="dot" w:pos="8778"/>
             </w:tabs>
+            <w:spacing w:after="0" w:line="360" w:lineRule="auto"/>
             <w:rPr>
               <w:rFonts w:asciiTheme="minorHAnsi" w:eastAsiaTheme="minorEastAsia" w:hAnsiTheme="minorHAnsi" w:cstheme="minorBidi"/>
               <w:noProof/>
@@ -2224,6 +4236,7 @@
             <w:tabs>
               <w:tab w:val="right" w:leader="dot" w:pos="8778"/>
             </w:tabs>
+            <w:spacing w:after="0" w:line="360" w:lineRule="auto"/>
             <w:rPr>
               <w:rFonts w:asciiTheme="minorHAnsi" w:eastAsiaTheme="minorEastAsia" w:hAnsiTheme="minorHAnsi" w:cstheme="minorBidi"/>
               <w:noProof/>
@@ -2298,6 +4311,7 @@
             <w:tabs>
               <w:tab w:val="right" w:leader="dot" w:pos="8778"/>
             </w:tabs>
+            <w:spacing w:after="0" w:line="360" w:lineRule="auto"/>
             <w:rPr>
               <w:rFonts w:asciiTheme="minorHAnsi" w:eastAsiaTheme="minorEastAsia" w:hAnsiTheme="minorHAnsi" w:cstheme="minorBidi"/>
               <w:noProof/>
@@ -2443,6 +4457,7 @@
             <w:tabs>
               <w:tab w:val="right" w:leader="dot" w:pos="8778"/>
             </w:tabs>
+            <w:spacing w:after="0" w:line="360" w:lineRule="auto"/>
             <w:rPr>
               <w:rFonts w:asciiTheme="minorHAnsi" w:eastAsiaTheme="minorEastAsia" w:hAnsiTheme="minorHAnsi" w:cstheme="minorBidi"/>
               <w:noProof/>
@@ -2514,9 +4529,7 @@
         <w:p>
           <w:pPr>
             <w:pStyle w:val="TOC3"/>
-            <w:tabs>
-              <w:tab w:val="right" w:leader="dot" w:pos="8778"/>
-            </w:tabs>
+            <w:spacing w:after="0" w:line="360" w:lineRule="auto"/>
             <w:rPr>
               <w:rFonts w:asciiTheme="minorHAnsi" w:eastAsiaTheme="minorEastAsia" w:hAnsiTheme="minorHAnsi" w:cstheme="minorBidi"/>
               <w:noProof/>
@@ -2588,9 +4601,7 @@
         <w:p>
           <w:pPr>
             <w:pStyle w:val="TOC3"/>
-            <w:tabs>
-              <w:tab w:val="right" w:leader="dot" w:pos="8778"/>
-            </w:tabs>
+            <w:spacing w:after="0" w:line="360" w:lineRule="auto"/>
             <w:rPr>
               <w:rFonts w:asciiTheme="minorHAnsi" w:eastAsiaTheme="minorEastAsia" w:hAnsiTheme="minorHAnsi" w:cstheme="minorBidi"/>
               <w:noProof/>
@@ -2665,6 +4676,7 @@
             <w:tabs>
               <w:tab w:val="right" w:leader="dot" w:pos="8778"/>
             </w:tabs>
+            <w:spacing w:after="0" w:line="360" w:lineRule="auto"/>
             <w:rPr>
               <w:rFonts w:asciiTheme="minorHAnsi" w:eastAsiaTheme="minorEastAsia" w:hAnsiTheme="minorHAnsi" w:cstheme="minorBidi"/>
               <w:noProof/>
@@ -6730,7 +8742,7 @@
       <w:r>
         <w:fldChar w:fldCharType="separate"/>
       </w:r>
-      <w:hyperlink w:anchor="_Toc202873345" w:history="1">
+      <w:hyperlink w:anchor="_Toc202944111" w:history="1">
         <w:r>
           <w:rPr>
             <w:rStyle w:val="Hyperlink"/>
@@ -6765,7 +8777,7 @@
             <w:noProof/>
             <w:webHidden/>
           </w:rPr>
-          <w:instrText xml:space="preserve"> PAGEREF _Toc202873345 \h </w:instrText>
+          <w:instrText xml:space="preserve"> PAGEREF _Toc202944111 \h </w:instrText>
         </w:r>
         <w:r>
           <w:rPr>
@@ -6785,7 +8797,7 @@
             <w:noProof/>
             <w:webHidden/>
           </w:rPr>
-          <w:t>18</w:t>
+          <w:t>17</w:t>
         </w:r>
         <w:r>
           <w:rPr>
@@ -6813,7 +8825,7 @@
           <w14:ligatures w14:val="standardContextual"/>
         </w:rPr>
       </w:pPr>
-      <w:hyperlink w:anchor="_Toc202873346" w:history="1">
+      <w:hyperlink w:anchor="_Toc202944112" w:history="1">
         <w:r>
           <w:rPr>
             <w:rStyle w:val="Hyperlink"/>
@@ -6848,7 +8860,7 @@
             <w:noProof/>
             <w:webHidden/>
           </w:rPr>
-          <w:instrText xml:space="preserve"> PAGEREF _Toc202873346 \h </w:instrText>
+          <w:instrText xml:space="preserve"> PAGEREF _Toc202944112 \h </w:instrText>
         </w:r>
         <w:r>
           <w:rPr>
@@ -6868,7 +8880,7 @@
             <w:noProof/>
             <w:webHidden/>
           </w:rPr>
-          <w:t>21</w:t>
+          <w:t>20</w:t>
         </w:r>
         <w:r>
           <w:rPr>
@@ -6896,7 +8908,7 @@
           <w14:ligatures w14:val="standardContextual"/>
         </w:rPr>
       </w:pPr>
-      <w:hyperlink w:anchor="_Toc202873347" w:history="1">
+      <w:hyperlink w:anchor="_Toc202944113" w:history="1">
         <w:r>
           <w:rPr>
             <w:rStyle w:val="Hyperlink"/>
@@ -6931,7 +8943,7 @@
             <w:noProof/>
             <w:webHidden/>
           </w:rPr>
-          <w:instrText xml:space="preserve"> PAGEREF _Toc202873347 \h </w:instrText>
+          <w:instrText xml:space="preserve"> PAGEREF _Toc202944113 \h </w:instrText>
         </w:r>
         <w:r>
           <w:rPr>
@@ -6951,7 +8963,7 @@
             <w:noProof/>
             <w:webHidden/>
           </w:rPr>
-          <w:t>22</w:t>
+          <w:t>21</w:t>
         </w:r>
         <w:r>
           <w:rPr>
@@ -6979,7 +8991,7 @@
           <w14:ligatures w14:val="standardContextual"/>
         </w:rPr>
       </w:pPr>
-      <w:hyperlink w:anchor="_Toc202873348" w:history="1">
+      <w:hyperlink w:anchor="_Toc202944114" w:history="1">
         <w:r>
           <w:rPr>
             <w:rStyle w:val="Hyperlink"/>
@@ -7014,7 +9026,7 @@
             <w:noProof/>
             <w:webHidden/>
           </w:rPr>
-          <w:instrText xml:space="preserve"> PAGEREF _Toc202873348 \h </w:instrText>
+          <w:instrText xml:space="preserve"> PAGEREF _Toc202944114 \h </w:instrText>
         </w:r>
         <w:r>
           <w:rPr>
@@ -7034,7 +9046,7 @@
             <w:noProof/>
             <w:webHidden/>
           </w:rPr>
-          <w:t>23</w:t>
+          <w:t>22</w:t>
         </w:r>
         <w:r>
           <w:rPr>
@@ -7062,7 +9074,7 @@
           <w14:ligatures w14:val="standardContextual"/>
         </w:rPr>
       </w:pPr>
-      <w:hyperlink w:anchor="_Toc202873349" w:history="1">
+      <w:hyperlink w:anchor="_Toc202944115" w:history="1">
         <w:r>
           <w:rPr>
             <w:rStyle w:val="Hyperlink"/>
@@ -7097,7 +9109,7 @@
             <w:noProof/>
             <w:webHidden/>
           </w:rPr>
-          <w:instrText xml:space="preserve"> PAGEREF _Toc202873349 \h </w:instrText>
+          <w:instrText xml:space="preserve"> PAGEREF _Toc202944115 \h </w:instrText>
         </w:r>
         <w:r>
           <w:rPr>
@@ -7117,7 +9129,7 @@
             <w:noProof/>
             <w:webHidden/>
           </w:rPr>
-          <w:t>23</w:t>
+          <w:t>22</w:t>
         </w:r>
         <w:r>
           <w:rPr>
@@ -7145,7 +9157,7 @@
           <w14:ligatures w14:val="standardContextual"/>
         </w:rPr>
       </w:pPr>
-      <w:hyperlink w:anchor="_Toc202873350" w:history="1">
+      <w:hyperlink w:anchor="_Toc202944116" w:history="1">
         <w:r>
           <w:rPr>
             <w:rStyle w:val="Hyperlink"/>
@@ -7180,7 +9192,7 @@
             <w:noProof/>
             <w:webHidden/>
           </w:rPr>
-          <w:instrText xml:space="preserve"> PAGEREF _Toc202873350 \h </w:instrText>
+          <w:instrText xml:space="preserve"> PAGEREF _Toc202944116 \h </w:instrText>
         </w:r>
         <w:r>
           <w:rPr>
@@ -7200,7 +9212,7 @@
             <w:noProof/>
             <w:webHidden/>
           </w:rPr>
-          <w:t>24</w:t>
+          <w:t>23</w:t>
         </w:r>
         <w:r>
           <w:rPr>
@@ -7228,7 +9240,7 @@
           <w14:ligatures w14:val="standardContextual"/>
         </w:rPr>
       </w:pPr>
-      <w:hyperlink w:anchor="_Toc202873351" w:history="1">
+      <w:hyperlink w:anchor="_Toc202944117" w:history="1">
         <w:r>
           <w:rPr>
             <w:rStyle w:val="Hyperlink"/>
@@ -7263,7 +9275,7 @@
             <w:noProof/>
             <w:webHidden/>
           </w:rPr>
-          <w:instrText xml:space="preserve"> PAGEREF _Toc202873351 \h </w:instrText>
+          <w:instrText xml:space="preserve"> PAGEREF _Toc202944117 \h </w:instrText>
         </w:r>
         <w:r>
           <w:rPr>
@@ -7283,7 +9295,7 @@
             <w:noProof/>
             <w:webHidden/>
           </w:rPr>
-          <w:t>25</w:t>
+          <w:t>24</w:t>
         </w:r>
         <w:r>
           <w:rPr>
@@ -7311,7 +9323,7 @@
           <w14:ligatures w14:val="standardContextual"/>
         </w:rPr>
       </w:pPr>
-      <w:hyperlink w:anchor="_Toc202873352" w:history="1">
+      <w:hyperlink w:anchor="_Toc202944118" w:history="1">
         <w:r>
           <w:rPr>
             <w:rStyle w:val="Hyperlink"/>
@@ -7346,7 +9358,7 @@
             <w:noProof/>
             <w:webHidden/>
           </w:rPr>
-          <w:instrText xml:space="preserve"> PAGEREF _Toc202873352 \h </w:instrText>
+          <w:instrText xml:space="preserve"> PAGEREF _Toc202944118 \h </w:instrText>
         </w:r>
         <w:r>
           <w:rPr>
@@ -7366,7 +9378,7 @@
             <w:noProof/>
             <w:webHidden/>
           </w:rPr>
-          <w:t>26</w:t>
+          <w:t>25</w:t>
         </w:r>
         <w:r>
           <w:rPr>
@@ -7394,7 +9406,7 @@
           <w14:ligatures w14:val="standardContextual"/>
         </w:rPr>
       </w:pPr>
-      <w:hyperlink w:anchor="_Toc202873353" w:history="1">
+      <w:hyperlink w:anchor="_Toc202944119" w:history="1">
         <w:r>
           <w:rPr>
             <w:rStyle w:val="Hyperlink"/>
@@ -7429,7 +9441,7 @@
             <w:noProof/>
             <w:webHidden/>
           </w:rPr>
-          <w:instrText xml:space="preserve"> PAGEREF _Toc202873353 \h </w:instrText>
+          <w:instrText xml:space="preserve"> PAGEREF _Toc202944119 \h </w:instrText>
         </w:r>
         <w:r>
           <w:rPr>
@@ -7449,7 +9461,7 @@
             <w:noProof/>
             <w:webHidden/>
           </w:rPr>
-          <w:t>27</w:t>
+          <w:t>26</w:t>
         </w:r>
         <w:r>
           <w:rPr>
@@ -7477,7 +9489,7 @@
           <w14:ligatures w14:val="standardContextual"/>
         </w:rPr>
       </w:pPr>
-      <w:hyperlink w:anchor="_Toc202873354" w:history="1">
+      <w:hyperlink w:anchor="_Toc202944120" w:history="1">
         <w:r>
           <w:rPr>
             <w:rStyle w:val="Hyperlink"/>
@@ -7512,7 +9524,7 @@
             <w:noProof/>
             <w:webHidden/>
           </w:rPr>
-          <w:instrText xml:space="preserve"> PAGEREF _Toc202873354 \h </w:instrText>
+          <w:instrText xml:space="preserve"> PAGEREF _Toc202944120 \h </w:instrText>
         </w:r>
         <w:r>
           <w:rPr>
@@ -7532,7 +9544,7 @@
             <w:noProof/>
             <w:webHidden/>
           </w:rPr>
-          <w:t>28</w:t>
+          <w:t>27</w:t>
         </w:r>
         <w:r>
           <w:rPr>
@@ -7560,7 +9572,7 @@
           <w14:ligatures w14:val="standardContextual"/>
         </w:rPr>
       </w:pPr>
-      <w:hyperlink w:anchor="_Toc202873355" w:history="1">
+      <w:hyperlink w:anchor="_Toc202944121" w:history="1">
         <w:r>
           <w:rPr>
             <w:rStyle w:val="Hyperlink"/>
@@ -7595,7 +9607,7 @@
             <w:noProof/>
             <w:webHidden/>
           </w:rPr>
-          <w:instrText xml:space="preserve"> PAGEREF _Toc202873355 \h </w:instrText>
+          <w:instrText xml:space="preserve"> PAGEREF _Toc202944121 \h </w:instrText>
         </w:r>
         <w:r>
           <w:rPr>
@@ -7615,7 +9627,7 @@
             <w:noProof/>
             <w:webHidden/>
           </w:rPr>
-          <w:t>29</w:t>
+          <w:t>28</w:t>
         </w:r>
         <w:r>
           <w:rPr>
@@ -7643,7 +9655,7 @@
           <w14:ligatures w14:val="standardContextual"/>
         </w:rPr>
       </w:pPr>
-      <w:hyperlink w:anchor="_Toc202873356" w:history="1">
+      <w:hyperlink w:anchor="_Toc202944122" w:history="1">
         <w:r>
           <w:rPr>
             <w:rStyle w:val="Hyperlink"/>
@@ -7678,7 +9690,7 @@
             <w:noProof/>
             <w:webHidden/>
           </w:rPr>
-          <w:instrText xml:space="preserve"> PAGEREF _Toc202873356 \h </w:instrText>
+          <w:instrText xml:space="preserve"> PAGEREF _Toc202944122 \h </w:instrText>
         </w:r>
         <w:r>
           <w:rPr>
@@ -7698,7 +9710,7 @@
             <w:noProof/>
             <w:webHidden/>
           </w:rPr>
-          <w:t>30</w:t>
+          <w:t>29</w:t>
         </w:r>
         <w:r>
           <w:rPr>
@@ -7726,7 +9738,7 @@
           <w14:ligatures w14:val="standardContextual"/>
         </w:rPr>
       </w:pPr>
-      <w:hyperlink w:anchor="_Toc202873357" w:history="1">
+      <w:hyperlink w:anchor="_Toc202944123" w:history="1">
         <w:r>
           <w:rPr>
             <w:rStyle w:val="Hyperlink"/>
@@ -7761,7 +9773,7 @@
             <w:noProof/>
             <w:webHidden/>
           </w:rPr>
-          <w:instrText xml:space="preserve"> PAGEREF _Toc202873357 \h </w:instrText>
+          <w:instrText xml:space="preserve"> PAGEREF _Toc202944123 \h </w:instrText>
         </w:r>
         <w:r>
           <w:rPr>
@@ -7781,7 +9793,7 @@
             <w:noProof/>
             <w:webHidden/>
           </w:rPr>
-          <w:t>31</w:t>
+          <w:t>30</w:t>
         </w:r>
         <w:r>
           <w:rPr>
@@ -7809,7 +9821,7 @@
           <w14:ligatures w14:val="standardContextual"/>
         </w:rPr>
       </w:pPr>
-      <w:hyperlink w:anchor="_Toc202873358" w:history="1">
+      <w:hyperlink w:anchor="_Toc202944124" w:history="1">
         <w:r>
           <w:rPr>
             <w:rStyle w:val="Hyperlink"/>
@@ -7844,7 +9856,7 @@
             <w:noProof/>
             <w:webHidden/>
           </w:rPr>
-          <w:instrText xml:space="preserve"> PAGEREF _Toc202873358 \h </w:instrText>
+          <w:instrText xml:space="preserve"> PAGEREF _Toc202944124 \h </w:instrText>
         </w:r>
         <w:r>
           <w:rPr>
@@ -7864,7 +9876,7 @@
             <w:noProof/>
             <w:webHidden/>
           </w:rPr>
-          <w:t>32</w:t>
+          <w:t>31</w:t>
         </w:r>
         <w:r>
           <w:rPr>
@@ -7892,7 +9904,7 @@
           <w14:ligatures w14:val="standardContextual"/>
         </w:rPr>
       </w:pPr>
-      <w:hyperlink w:anchor="_Toc202873359" w:history="1">
+      <w:hyperlink w:anchor="_Toc202944125" w:history="1">
         <w:r>
           <w:rPr>
             <w:rStyle w:val="Hyperlink"/>
@@ -7927,7 +9939,7 @@
             <w:noProof/>
             <w:webHidden/>
           </w:rPr>
-          <w:instrText xml:space="preserve"> PAGEREF _Toc202873359 \h </w:instrText>
+          <w:instrText xml:space="preserve"> PAGEREF _Toc202944125 \h </w:instrText>
         </w:r>
         <w:r>
           <w:rPr>
@@ -7947,7 +9959,7 @@
             <w:noProof/>
             <w:webHidden/>
           </w:rPr>
-          <w:t>33</w:t>
+          <w:t>32</w:t>
         </w:r>
         <w:r>
           <w:rPr>
@@ -7975,7 +9987,7 @@
           <w14:ligatures w14:val="standardContextual"/>
         </w:rPr>
       </w:pPr>
-      <w:hyperlink w:anchor="_Toc202873360" w:history="1">
+      <w:hyperlink w:anchor="_Toc202944126" w:history="1">
         <w:r>
           <w:rPr>
             <w:rStyle w:val="Hyperlink"/>
@@ -8010,7 +10022,7 @@
             <w:noProof/>
             <w:webHidden/>
           </w:rPr>
-          <w:instrText xml:space="preserve"> PAGEREF _Toc202873360 \h </w:instrText>
+          <w:instrText xml:space="preserve"> PAGEREF _Toc202944126 \h </w:instrText>
         </w:r>
         <w:r>
           <w:rPr>
@@ -8030,7 +10042,7 @@
             <w:noProof/>
             <w:webHidden/>
           </w:rPr>
-          <w:t>41</w:t>
+          <w:t>40</w:t>
         </w:r>
         <w:r>
           <w:rPr>
@@ -8058,7 +10070,7 @@
           <w14:ligatures w14:val="standardContextual"/>
         </w:rPr>
       </w:pPr>
-      <w:hyperlink w:anchor="_Toc202873361" w:history="1">
+      <w:hyperlink w:anchor="_Toc202944127" w:history="1">
         <w:r>
           <w:rPr>
             <w:rStyle w:val="Hyperlink"/>
@@ -8093,7 +10105,7 @@
             <w:noProof/>
             <w:webHidden/>
           </w:rPr>
-          <w:instrText xml:space="preserve"> PAGEREF _Toc202873361 \h </w:instrText>
+          <w:instrText xml:space="preserve"> PAGEREF _Toc202944127 \h </w:instrText>
         </w:r>
         <w:r>
           <w:rPr>
@@ -8113,7 +10125,7 @@
             <w:noProof/>
             <w:webHidden/>
           </w:rPr>
-          <w:t>45</w:t>
+          <w:t>44</w:t>
         </w:r>
         <w:r>
           <w:rPr>
@@ -8141,7 +10153,7 @@
           <w14:ligatures w14:val="standardContextual"/>
         </w:rPr>
       </w:pPr>
-      <w:hyperlink w:anchor="_Toc202873362" w:history="1">
+      <w:hyperlink w:anchor="_Toc202944128" w:history="1">
         <w:r>
           <w:rPr>
             <w:rStyle w:val="Hyperlink"/>
@@ -8176,7 +10188,7 @@
             <w:noProof/>
             <w:webHidden/>
           </w:rPr>
-          <w:instrText xml:space="preserve"> PAGEREF _Toc202873362 \h </w:instrText>
+          <w:instrText xml:space="preserve"> PAGEREF _Toc202944128 \h </w:instrText>
         </w:r>
         <w:r>
           <w:rPr>
@@ -8196,7 +10208,7 @@
             <w:noProof/>
             <w:webHidden/>
           </w:rPr>
-          <w:t>48</w:t>
+          <w:t>47</w:t>
         </w:r>
         <w:r>
           <w:rPr>
@@ -8224,7 +10236,7 @@
           <w14:ligatures w14:val="standardContextual"/>
         </w:rPr>
       </w:pPr>
-      <w:hyperlink w:anchor="_Toc202873363" w:history="1">
+      <w:hyperlink w:anchor="_Toc202944129" w:history="1">
         <w:r>
           <w:rPr>
             <w:rStyle w:val="Hyperlink"/>
@@ -8259,7 +10271,7 @@
             <w:noProof/>
             <w:webHidden/>
           </w:rPr>
-          <w:instrText xml:space="preserve"> PAGEREF _Toc202873363 \h </w:instrText>
+          <w:instrText xml:space="preserve"> PAGEREF _Toc202944129 \h </w:instrText>
         </w:r>
         <w:r>
           <w:rPr>
@@ -8279,7 +10291,7 @@
             <w:noProof/>
             <w:webHidden/>
           </w:rPr>
-          <w:t>51</w:t>
+          <w:t>50</w:t>
         </w:r>
         <w:r>
           <w:rPr>
@@ -8307,7 +10319,7 @@
           <w14:ligatures w14:val="standardContextual"/>
         </w:rPr>
       </w:pPr>
-      <w:hyperlink w:anchor="_Toc202873364" w:history="1">
+      <w:hyperlink w:anchor="_Toc202944130" w:history="1">
         <w:r>
           <w:rPr>
             <w:rStyle w:val="Hyperlink"/>
@@ -8342,7 +10354,7 @@
             <w:noProof/>
             <w:webHidden/>
           </w:rPr>
-          <w:instrText xml:space="preserve"> PAGEREF _Toc202873364 \h </w:instrText>
+          <w:instrText xml:space="preserve"> PAGEREF _Toc202944130 \h </w:instrText>
         </w:r>
         <w:r>
           <w:rPr>
@@ -8362,7 +10374,7 @@
             <w:noProof/>
             <w:webHidden/>
           </w:rPr>
-          <w:t>53</w:t>
+          <w:t>52</w:t>
         </w:r>
         <w:r>
           <w:rPr>
@@ -8390,7 +10402,7 @@
           <w14:ligatures w14:val="standardContextual"/>
         </w:rPr>
       </w:pPr>
-      <w:hyperlink w:anchor="_Toc202873365" w:history="1">
+      <w:hyperlink w:anchor="_Toc202944131" w:history="1">
         <w:r>
           <w:rPr>
             <w:rStyle w:val="Hyperlink"/>
@@ -8425,7 +10437,7 @@
             <w:noProof/>
             <w:webHidden/>
           </w:rPr>
-          <w:instrText xml:space="preserve"> PAGEREF _Toc202873365 \h </w:instrText>
+          <w:instrText xml:space="preserve"> PAGEREF _Toc202944131 \h </w:instrText>
         </w:r>
         <w:r>
           <w:rPr>
@@ -8445,7 +10457,7 @@
             <w:noProof/>
             <w:webHidden/>
           </w:rPr>
-          <w:t>55</w:t>
+          <w:t>54</w:t>
         </w:r>
         <w:r>
           <w:rPr>
@@ -8473,7 +10485,7 @@
           <w14:ligatures w14:val="standardContextual"/>
         </w:rPr>
       </w:pPr>
-      <w:hyperlink w:anchor="_Toc202873366" w:history="1">
+      <w:hyperlink w:anchor="_Toc202944132" w:history="1">
         <w:r>
           <w:rPr>
             <w:rStyle w:val="Hyperlink"/>
@@ -8508,7 +10520,7 @@
             <w:noProof/>
             <w:webHidden/>
           </w:rPr>
-          <w:instrText xml:space="preserve"> PAGEREF _Toc202873366 \h </w:instrText>
+          <w:instrText xml:space="preserve"> PAGEREF _Toc202944132 \h </w:instrText>
         </w:r>
         <w:r>
           <w:rPr>
@@ -8528,7 +10540,7 @@
             <w:noProof/>
             <w:webHidden/>
           </w:rPr>
-          <w:t>55</w:t>
+          <w:t>54</w:t>
         </w:r>
         <w:r>
           <w:rPr>
@@ -8556,7 +10568,7 @@
           <w14:ligatures w14:val="standardContextual"/>
         </w:rPr>
       </w:pPr>
-      <w:hyperlink w:anchor="_Toc202873367" w:history="1">
+      <w:hyperlink w:anchor="_Toc202944133" w:history="1">
         <w:r>
           <w:rPr>
             <w:rStyle w:val="Hyperlink"/>
@@ -8591,7 +10603,7 @@
             <w:noProof/>
             <w:webHidden/>
           </w:rPr>
-          <w:instrText xml:space="preserve"> PAGEREF _Toc202873367 \h </w:instrText>
+          <w:instrText xml:space="preserve"> PAGEREF _Toc202944133 \h </w:instrText>
         </w:r>
         <w:r>
           <w:rPr>
@@ -8611,7 +10623,7 @@
             <w:noProof/>
             <w:webHidden/>
           </w:rPr>
-          <w:t>55</w:t>
+          <w:t>54</w:t>
         </w:r>
         <w:r>
           <w:rPr>
@@ -8639,7 +10651,7 @@
           <w14:ligatures w14:val="standardContextual"/>
         </w:rPr>
       </w:pPr>
-      <w:hyperlink w:anchor="_Toc202873368" w:history="1">
+      <w:hyperlink w:anchor="_Toc202944134" w:history="1">
         <w:r>
           <w:rPr>
             <w:rStyle w:val="Hyperlink"/>
@@ -8674,7 +10686,7 @@
             <w:noProof/>
             <w:webHidden/>
           </w:rPr>
-          <w:instrText xml:space="preserve"> PAGEREF _Toc202873368 \h </w:instrText>
+          <w:instrText xml:space="preserve"> PAGEREF _Toc202944134 \h </w:instrText>
         </w:r>
         <w:r>
           <w:rPr>
@@ -8694,7 +10706,7 @@
             <w:noProof/>
             <w:webHidden/>
           </w:rPr>
-          <w:t>56</w:t>
+          <w:t>55</w:t>
         </w:r>
         <w:r>
           <w:rPr>
@@ -8722,7 +10734,7 @@
           <w14:ligatures w14:val="standardContextual"/>
         </w:rPr>
       </w:pPr>
-      <w:hyperlink w:anchor="_Toc202873369" w:history="1">
+      <w:hyperlink w:anchor="_Toc202944135" w:history="1">
         <w:r>
           <w:rPr>
             <w:rStyle w:val="Hyperlink"/>
@@ -8757,7 +10769,7 @@
             <w:noProof/>
             <w:webHidden/>
           </w:rPr>
-          <w:instrText xml:space="preserve"> PAGEREF _Toc202873369 \h </w:instrText>
+          <w:instrText xml:space="preserve"> PAGEREF _Toc202944135 \h </w:instrText>
         </w:r>
         <w:r>
           <w:rPr>
@@ -8777,7 +10789,7 @@
             <w:noProof/>
             <w:webHidden/>
           </w:rPr>
-          <w:t>57</w:t>
+          <w:t>56</w:t>
         </w:r>
         <w:r>
           <w:rPr>
@@ -8805,7 +10817,7 @@
           <w14:ligatures w14:val="standardContextual"/>
         </w:rPr>
       </w:pPr>
-      <w:hyperlink w:anchor="_Toc202873370" w:history="1">
+      <w:hyperlink w:anchor="_Toc202944136" w:history="1">
         <w:r>
           <w:rPr>
             <w:rStyle w:val="Hyperlink"/>
@@ -8840,7 +10852,7 @@
             <w:noProof/>
             <w:webHidden/>
           </w:rPr>
-          <w:instrText xml:space="preserve"> PAGEREF _Toc202873370 \h </w:instrText>
+          <w:instrText xml:space="preserve"> PAGEREF _Toc202944136 \h </w:instrText>
         </w:r>
         <w:r>
           <w:rPr>
@@ -8860,7 +10872,7 @@
             <w:noProof/>
             <w:webHidden/>
           </w:rPr>
-          <w:t>58</w:t>
+          <w:t>57</w:t>
         </w:r>
         <w:r>
           <w:rPr>
@@ -8888,7 +10900,7 @@
           <w14:ligatures w14:val="standardContextual"/>
         </w:rPr>
       </w:pPr>
-      <w:hyperlink w:anchor="_Toc202873371" w:history="1">
+      <w:hyperlink w:anchor="_Toc202944137" w:history="1">
         <w:r>
           <w:rPr>
             <w:rStyle w:val="Hyperlink"/>
@@ -8923,7 +10935,7 @@
             <w:noProof/>
             <w:webHidden/>
           </w:rPr>
-          <w:instrText xml:space="preserve"> PAGEREF _Toc202873371 \h </w:instrText>
+          <w:instrText xml:space="preserve"> PAGEREF _Toc202944137 \h </w:instrText>
         </w:r>
         <w:r>
           <w:rPr>
@@ -8943,7 +10955,7 @@
             <w:noProof/>
             <w:webHidden/>
           </w:rPr>
-          <w:t>58</w:t>
+          <w:t>57</w:t>
         </w:r>
         <w:r>
           <w:rPr>
@@ -8971,7 +10983,7 @@
           <w14:ligatures w14:val="standardContextual"/>
         </w:rPr>
       </w:pPr>
-      <w:hyperlink w:anchor="_Toc202873372" w:history="1">
+      <w:hyperlink w:anchor="_Toc202944138" w:history="1">
         <w:r>
           <w:rPr>
             <w:rStyle w:val="Hyperlink"/>
@@ -9006,7 +11018,7 @@
             <w:noProof/>
             <w:webHidden/>
           </w:rPr>
-          <w:instrText xml:space="preserve"> PAGEREF _Toc202873372 \h </w:instrText>
+          <w:instrText xml:space="preserve"> PAGEREF _Toc202944138 \h </w:instrText>
         </w:r>
         <w:r>
           <w:rPr>
@@ -9026,7 +11038,7 @@
             <w:noProof/>
             <w:webHidden/>
           </w:rPr>
-          <w:t>58</w:t>
+          <w:t>57</w:t>
         </w:r>
         <w:r>
           <w:rPr>
@@ -9054,7 +11066,7 @@
           <w14:ligatures w14:val="standardContextual"/>
         </w:rPr>
       </w:pPr>
-      <w:hyperlink w:anchor="_Toc202873373" w:history="1">
+      <w:hyperlink w:anchor="_Toc202944139" w:history="1">
         <w:r>
           <w:rPr>
             <w:rStyle w:val="Hyperlink"/>
@@ -9089,7 +11101,7 @@
             <w:noProof/>
             <w:webHidden/>
           </w:rPr>
-          <w:instrText xml:space="preserve"> PAGEREF _Toc202873373 \h </w:instrText>
+          <w:instrText xml:space="preserve"> PAGEREF _Toc202944139 \h </w:instrText>
         </w:r>
         <w:r>
           <w:rPr>
@@ -9109,7 +11121,7 @@
             <w:noProof/>
             <w:webHidden/>
           </w:rPr>
-          <w:t>58</w:t>
+          <w:t>57</w:t>
         </w:r>
         <w:r>
           <w:rPr>
@@ -9137,7 +11149,7 @@
           <w14:ligatures w14:val="standardContextual"/>
         </w:rPr>
       </w:pPr>
-      <w:hyperlink w:anchor="_Toc202873374" w:history="1">
+      <w:hyperlink w:anchor="_Toc202944140" w:history="1">
         <w:r>
           <w:rPr>
             <w:rStyle w:val="Hyperlink"/>
@@ -9172,7 +11184,7 @@
             <w:noProof/>
             <w:webHidden/>
           </w:rPr>
-          <w:instrText xml:space="preserve"> PAGEREF _Toc202873374 \h </w:instrText>
+          <w:instrText xml:space="preserve"> PAGEREF _Toc202944140 \h </w:instrText>
         </w:r>
         <w:r>
           <w:rPr>
@@ -9192,7 +11204,7 @@
             <w:noProof/>
             <w:webHidden/>
           </w:rPr>
-          <w:t>59</w:t>
+          <w:t>58</w:t>
         </w:r>
         <w:r>
           <w:rPr>
@@ -9220,7 +11232,7 @@
           <w14:ligatures w14:val="standardContextual"/>
         </w:rPr>
       </w:pPr>
-      <w:hyperlink w:anchor="_Toc202873375" w:history="1">
+      <w:hyperlink w:anchor="_Toc202944141" w:history="1">
         <w:r>
           <w:rPr>
             <w:rStyle w:val="Hyperlink"/>
@@ -9255,7 +11267,7 @@
             <w:noProof/>
             <w:webHidden/>
           </w:rPr>
-          <w:instrText xml:space="preserve"> PAGEREF _Toc202873375 \h </w:instrText>
+          <w:instrText xml:space="preserve"> PAGEREF _Toc202944141 \h </w:instrText>
         </w:r>
         <w:r>
           <w:rPr>
@@ -9275,7 +11287,7 @@
             <w:noProof/>
             <w:webHidden/>
           </w:rPr>
-          <w:t>59</w:t>
+          <w:t>58</w:t>
         </w:r>
         <w:r>
           <w:rPr>
@@ -9303,7 +11315,7 @@
           <w14:ligatures w14:val="standardContextual"/>
         </w:rPr>
       </w:pPr>
-      <w:hyperlink w:anchor="_Toc202873376" w:history="1">
+      <w:hyperlink w:anchor="_Toc202944142" w:history="1">
         <w:r>
           <w:rPr>
             <w:rStyle w:val="Hyperlink"/>
@@ -9338,7 +11350,7 @@
             <w:noProof/>
             <w:webHidden/>
           </w:rPr>
-          <w:instrText xml:space="preserve"> PAGEREF _Toc202873376 \h </w:instrText>
+          <w:instrText xml:space="preserve"> PAGEREF _Toc202944142 \h </w:instrText>
         </w:r>
         <w:r>
           <w:rPr>
@@ -9358,7 +11370,7 @@
             <w:noProof/>
             <w:webHidden/>
           </w:rPr>
-          <w:t>59</w:t>
+          <w:t>58</w:t>
         </w:r>
         <w:r>
           <w:rPr>
@@ -9386,7 +11398,7 @@
           <w14:ligatures w14:val="standardContextual"/>
         </w:rPr>
       </w:pPr>
-      <w:hyperlink w:anchor="_Toc202873377" w:history="1">
+      <w:hyperlink w:anchor="_Toc202944143" w:history="1">
         <w:r>
           <w:rPr>
             <w:rStyle w:val="Hyperlink"/>
@@ -9421,7 +11433,7 @@
             <w:noProof/>
             <w:webHidden/>
           </w:rPr>
-          <w:instrText xml:space="preserve"> PAGEREF _Toc202873377 \h </w:instrText>
+          <w:instrText xml:space="preserve"> PAGEREF _Toc202944143 \h </w:instrText>
         </w:r>
         <w:r>
           <w:rPr>
@@ -9441,7 +11453,7 @@
             <w:noProof/>
             <w:webHidden/>
           </w:rPr>
-          <w:t>59</w:t>
+          <w:t>58</w:t>
         </w:r>
         <w:r>
           <w:rPr>
@@ -9469,7 +11481,7 @@
           <w14:ligatures w14:val="standardContextual"/>
         </w:rPr>
       </w:pPr>
-      <w:hyperlink w:anchor="_Toc202873378" w:history="1">
+      <w:hyperlink w:anchor="_Toc202944144" w:history="1">
         <w:r>
           <w:rPr>
             <w:rStyle w:val="Hyperlink"/>
@@ -9504,7 +11516,7 @@
             <w:noProof/>
             <w:webHidden/>
           </w:rPr>
-          <w:instrText xml:space="preserve"> PAGEREF _Toc202873378 \h </w:instrText>
+          <w:instrText xml:space="preserve"> PAGEREF _Toc202944144 \h </w:instrText>
         </w:r>
         <w:r>
           <w:rPr>
@@ -9524,7 +11536,7 @@
             <w:noProof/>
             <w:webHidden/>
           </w:rPr>
-          <w:t>60</w:t>
+          <w:t>59</w:t>
         </w:r>
         <w:r>
           <w:rPr>
@@ -9552,7 +11564,7 @@
           <w14:ligatures w14:val="standardContextual"/>
         </w:rPr>
       </w:pPr>
-      <w:hyperlink w:anchor="_Toc202873379" w:history="1">
+      <w:hyperlink w:anchor="_Toc202944145" w:history="1">
         <w:r>
           <w:rPr>
             <w:rStyle w:val="Hyperlink"/>
@@ -9587,7 +11599,7 @@
             <w:noProof/>
             <w:webHidden/>
           </w:rPr>
-          <w:instrText xml:space="preserve"> PAGEREF _Toc202873379 \h </w:instrText>
+          <w:instrText xml:space="preserve"> PAGEREF _Toc202944145 \h </w:instrText>
         </w:r>
         <w:r>
           <w:rPr>
@@ -9607,7 +11619,7 @@
             <w:noProof/>
             <w:webHidden/>
           </w:rPr>
-          <w:t>60</w:t>
+          <w:t>59</w:t>
         </w:r>
         <w:r>
           <w:rPr>
@@ -9635,7 +11647,7 @@
           <w14:ligatures w14:val="standardContextual"/>
         </w:rPr>
       </w:pPr>
-      <w:hyperlink w:anchor="_Toc202873380" w:history="1">
+      <w:hyperlink w:anchor="_Toc202944146" w:history="1">
         <w:r>
           <w:rPr>
             <w:rStyle w:val="Hyperlink"/>
@@ -9670,7 +11682,7 @@
             <w:noProof/>
             <w:webHidden/>
           </w:rPr>
-          <w:instrText xml:space="preserve"> PAGEREF _Toc202873380 \h </w:instrText>
+          <w:instrText xml:space="preserve"> PAGEREF _Toc202944146 \h </w:instrText>
         </w:r>
         <w:r>
           <w:rPr>
@@ -9690,7 +11702,7 @@
             <w:noProof/>
             <w:webHidden/>
           </w:rPr>
-          <w:t>60</w:t>
+          <w:t>59</w:t>
         </w:r>
         <w:r>
           <w:rPr>
@@ -9718,7 +11730,7 @@
           <w14:ligatures w14:val="standardContextual"/>
         </w:rPr>
       </w:pPr>
-      <w:hyperlink w:anchor="_Toc202873381" w:history="1">
+      <w:hyperlink w:anchor="_Toc202944147" w:history="1">
         <w:r>
           <w:rPr>
             <w:rStyle w:val="Hyperlink"/>
@@ -9753,7 +11765,7 @@
             <w:noProof/>
             <w:webHidden/>
           </w:rPr>
-          <w:instrText xml:space="preserve"> PAGEREF _Toc202873381 \h </w:instrText>
+          <w:instrText xml:space="preserve"> PAGEREF _Toc202944147 \h </w:instrText>
         </w:r>
         <w:r>
           <w:rPr>
@@ -9773,7 +11785,7 @@
             <w:noProof/>
             <w:webHidden/>
           </w:rPr>
-          <w:t>61</w:t>
+          <w:t>60</w:t>
         </w:r>
         <w:r>
           <w:rPr>
@@ -11672,7 +13684,7 @@
                     <pic:cNvPicPr/>
                   </pic:nvPicPr>
                   <pic:blipFill>
-                    <a:blip r:embed="rId8" cstate="print">
+                    <a:blip r:embed="rId11" cstate="print">
                       <a:extLst>
                         <a:ext uri="{28A0092B-C50C-407E-A947-70E740481C1C}">
                           <a14:useLocalDpi xmlns:a14="http://schemas.microsoft.com/office/drawing/2010/main" val="0"/>
@@ -11785,7 +13797,7 @@
                     <pic:cNvPicPr/>
                   </pic:nvPicPr>
                   <pic:blipFill>
-                    <a:blip r:embed="rId9" cstate="print">
+                    <a:blip r:embed="rId12" cstate="print">
                       <a:extLst>
                         <a:ext uri="{28A0092B-C50C-407E-A947-70E740481C1C}">
                           <a14:useLocalDpi xmlns:a14="http://schemas.microsoft.com/office/drawing/2010/main" val="0"/>
@@ -11888,7 +13900,7 @@
                     <pic:cNvPicPr/>
                   </pic:nvPicPr>
                   <pic:blipFill>
-                    <a:blip r:embed="rId10" cstate="print">
+                    <a:blip r:embed="rId13" cstate="print">
                       <a:extLst>
                         <a:ext uri="{28A0092B-C50C-407E-A947-70E740481C1C}">
                           <a14:useLocalDpi xmlns:a14="http://schemas.microsoft.com/office/drawing/2010/main" val="0"/>
@@ -12405,7 +14417,7 @@
           <w:lang w:val="vi-VN"/>
         </w:rPr>
       </w:pPr>
-      <w:bookmarkStart w:id="19" w:name="_Toc202873345"/>
+      <w:bookmarkStart w:id="19" w:name="_Toc202944111"/>
       <w:r>
         <w:rPr>
           <w:lang w:val="vi-VN"/>
@@ -12449,7 +14461,7 @@
                     <pic:cNvPicPr/>
                   </pic:nvPicPr>
                   <pic:blipFill>
-                    <a:blip r:embed="rId11" cstate="print">
+                    <a:blip r:embed="rId14" cstate="print">
                       <a:extLst>
                         <a:ext uri="{28A0092B-C50C-407E-A947-70E740481C1C}">
                           <a14:useLocalDpi xmlns:a14="http://schemas.microsoft.com/office/drawing/2010/main" val="0"/>
@@ -12532,7 +14544,7 @@
         </w:rPr>
         <w:lastRenderedPageBreak/>
         <w:drawing>
-          <wp:inline distT="0" distB="0" distL="0" distR="0" wp14:anchorId="014DE1AE" wp14:editId="1EC140E4">
+          <wp:inline distT="0" distB="0" distL="0" distR="0" wp14:anchorId="014DE1AE" wp14:editId="13669F2B">
             <wp:extent cx="5036820" cy="3043796"/>
             <wp:effectExtent l="0" t="0" r="0" b="4445"/>
             <wp:docPr id="170985754" name="Picture 3"/>
@@ -12547,7 +14559,7 @@
                     <pic:cNvPicPr/>
                   </pic:nvPicPr>
                   <pic:blipFill>
-                    <a:blip r:embed="rId12" cstate="print">
+                    <a:blip r:embed="rId15" cstate="print">
                       <a:extLst>
                         <a:ext uri="{28A0092B-C50C-407E-A947-70E740481C1C}">
                           <a14:useLocalDpi xmlns:a14="http://schemas.microsoft.com/office/drawing/2010/main" val="0"/>
@@ -12613,7 +14625,7 @@
           <w:noProof/>
         </w:rPr>
         <w:drawing>
-          <wp:inline distT="0" distB="0" distL="0" distR="0" wp14:anchorId="4EA77641" wp14:editId="51AE1750">
+          <wp:inline distT="0" distB="0" distL="0" distR="0" wp14:anchorId="4EA77641" wp14:editId="66778CEF">
             <wp:extent cx="4663440" cy="3119018"/>
             <wp:effectExtent l="0" t="0" r="3810" b="5715"/>
             <wp:docPr id="1898609085" name="Picture 4"/>
@@ -12628,7 +14640,7 @@
                     <pic:cNvPicPr/>
                   </pic:nvPicPr>
                   <pic:blipFill>
-                    <a:blip r:embed="rId13" cstate="print">
+                    <a:blip r:embed="rId16" cstate="print">
                       <a:extLst>
                         <a:ext uri="{28A0092B-C50C-407E-A947-70E740481C1C}">
                           <a14:useLocalDpi xmlns:a14="http://schemas.microsoft.com/office/drawing/2010/main" val="0"/>
@@ -12712,7 +14724,7 @@
                     <pic:cNvPicPr/>
                   </pic:nvPicPr>
                   <pic:blipFill>
-                    <a:blip r:embed="rId14" cstate="print">
+                    <a:blip r:embed="rId17" cstate="print">
                       <a:extLst>
                         <a:ext uri="{28A0092B-C50C-407E-A947-70E740481C1C}">
                           <a14:useLocalDpi xmlns:a14="http://schemas.microsoft.com/office/drawing/2010/main" val="0"/>
@@ -12780,7 +14792,7 @@
           <w:lang w:val="en-US"/>
         </w:rPr>
         <w:drawing>
-          <wp:inline distT="0" distB="0" distL="0" distR="0" wp14:anchorId="14529DD7" wp14:editId="2E5A1A42">
+          <wp:inline distT="0" distB="0" distL="0" distR="0" wp14:anchorId="14529DD7" wp14:editId="5D3F74FA">
             <wp:extent cx="4556760" cy="2327330"/>
             <wp:effectExtent l="0" t="0" r="0" b="0"/>
             <wp:docPr id="1138276879" name="Picture 8"/>
@@ -12795,7 +14807,7 @@
                     <pic:cNvPicPr/>
                   </pic:nvPicPr>
                   <pic:blipFill>
-                    <a:blip r:embed="rId15" cstate="print">
+                    <a:blip r:embed="rId18" cstate="print">
                       <a:extLst>
                         <a:ext uri="{28A0092B-C50C-407E-A947-70E740481C1C}">
                           <a14:useLocalDpi xmlns:a14="http://schemas.microsoft.com/office/drawing/2010/main" val="0"/>
@@ -13399,7 +15411,7 @@
           <w:lang w:val="vi-VN"/>
         </w:rPr>
       </w:pPr>
-      <w:bookmarkStart w:id="26" w:name="_Toc202873346"/>
+      <w:bookmarkStart w:id="26" w:name="_Toc202944112"/>
       <w:r>
         <w:rPr>
           <w:lang w:val="vi-VN"/>
@@ -14109,7 +16121,7 @@
           <w:lang w:val="vi-VN"/>
         </w:rPr>
       </w:pPr>
-      <w:bookmarkStart w:id="27" w:name="_Toc202873347"/>
+      <w:bookmarkStart w:id="27" w:name="_Toc202944113"/>
       <w:r>
         <w:rPr>
           <w:lang w:val="vi-VN"/>
@@ -14575,7 +16587,7 @@
           <w:lang w:val="vi-VN"/>
         </w:rPr>
       </w:pPr>
-      <w:bookmarkStart w:id="28" w:name="_Toc202873348"/>
+      <w:bookmarkStart w:id="28" w:name="_Toc202944114"/>
       <w:r>
         <w:rPr>
           <w:lang w:val="vi-VN"/>
@@ -15271,7 +17283,7 @@
           <w:lang w:val="vi-VN"/>
         </w:rPr>
       </w:pPr>
-      <w:bookmarkStart w:id="29" w:name="_Toc202873349"/>
+      <w:bookmarkStart w:id="29" w:name="_Toc202944115"/>
       <w:r>
         <w:rPr>
           <w:lang w:val="vi-VN"/>
@@ -15336,7 +17348,6 @@
         <w:rPr>
           <w:b/>
           <w:bCs/>
-          <w:lang w:val="en-US"/>
         </w:rPr>
       </w:pPr>
     </w:p>
@@ -16031,7 +18042,7 @@
           <w:lang w:val="vi-VN"/>
         </w:rPr>
       </w:pPr>
-      <w:bookmarkStart w:id="30" w:name="_Toc202873350"/>
+      <w:bookmarkStart w:id="30" w:name="_Toc202944116"/>
       <w:r>
         <w:rPr>
           <w:lang w:val="vi-VN"/>
@@ -16712,7 +18723,7 @@
           <w:lang w:val="vi-VN"/>
         </w:rPr>
       </w:pPr>
-      <w:bookmarkStart w:id="31" w:name="_Toc202873351"/>
+      <w:bookmarkStart w:id="31" w:name="_Toc202944117"/>
       <w:r>
         <w:rPr>
           <w:lang w:val="vi-VN"/>
@@ -17279,7 +19290,7 @@
           <w:lang w:val="vi-VN"/>
         </w:rPr>
       </w:pPr>
-      <w:bookmarkStart w:id="32" w:name="_Toc202873352"/>
+      <w:bookmarkStart w:id="32" w:name="_Toc202944118"/>
       <w:r>
         <w:rPr>
           <w:lang w:val="vi-VN"/>
@@ -18003,8 +20014,11 @@
     <w:p>
       <w:pPr>
         <w:pStyle w:val="TABLE"/>
-      </w:pPr>
-      <w:bookmarkStart w:id="33" w:name="_Toc202873353"/>
+        <w:rPr>
+          <w:lang w:val="vi-VN"/>
+        </w:rPr>
+      </w:pPr>
+      <w:bookmarkStart w:id="33" w:name="_Toc202944119"/>
       <w:r>
         <w:rPr>
           <w:lang w:val="vi-VN"/>
@@ -20076,7 +22090,7 @@
           <w:lang w:val="vi-VN"/>
         </w:rPr>
       </w:pPr>
-      <w:bookmarkStart w:id="34" w:name="_Toc202873354"/>
+      <w:bookmarkStart w:id="34" w:name="_Toc202944120"/>
       <w:r>
         <w:rPr>
           <w:lang w:val="vi-VN"/>
@@ -20647,7 +22661,7 @@
           <w:lang w:val="vi-VN"/>
         </w:rPr>
       </w:pPr>
-      <w:bookmarkStart w:id="35" w:name="_Toc202873355"/>
+      <w:bookmarkStart w:id="35" w:name="_Toc202944121"/>
       <w:r>
         <w:rPr>
           <w:lang w:val="vi-VN"/>
@@ -21222,7 +23236,7 @@
           <w:lang w:val="vi-VN"/>
         </w:rPr>
       </w:pPr>
-      <w:bookmarkStart w:id="36" w:name="_Toc202873356"/>
+      <w:bookmarkStart w:id="36" w:name="_Toc202944122"/>
       <w:r>
         <w:rPr>
           <w:lang w:val="vi-VN"/>
@@ -22055,7 +24069,7 @@
           <w:lang w:val="vi-VN"/>
         </w:rPr>
       </w:pPr>
-      <w:bookmarkStart w:id="37" w:name="_Toc202873357"/>
+      <w:bookmarkStart w:id="37" w:name="_Toc202944123"/>
       <w:r>
         <w:rPr>
           <w:lang w:val="vi-VN"/>
@@ -22646,7 +24660,7 @@
       <w:pPr>
         <w:pStyle w:val="TABLE"/>
       </w:pPr>
-      <w:bookmarkStart w:id="38" w:name="_Toc202873358"/>
+      <w:bookmarkStart w:id="38" w:name="_Toc202944124"/>
       <w:r>
         <w:rPr>
           <w:lang w:val="vi-VN"/>
@@ -23326,7 +25340,7 @@
       <w:pPr>
         <w:pStyle w:val="TABLE"/>
       </w:pPr>
-      <w:bookmarkStart w:id="39" w:name="_Toc202873359"/>
+      <w:bookmarkStart w:id="39" w:name="_Toc202944125"/>
       <w:r>
         <w:rPr>
           <w:lang w:val="vi-VN"/>
@@ -23427,7 +25441,6 @@
         <w:jc w:val="center"/>
         <w:rPr>
           <w:noProof/>
-          <w:lang w:val="en-US"/>
         </w:rPr>
       </w:pPr>
     </w:p>
@@ -23459,7 +25472,7 @@
                     <pic:cNvPicPr/>
                   </pic:nvPicPr>
                   <pic:blipFill rotWithShape="1">
-                    <a:blip r:embed="rId16">
+                    <a:blip r:embed="rId19">
                       <a:extLst>
                         <a:ext uri="{28A0092B-C50C-407E-A947-70E740481C1C}">
                           <a14:useLocalDpi xmlns:a14="http://schemas.microsoft.com/office/drawing/2010/main" val="0"/>
@@ -23553,7 +25566,7 @@
                     <pic:cNvPicPr/>
                   </pic:nvPicPr>
                   <pic:blipFill>
-                    <a:blip r:embed="rId17">
+                    <a:blip r:embed="rId20">
                       <a:extLst>
                         <a:ext uri="{28A0092B-C50C-407E-A947-70E740481C1C}">
                           <a14:useLocalDpi xmlns:a14="http://schemas.microsoft.com/office/drawing/2010/main" val="0"/>
@@ -23636,7 +25649,7 @@
                     <pic:cNvPicPr/>
                   </pic:nvPicPr>
                   <pic:blipFill>
-                    <a:blip r:embed="rId18">
+                    <a:blip r:embed="rId21">
                       <a:extLst>
                         <a:ext uri="{28A0092B-C50C-407E-A947-70E740481C1C}">
                           <a14:useLocalDpi xmlns:a14="http://schemas.microsoft.com/office/drawing/2010/main" val="0"/>
@@ -23729,7 +25742,7 @@
                     <pic:cNvPicPr/>
                   </pic:nvPicPr>
                   <pic:blipFill>
-                    <a:blip r:embed="rId19">
+                    <a:blip r:embed="rId22">
                       <a:extLst>
                         <a:ext uri="{28A0092B-C50C-407E-A947-70E740481C1C}">
                           <a14:useLocalDpi xmlns:a14="http://schemas.microsoft.com/office/drawing/2010/main" val="0"/>
@@ -23825,7 +25838,7 @@
                     <pic:cNvPicPr/>
                   </pic:nvPicPr>
                   <pic:blipFill>
-                    <a:blip r:embed="rId20">
+                    <a:blip r:embed="rId23">
                       <a:extLst>
                         <a:ext uri="{28A0092B-C50C-407E-A947-70E740481C1C}">
                           <a14:useLocalDpi xmlns:a14="http://schemas.microsoft.com/office/drawing/2010/main" val="0"/>
@@ -23931,7 +25944,7 @@
                     <pic:cNvPicPr/>
                   </pic:nvPicPr>
                   <pic:blipFill>
-                    <a:blip r:embed="rId21">
+                    <a:blip r:embed="rId24">
                       <a:extLst>
                         <a:ext uri="{28A0092B-C50C-407E-A947-70E740481C1C}">
                           <a14:useLocalDpi xmlns:a14="http://schemas.microsoft.com/office/drawing/2010/main" val="0"/>
@@ -24020,7 +26033,7 @@
                     <pic:cNvPicPr/>
                   </pic:nvPicPr>
                   <pic:blipFill>
-                    <a:blip r:embed="rId22">
+                    <a:blip r:embed="rId25">
                       <a:extLst>
                         <a:ext uri="{28A0092B-C50C-407E-A947-70E740481C1C}">
                           <a14:useLocalDpi xmlns:a14="http://schemas.microsoft.com/office/drawing/2010/main" val="0"/>
@@ -24110,7 +26123,7 @@
                     <pic:cNvPicPr/>
                   </pic:nvPicPr>
                   <pic:blipFill>
-                    <a:blip r:embed="rId23">
+                    <a:blip r:embed="rId26">
                       <a:extLst>
                         <a:ext uri="{28A0092B-C50C-407E-A947-70E740481C1C}">
                           <a14:useLocalDpi xmlns:a14="http://schemas.microsoft.com/office/drawing/2010/main" val="0"/>
@@ -24199,7 +26212,7 @@
                     <pic:cNvPicPr/>
                   </pic:nvPicPr>
                   <pic:blipFill>
-                    <a:blip r:embed="rId24">
+                    <a:blip r:embed="rId27">
                       <a:extLst>
                         <a:ext uri="{28A0092B-C50C-407E-A947-70E740481C1C}">
                           <a14:useLocalDpi xmlns:a14="http://schemas.microsoft.com/office/drawing/2010/main" val="0"/>
@@ -26549,7 +28562,7 @@
           <w:lang w:val="vi-VN"/>
         </w:rPr>
       </w:pPr>
-      <w:bookmarkStart w:id="50" w:name="_Toc202873360"/>
+      <w:bookmarkStart w:id="50" w:name="_Toc202944126"/>
       <w:r>
         <w:rPr>
           <w:lang w:val="vi-VN"/>
@@ -26629,7 +28642,7 @@
                     <pic:cNvPicPr/>
                   </pic:nvPicPr>
                   <pic:blipFill>
-                    <a:blip r:embed="rId25" cstate="print">
+                    <a:blip r:embed="rId28" cstate="print">
                       <a:extLst>
                         <a:ext uri="{28A0092B-C50C-407E-A947-70E740481C1C}">
                           <a14:useLocalDpi xmlns:a14="http://schemas.microsoft.com/office/drawing/2010/main" val="0"/>
@@ -26721,7 +28734,7 @@
                     <pic:cNvPicPr/>
                   </pic:nvPicPr>
                   <pic:blipFill>
-                    <a:blip r:embed="rId26">
+                    <a:blip r:embed="rId29">
                       <a:extLst>
                         <a:ext uri="{28A0092B-C50C-407E-A947-70E740481C1C}">
                           <a14:useLocalDpi xmlns:a14="http://schemas.microsoft.com/office/drawing/2010/main" val="0"/>
@@ -26818,7 +28831,7 @@
                     <pic:cNvPicPr/>
                   </pic:nvPicPr>
                   <pic:blipFill rotWithShape="1">
-                    <a:blip r:embed="rId27">
+                    <a:blip r:embed="rId30">
                       <a:extLst>
                         <a:ext uri="{28A0092B-C50C-407E-A947-70E740481C1C}">
                           <a14:useLocalDpi xmlns:a14="http://schemas.microsoft.com/office/drawing/2010/main" val="0"/>
@@ -26937,7 +28950,7 @@
                     <pic:cNvPicPr/>
                   </pic:nvPicPr>
                   <pic:blipFill>
-                    <a:blip r:embed="rId28" cstate="print">
+                    <a:blip r:embed="rId31" cstate="print">
                       <a:extLst>
                         <a:ext uri="{28A0092B-C50C-407E-A947-70E740481C1C}">
                           <a14:useLocalDpi xmlns:a14="http://schemas.microsoft.com/office/drawing/2010/main" val="0"/>
@@ -27038,7 +29051,7 @@
                     <pic:cNvPicPr/>
                   </pic:nvPicPr>
                   <pic:blipFill>
-                    <a:blip r:embed="rId29" cstate="print">
+                    <a:blip r:embed="rId32" cstate="print">
                       <a:extLst>
                         <a:ext uri="{28A0092B-C50C-407E-A947-70E740481C1C}">
                           <a14:useLocalDpi xmlns:a14="http://schemas.microsoft.com/office/drawing/2010/main" val="0"/>
@@ -27136,7 +29149,7 @@
                     <pic:cNvPicPr/>
                   </pic:nvPicPr>
                   <pic:blipFill>
-                    <a:blip r:embed="rId30" cstate="print">
+                    <a:blip r:embed="rId33" cstate="print">
                       <a:extLst>
                         <a:ext uri="{28A0092B-C50C-407E-A947-70E740481C1C}">
                           <a14:useLocalDpi xmlns:a14="http://schemas.microsoft.com/office/drawing/2010/main" val="0"/>
@@ -27272,7 +29285,7 @@
                     <pic:cNvPicPr/>
                   </pic:nvPicPr>
                   <pic:blipFill>
-                    <a:blip r:embed="rId31" cstate="print">
+                    <a:blip r:embed="rId34" cstate="print">
                       <a:extLst>
                         <a:ext uri="{28A0092B-C50C-407E-A947-70E740481C1C}">
                           <a14:useLocalDpi xmlns:a14="http://schemas.microsoft.com/office/drawing/2010/main" val="0"/>
@@ -27908,7 +29921,7 @@
           <w:lang w:val="vi-VN"/>
         </w:rPr>
       </w:pPr>
-      <w:bookmarkStart w:id="61" w:name="_Toc202873361"/>
+      <w:bookmarkStart w:id="61" w:name="_Toc202944127"/>
       <w:r>
         <w:rPr>
           <w:lang w:val="vi-VN"/>
@@ -28023,7 +30036,7 @@
                     <pic:cNvPicPr/>
                   </pic:nvPicPr>
                   <pic:blipFill>
-                    <a:blip r:embed="rId32">
+                    <a:blip r:embed="rId35">
                       <a:extLst>
                         <a:ext uri="{28A0092B-C50C-407E-A947-70E740481C1C}">
                           <a14:useLocalDpi xmlns:a14="http://schemas.microsoft.com/office/drawing/2010/main" val="0"/>
@@ -28114,7 +30127,7 @@
                     <pic:cNvPicPr/>
                   </pic:nvPicPr>
                   <pic:blipFill rotWithShape="1">
-                    <a:blip r:embed="rId33">
+                    <a:blip r:embed="rId36">
                       <a:extLst>
                         <a:ext uri="{28A0092B-C50C-407E-A947-70E740481C1C}">
                           <a14:useLocalDpi xmlns:a14="http://schemas.microsoft.com/office/drawing/2010/main" val="0"/>
@@ -28665,8 +30678,11 @@
     <w:p>
       <w:pPr>
         <w:pStyle w:val="TABLE"/>
-      </w:pPr>
-      <w:bookmarkStart w:id="65" w:name="_Toc202873362"/>
+        <w:rPr>
+          <w:lang w:val="vi-VN"/>
+        </w:rPr>
+      </w:pPr>
+      <w:bookmarkStart w:id="65" w:name="_Toc202944128"/>
       <w:r>
         <w:rPr>
           <w:lang w:val="vi-VN"/>
@@ -28747,7 +30763,7 @@
                     <pic:cNvPicPr/>
                   </pic:nvPicPr>
                   <pic:blipFill rotWithShape="1">
-                    <a:blip r:embed="rId34">
+                    <a:blip r:embed="rId37">
                       <a:extLst>
                         <a:ext uri="{28A0092B-C50C-407E-A947-70E740481C1C}">
                           <a14:useLocalDpi xmlns:a14="http://schemas.microsoft.com/office/drawing/2010/main" val="0"/>
@@ -28845,7 +30861,7 @@
                     <pic:cNvPicPr/>
                   </pic:nvPicPr>
                   <pic:blipFill rotWithShape="1">
-                    <a:blip r:embed="rId35">
+                    <a:blip r:embed="rId38">
                       <a:extLst>
                         <a:ext uri="{28A0092B-C50C-407E-A947-70E740481C1C}">
                           <a14:useLocalDpi xmlns:a14="http://schemas.microsoft.com/office/drawing/2010/main" val="0"/>
@@ -28942,7 +30958,7 @@
                     <pic:cNvPicPr/>
                   </pic:nvPicPr>
                   <pic:blipFill rotWithShape="1">
-                    <a:blip r:embed="rId36">
+                    <a:blip r:embed="rId39">
                       <a:extLst>
                         <a:ext uri="{28A0092B-C50C-407E-A947-70E740481C1C}">
                           <a14:useLocalDpi xmlns:a14="http://schemas.microsoft.com/office/drawing/2010/main" val="0"/>
@@ -30587,7 +32603,7 @@
           <w:lang w:val="vi-VN"/>
         </w:rPr>
       </w:pPr>
-      <w:bookmarkStart w:id="71" w:name="_Toc202873363"/>
+      <w:bookmarkStart w:id="71" w:name="_Toc202944129"/>
       <w:r>
         <w:rPr>
           <w:lang w:val="vi-VN"/>
@@ -34238,7 +36254,7 @@
           <w:lang w:val="vi-VN"/>
         </w:rPr>
       </w:pPr>
-      <w:bookmarkStart w:id="73" w:name="_Toc202873364"/>
+      <w:bookmarkStart w:id="73" w:name="_Toc202944130"/>
       <w:r>
         <w:rPr>
           <w:lang w:val="vi-VN"/>
@@ -36012,7 +38028,7 @@
           <w:lang w:val="vi-VN"/>
         </w:rPr>
       </w:pPr>
-      <w:bookmarkStart w:id="75" w:name="_Toc202873365"/>
+      <w:bookmarkStart w:id="75" w:name="_Toc202944131"/>
       <w:r>
         <w:rPr>
           <w:lang w:val="vi-VN"/>
@@ -36318,7 +38334,7 @@
           <w:lang w:val="vi-VN"/>
         </w:rPr>
       </w:pPr>
-      <w:bookmarkStart w:id="77" w:name="_Toc202873366"/>
+      <w:bookmarkStart w:id="77" w:name="_Toc202944132"/>
       <w:r>
         <w:rPr>
           <w:lang w:val="vi-VN"/>
@@ -36890,7 +38906,7 @@
           <w:lang w:val="vi-VN"/>
         </w:rPr>
       </w:pPr>
-      <w:bookmarkStart w:id="78" w:name="_Toc202873367"/>
+      <w:bookmarkStart w:id="78" w:name="_Toc202944133"/>
       <w:r>
         <w:rPr>
           <w:lang w:val="vi-VN"/>
@@ -37305,7 +39321,7 @@
           <w:lang w:val="vi-VN"/>
         </w:rPr>
       </w:pPr>
-      <w:bookmarkStart w:id="79" w:name="_Toc202873368"/>
+      <w:bookmarkStart w:id="79" w:name="_Toc202944134"/>
       <w:r>
         <w:rPr>
           <w:lang w:val="vi-VN"/>
@@ -37423,10 +39439,10 @@
                     <pic:cNvPicPr/>
                   </pic:nvPicPr>
                   <pic:blipFill>
-                    <a:blip r:embed="rId37">
+                    <a:blip r:embed="rId40">
                       <a:extLst>
                         <a:ext uri="{96DAC541-7B7A-43D3-8B79-37D633B846F1}">
-                          <asvg:svgBlip xmlns:asvg="http://schemas.microsoft.com/office/drawing/2016/SVG/main" r:embed="rId38"/>
+                          <asvg:svgBlip xmlns:asvg="http://schemas.microsoft.com/office/drawing/2016/SVG/main" r:embed="rId41"/>
                         </a:ext>
                       </a:extLst>
                     </a:blip>
@@ -38154,7 +40170,7 @@
           <w:bCs/>
         </w:rPr>
       </w:pPr>
-      <w:bookmarkStart w:id="83" w:name="_Toc202873369"/>
+      <w:bookmarkStart w:id="83" w:name="_Toc202944135"/>
       <w:r>
         <w:t xml:space="preserve">Bảng 3.1: </w:t>
       </w:r>
@@ -38546,7 +40562,7 @@
           <w:bCs/>
         </w:rPr>
       </w:pPr>
-      <w:bookmarkStart w:id="84" w:name="_Toc202873370"/>
+      <w:bookmarkStart w:id="84" w:name="_Toc202944136"/>
       <w:r>
         <w:t xml:space="preserve">Bảng 3.2: </w:t>
       </w:r>
@@ -38939,7 +40955,7 @@
           <w:lang w:val="vi-VN"/>
         </w:rPr>
       </w:pPr>
-      <w:bookmarkStart w:id="85" w:name="_Toc202873371"/>
+      <w:bookmarkStart w:id="85" w:name="_Toc202944137"/>
       <w:r>
         <w:rPr>
           <w:lang w:val="vi-VN"/>
@@ -39262,7 +41278,7 @@
           <w:bCs/>
         </w:rPr>
       </w:pPr>
-      <w:bookmarkStart w:id="86" w:name="_Toc202873372"/>
+      <w:bookmarkStart w:id="86" w:name="_Toc202944138"/>
       <w:r>
         <w:t xml:space="preserve">Bảng 3.4: </w:t>
       </w:r>
@@ -39655,7 +41671,7 @@
           <w:lang w:val="vi-VN"/>
         </w:rPr>
       </w:pPr>
-      <w:bookmarkStart w:id="87" w:name="_Toc202873373"/>
+      <w:bookmarkStart w:id="87" w:name="_Toc202944139"/>
       <w:r>
         <w:rPr>
           <w:lang w:val="vi-VN"/>
@@ -40269,7 +42285,7 @@
           <w:bCs/>
         </w:rPr>
       </w:pPr>
-      <w:bookmarkStart w:id="88" w:name="_Toc202873374"/>
+      <w:bookmarkStart w:id="88" w:name="_Toc202944140"/>
       <w:r>
         <w:t xml:space="preserve">Bảng 3.6: </w:t>
       </w:r>
@@ -40727,7 +42743,7 @@
           <w:lang w:val="vi-VN"/>
         </w:rPr>
       </w:pPr>
-      <w:bookmarkStart w:id="89" w:name="_Toc202873375"/>
+      <w:bookmarkStart w:id="89" w:name="_Toc202944141"/>
       <w:r>
         <w:rPr>
           <w:lang w:val="vi-VN"/>
@@ -41255,7 +43271,7 @@
           <w:bCs/>
         </w:rPr>
       </w:pPr>
-      <w:bookmarkStart w:id="90" w:name="_Toc202873376"/>
+      <w:bookmarkStart w:id="90" w:name="_Toc202944142"/>
       <w:r>
         <w:t xml:space="preserve">Bảng 3.8: </w:t>
       </w:r>
@@ -41722,7 +43738,7 @@
           <w:bCs/>
         </w:rPr>
       </w:pPr>
-      <w:bookmarkStart w:id="91" w:name="_Toc202873377"/>
+      <w:bookmarkStart w:id="91" w:name="_Toc202944143"/>
       <w:r>
         <w:t xml:space="preserve">Bảng 3.9: </w:t>
       </w:r>
@@ -42118,7 +44134,7 @@
           <w:bCs/>
         </w:rPr>
       </w:pPr>
-      <w:bookmarkStart w:id="92" w:name="_Toc202873378"/>
+      <w:bookmarkStart w:id="92" w:name="_Toc202944144"/>
       <w:r>
         <w:lastRenderedPageBreak/>
         <w:t xml:space="preserve">Bảng 3.10: </w:t>
@@ -43157,7 +45173,7 @@
           <w:bCs/>
         </w:rPr>
       </w:pPr>
-      <w:bookmarkStart w:id="93" w:name="_Toc202873379"/>
+      <w:bookmarkStart w:id="93" w:name="_Toc202944145"/>
       <w:r>
         <w:t xml:space="preserve">Bảng 3.11: </w:t>
       </w:r>
@@ -43547,7 +45563,7 @@
           <w:bCs/>
         </w:rPr>
       </w:pPr>
-      <w:bookmarkStart w:id="94" w:name="_Toc202873380"/>
+      <w:bookmarkStart w:id="94" w:name="_Toc202944146"/>
       <w:r>
         <w:t xml:space="preserve">Bảng 3.12: </w:t>
       </w:r>
@@ -44304,7 +46320,7 @@
           <w:bCs/>
         </w:rPr>
       </w:pPr>
-      <w:bookmarkStart w:id="95" w:name="_Toc202873381"/>
+      <w:bookmarkStart w:id="95" w:name="_Toc202944147"/>
       <w:r>
         <w:t>Bảng 3.1</w:t>
       </w:r>
@@ -45167,7 +47183,6 @@
           <w:rFonts w:eastAsiaTheme="majorEastAsia" w:cstheme="majorBidi"/>
           <w:b/>
           <w:szCs w:val="32"/>
-          <w:lang w:val="en-US"/>
         </w:rPr>
       </w:pPr>
     </w:p>
@@ -45217,7 +47232,7 @@
                     <pic:cNvPicPr/>
                   </pic:nvPicPr>
                   <pic:blipFill>
-                    <a:blip r:embed="rId39" cstate="print">
+                    <a:blip r:embed="rId42" cstate="print">
                       <a:extLst>
                         <a:ext uri="{28A0092B-C50C-407E-A947-70E740481C1C}">
                           <a14:useLocalDpi xmlns:a14="http://schemas.microsoft.com/office/drawing/2010/main" val="0"/>
@@ -46004,7 +48019,6 @@
       <w:pPr>
         <w:rPr>
           <w:rStyle w:val="Heading2Char"/>
-          <w:lang w:val="en-US"/>
         </w:rPr>
       </w:pPr>
     </w:p>
@@ -46054,7 +48068,7 @@
                     <pic:cNvPicPr/>
                   </pic:nvPicPr>
                   <pic:blipFill>
-                    <a:blip r:embed="rId40" cstate="print">
+                    <a:blip r:embed="rId43" cstate="print">
                       <a:extLst>
                         <a:ext uri="{28A0092B-C50C-407E-A947-70E740481C1C}">
                           <a14:useLocalDpi xmlns:a14="http://schemas.microsoft.com/office/drawing/2010/main" val="0"/>
@@ -46613,7 +48627,7 @@
                     <pic:cNvPicPr/>
                   </pic:nvPicPr>
                   <pic:blipFill>
-                    <a:blip r:embed="rId41" cstate="print">
+                    <a:blip r:embed="rId44" cstate="print">
                       <a:extLst>
                         <a:ext uri="{28A0092B-C50C-407E-A947-70E740481C1C}">
                           <a14:useLocalDpi xmlns:a14="http://schemas.microsoft.com/office/drawing/2010/main" val="0"/>
@@ -46692,7 +48706,7 @@
                     <pic:cNvPicPr/>
                   </pic:nvPicPr>
                   <pic:blipFill>
-                    <a:blip r:embed="rId42" cstate="print">
+                    <a:blip r:embed="rId45" cstate="print">
                       <a:extLst>
                         <a:ext uri="{28A0092B-C50C-407E-A947-70E740481C1C}">
                           <a14:useLocalDpi xmlns:a14="http://schemas.microsoft.com/office/drawing/2010/main" val="0"/>
@@ -46784,7 +48798,7 @@
                     <pic:cNvPicPr/>
                   </pic:nvPicPr>
                   <pic:blipFill>
-                    <a:blip r:embed="rId43" cstate="print">
+                    <a:blip r:embed="rId46" cstate="print">
                       <a:extLst>
                         <a:ext uri="{28A0092B-C50C-407E-A947-70E740481C1C}">
                           <a14:useLocalDpi xmlns:a14="http://schemas.microsoft.com/office/drawing/2010/main" val="0"/>
@@ -46877,7 +48891,7 @@
                     <pic:cNvPicPr/>
                   </pic:nvPicPr>
                   <pic:blipFill>
-                    <a:blip r:embed="rId44" cstate="print">
+                    <a:blip r:embed="rId47" cstate="print">
                       <a:extLst>
                         <a:ext uri="{28A0092B-C50C-407E-A947-70E740481C1C}">
                           <a14:useLocalDpi xmlns:a14="http://schemas.microsoft.com/office/drawing/2010/main" val="0"/>
@@ -46965,7 +48979,7 @@
                     <pic:cNvPicPr/>
                   </pic:nvPicPr>
                   <pic:blipFill>
-                    <a:blip r:embed="rId45" cstate="print">
+                    <a:blip r:embed="rId48" cstate="print">
                       <a:extLst>
                         <a:ext uri="{28A0092B-C50C-407E-A947-70E740481C1C}">
                           <a14:useLocalDpi xmlns:a14="http://schemas.microsoft.com/office/drawing/2010/main" val="0"/>
@@ -47054,7 +49068,7 @@
                     <pic:cNvPicPr/>
                   </pic:nvPicPr>
                   <pic:blipFill>
-                    <a:blip r:embed="rId46" cstate="print">
+                    <a:blip r:embed="rId49" cstate="print">
                       <a:extLst>
                         <a:ext uri="{28A0092B-C50C-407E-A947-70E740481C1C}">
                           <a14:useLocalDpi xmlns:a14="http://schemas.microsoft.com/office/drawing/2010/main" val="0"/>
@@ -47142,7 +49156,7 @@
                     <pic:cNvPicPr/>
                   </pic:nvPicPr>
                   <pic:blipFill>
-                    <a:blip r:embed="rId47" cstate="print">
+                    <a:blip r:embed="rId50" cstate="print">
                       <a:extLst>
                         <a:ext uri="{28A0092B-C50C-407E-A947-70E740481C1C}">
                           <a14:useLocalDpi xmlns:a14="http://schemas.microsoft.com/office/drawing/2010/main" val="0"/>
@@ -47232,7 +49246,7 @@
                     <pic:cNvPicPr/>
                   </pic:nvPicPr>
                   <pic:blipFill>
-                    <a:blip r:embed="rId48" cstate="print">
+                    <a:blip r:embed="rId51" cstate="print">
                       <a:extLst>
                         <a:ext uri="{28A0092B-C50C-407E-A947-70E740481C1C}">
                           <a14:useLocalDpi xmlns:a14="http://schemas.microsoft.com/office/drawing/2010/main" val="0"/>
@@ -47320,7 +49334,7 @@
                     <pic:cNvPicPr/>
                   </pic:nvPicPr>
                   <pic:blipFill>
-                    <a:blip r:embed="rId49" cstate="print">
+                    <a:blip r:embed="rId52" cstate="print">
                       <a:extLst>
                         <a:ext uri="{28A0092B-C50C-407E-A947-70E740481C1C}">
                           <a14:useLocalDpi xmlns:a14="http://schemas.microsoft.com/office/drawing/2010/main" val="0"/>
@@ -47432,7 +49446,7 @@
                     <pic:cNvPicPr/>
                   </pic:nvPicPr>
                   <pic:blipFill>
-                    <a:blip r:embed="rId50" cstate="print">
+                    <a:blip r:embed="rId53" cstate="print">
                       <a:extLst>
                         <a:ext uri="{28A0092B-C50C-407E-A947-70E740481C1C}">
                           <a14:useLocalDpi xmlns:a14="http://schemas.microsoft.com/office/drawing/2010/main" val="0"/>
@@ -47528,7 +49542,7 @@
                     <pic:cNvPicPr/>
                   </pic:nvPicPr>
                   <pic:blipFill>
-                    <a:blip r:embed="rId51" cstate="print">
+                    <a:blip r:embed="rId54" cstate="print">
                       <a:extLst>
                         <a:ext uri="{28A0092B-C50C-407E-A947-70E740481C1C}">
                           <a14:useLocalDpi xmlns:a14="http://schemas.microsoft.com/office/drawing/2010/main" val="0"/>
@@ -47625,7 +49639,7 @@
                     <pic:cNvPicPr/>
                   </pic:nvPicPr>
                   <pic:blipFill>
-                    <a:blip r:embed="rId52" cstate="print">
+                    <a:blip r:embed="rId55" cstate="print">
                       <a:extLst>
                         <a:ext uri="{28A0092B-C50C-407E-A947-70E740481C1C}">
                           <a14:useLocalDpi xmlns:a14="http://schemas.microsoft.com/office/drawing/2010/main" val="0"/>
@@ -47966,7 +49980,7 @@
       <w:r>
         <w:t xml:space="preserve"> bằng địa chỉ </w:t>
       </w:r>
-      <w:hyperlink r:id="rId53" w:history="1">
+      <w:hyperlink r:id="rId56" w:history="1">
         <w:r>
           <w:rPr>
             <w:rStyle w:val="Hyperlink"/>
@@ -49330,9 +51344,6 @@
     <w:p>
       <w:pPr>
         <w:spacing w:line="360" w:lineRule="auto"/>
-        <w:rPr>
-          <w:lang w:val="en-US"/>
-        </w:rPr>
       </w:pPr>
       <w:r>
         <w:t>Sau quá trình nghiên cứu, tìm hiểu và triển khai, đồ án “Xây dựng hệ thống thi trắc nghiệm cho Trường Cao Đẳng Công Nghệ Bách Khoa Hà Nội (HPC)” đã được hoàn thành với đầy đủ các chức năng cơ bản theo đúng yêu cầu đề ra. Hệ thống được phát triển theo mô hình client-server, trong đó phía server đảm nhận vai trò xử lý và lưu trữ dữ liệu trung tâm, còn phía client là nơi tương tác trực tiếp với người dùng.</w:t>
@@ -49367,9 +51378,6 @@
     <w:p>
       <w:pPr>
         <w:spacing w:line="360" w:lineRule="auto"/>
-        <w:rPr>
-          <w:lang w:val="en-US"/>
-        </w:rPr>
       </w:pPr>
       <w:r>
         <w:t xml:space="preserve">Phía client </w:t>
@@ -49418,9 +51426,6 @@
     <w:p>
       <w:pPr>
         <w:spacing w:line="360" w:lineRule="auto"/>
-        <w:rPr>
-          <w:lang w:val="en-US"/>
-        </w:rPr>
       </w:pPr>
       <w:r>
         <w:t>Thông qua quá trình thực hiện đồ án, em đã vận dụng hiệu quả các kiến thức chuyên ngành về lập trình, thiết kế hệ thống và cơ sở dữ liệu, đồng thời rèn luyện khả năng giải quyết vấn đề và tư duy triển khai phần mềm thực tế.</w:t>
@@ -49442,8 +51447,8 @@
     </w:p>
     <w:p/>
     <w:sectPr>
-      <w:headerReference w:type="default" r:id="rId54"/>
-      <w:footerReference w:type="default" r:id="rId55"/>
+      <w:headerReference w:type="default" r:id="rId57"/>
+      <w:footerReference w:type="default" r:id="rId58"/>
       <w:type w:val="continuous"/>
       <w:pgSz w:w="11907" w:h="16840" w:code="9"/>
       <w:pgMar w:top="1418" w:right="1134" w:bottom="1134" w:left="1985" w:header="720" w:footer="720" w:gutter="0"/>
@@ -49481,6 +51486,39 @@
 </file>
 
 <file path=word/footer1.xml><?xml version="1.0" encoding="utf-8"?>
+<w:ftr xmlns:wpc="http://schemas.microsoft.com/office/word/2010/wordprocessingCanvas" xmlns:cx="http://schemas.microsoft.com/office/drawing/2014/chartex" xmlns:cx1="http://schemas.microsoft.com/office/drawing/2015/9/8/chartex" xmlns:cx2="http://schemas.microsoft.com/office/drawing/2015/10/21/chartex" xmlns:cx3="http://schemas.microsoft.com/office/drawing/2016/5/9/chartex" xmlns:cx4="http://schemas.microsoft.com/office/drawing/2016/5/10/chartex" xmlns:cx5="http://schemas.microsoft.com/office/drawing/2016/5/11/chartex" xmlns:cx6="http://schemas.microsoft.com/office/drawing/2016/5/12/chartex" xmlns:cx7="http://schemas.microsoft.com/office/drawing/2016/5/13/chartex" xmlns:cx8="http://schemas.microsoft.com/office/drawing/2016/5/14/chartex" xmlns:mc="http://schemas.openxmlformats.org/markup-compatibility/2006" xmlns:aink="http://schemas.microsoft.com/office/drawing/2016/ink" xmlns:am3d="http://schemas.microsoft.com/office/drawing/2017/model3d" xmlns:o="urn:schemas-microsoft-com:office:office" xmlns:oel="http://schemas.microsoft.com/office/2019/extlst" xmlns:r="http://schemas.openxmlformats.org/officeDocument/2006/relationships" xmlns:m="http://schemas.openxmlformats.org/officeDocument/2006/math" xmlns:v="urn:schemas-microsoft-com:vml" xmlns:wp14="http://schemas.microsoft.com/office/word/2010/wordprocessingDrawing" xmlns:wp="http://schemas.openxmlformats.org/drawingml/2006/wordprocessingDrawing" xmlns:w10="urn:schemas-microsoft-com:office:word" xmlns:w="http://schemas.openxmlformats.org/wordprocessingml/2006/main" xmlns:w14="http://schemas.microsoft.com/office/word/2010/wordml" xmlns:w15="http://schemas.microsoft.com/office/word/2012/wordml" xmlns:w16cex="http://schemas.microsoft.com/office/word/2018/wordml/cex" xmlns:w16cid="http://schemas.microsoft.com/office/word/2016/wordml/cid" xmlns:w16="http://schemas.microsoft.com/office/word/2018/wordml" xmlns:w16du="http://schemas.microsoft.com/office/word/2023/wordml/word16du" xmlns:w16sdtdh="http://schemas.microsoft.com/office/word/2020/wordml/sdtdatahash" xmlns:w16sdtfl="http://schemas.microsoft.com/office/word/2024/wordml/sdtformatlock" xmlns:w16se="http://schemas.microsoft.com/office/word/2015/wordml/symex" xmlns:wpg="http://schemas.microsoft.com/office/word/2010/wordprocessingGroup" xmlns:wpi="http://schemas.microsoft.com/office/word/2010/wordprocessingInk" xmlns:wne="http://schemas.microsoft.com/office/word/2006/wordml" xmlns:wps="http://schemas.microsoft.com/office/word/2010/wordprocessingShape" mc:Ignorable="w14 w15 w16se w16cid w16 w16cex w16sdtdh w16sdtfl w16du wp14">
+  <w:sdt>
+    <w:sdtPr>
+      <w:id w:val="1070230336"/>
+      <w:docPartObj>
+        <w:docPartGallery w:val="Page Numbers (Bottom of Page)"/>
+        <w:docPartUnique/>
+      </w:docPartObj>
+    </w:sdtPr>
+    <w:sdtEndPr>
+      <w:rPr>
+        <w:noProof/>
+      </w:rPr>
+    </w:sdtEndPr>
+    <w:sdtContent>
+      <w:p>
+        <w:pPr>
+          <w:pStyle w:val="Footer"/>
+          <w:jc w:val="center"/>
+        </w:pPr>
+      </w:p>
+    </w:sdtContent>
+  </w:sdt>
+  <w:p>
+    <w:pPr>
+      <w:pStyle w:val="Footer"/>
+      <w:jc w:val="center"/>
+    </w:pPr>
+  </w:p>
+</w:ftr>
+</file>
+
+<file path=word/footer2.xml><?xml version="1.0" encoding="utf-8"?>
 <w:ftr xmlns:wpc="http://schemas.microsoft.com/office/word/2010/wordprocessingCanvas" xmlns:cx="http://schemas.microsoft.com/office/drawing/2014/chartex" xmlns:cx1="http://schemas.microsoft.com/office/drawing/2015/9/8/chartex" xmlns:cx2="http://schemas.microsoft.com/office/drawing/2015/10/21/chartex" xmlns:cx3="http://schemas.microsoft.com/office/drawing/2016/5/9/chartex" xmlns:cx4="http://schemas.microsoft.com/office/drawing/2016/5/10/chartex" xmlns:cx5="http://schemas.microsoft.com/office/drawing/2016/5/11/chartex" xmlns:cx6="http://schemas.microsoft.com/office/drawing/2016/5/12/chartex" xmlns:cx7="http://schemas.microsoft.com/office/drawing/2016/5/13/chartex" xmlns:cx8="http://schemas.microsoft.com/office/drawing/2016/5/14/chartex" xmlns:mc="http://schemas.openxmlformats.org/markup-compatibility/2006" xmlns:aink="http://schemas.microsoft.com/office/drawing/2016/ink" xmlns:am3d="http://schemas.microsoft.com/office/drawing/2017/model3d" xmlns:o="urn:schemas-microsoft-com:office:office" xmlns:oel="http://schemas.microsoft.com/office/2019/extlst" xmlns:r="http://schemas.openxmlformats.org/officeDocument/2006/relationships" xmlns:m="http://schemas.openxmlformats.org/officeDocument/2006/math" xmlns:v="urn:schemas-microsoft-com:vml" xmlns:wp14="http://schemas.microsoft.com/office/word/2010/wordprocessingDrawing" xmlns:wp="http://schemas.openxmlformats.org/drawingml/2006/wordprocessingDrawing" xmlns:w10="urn:schemas-microsoft-com:office:word" xmlns:w="http://schemas.openxmlformats.org/wordprocessingml/2006/main" xmlns:w14="http://schemas.microsoft.com/office/word/2010/wordml" xmlns:w15="http://schemas.microsoft.com/office/word/2012/wordml" xmlns:w16cex="http://schemas.microsoft.com/office/word/2018/wordml/cex" xmlns:w16cid="http://schemas.microsoft.com/office/word/2016/wordml/cid" xmlns:w16="http://schemas.microsoft.com/office/word/2018/wordml" xmlns:w16du="http://schemas.microsoft.com/office/word/2023/wordml/word16du" xmlns:w16sdtdh="http://schemas.microsoft.com/office/word/2020/wordml/sdtdatahash" xmlns:w16sdtfl="http://schemas.microsoft.com/office/word/2024/wordml/sdtformatlock" xmlns:w16se="http://schemas.microsoft.com/office/word/2015/wordml/symex" xmlns:wpg="http://schemas.microsoft.com/office/word/2010/wordprocessingGroup" xmlns:wpi="http://schemas.microsoft.com/office/word/2010/wordprocessingInk" xmlns:wne="http://schemas.microsoft.com/office/word/2006/wordml" xmlns:wps="http://schemas.microsoft.com/office/word/2010/wordprocessingShape" mc:Ignorable="w14 w15 w16se w16cid w16 w16cex w16sdtdh w16sdtfl w16du wp14">
   <w:p>
     <w:pPr>
@@ -63360,10 +65398,13 @@
     <w:autoRedefine/>
     <w:uiPriority w:val="39"/>
     <w:unhideWhenUsed/>
-    <w:rsid w:val="00506558"/>
+    <w:rsid w:val="00AB17E2"/>
     <w:pPr>
+      <w:tabs>
+        <w:tab w:val="right" w:leader="dot" w:pos="8778"/>
+      </w:tabs>
       <w:spacing w:after="100"/>
-      <w:ind w:left="520"/>
+      <w:ind w:left="522"/>
     </w:pPr>
   </w:style>
   <w:style w:type="paragraph" w:customStyle="1" w:styleId="IMG">

</xml_diff>

<commit_message>
Docs: Sửa lỗi trình bày 3 sơ đồ
</commit_message>
<xml_diff>
--- a/Documents/bao-cao.docx
+++ b/Documents/bao-cao.docx
@@ -28816,10 +28816,10 @@
           <w:lang w:val="en-US"/>
         </w:rPr>
         <w:drawing>
-          <wp:inline distT="0" distB="0" distL="0" distR="0" wp14:anchorId="258804EF" wp14:editId="29C02A1F">
-            <wp:extent cx="4282440" cy="4479600"/>
-            <wp:effectExtent l="0" t="0" r="3810" b="0"/>
-            <wp:docPr id="968853845" name="Picture 11"/>
+          <wp:inline distT="0" distB="0" distL="0" distR="0" wp14:anchorId="74023ABC" wp14:editId="1772527A">
+            <wp:extent cx="3990364" cy="4465320"/>
+            <wp:effectExtent l="0" t="0" r="0" b="0"/>
+            <wp:docPr id="1749584768" name="Picture 1" descr="A diagram of a chat&#10;&#10;AI-generated content may be incorrect."/>
             <wp:cNvGraphicFramePr>
               <a:graphicFrameLocks xmlns:a="http://schemas.openxmlformats.org/drawingml/2006/main" noChangeAspect="1"/>
             </wp:cNvGraphicFramePr>
@@ -28827,10 +28827,10 @@
               <a:graphicData uri="http://schemas.openxmlformats.org/drawingml/2006/picture">
                 <pic:pic xmlns:pic="http://schemas.openxmlformats.org/drawingml/2006/picture">
                   <pic:nvPicPr>
-                    <pic:cNvPr id="968853845" name="Picture 11"/>
+                    <pic:cNvPr id="1749584768" name="Picture 1" descr="A diagram of a chat&#10;&#10;AI-generated content may be incorrect."/>
                     <pic:cNvPicPr/>
                   </pic:nvPicPr>
-                  <pic:blipFill rotWithShape="1">
+                  <pic:blipFill>
                     <a:blip r:embed="rId30">
                       <a:extLst>
                         <a:ext uri="{28A0092B-C50C-407E-A947-70E740481C1C}">
@@ -28838,27 +28838,18 @@
                         </a:ext>
                       </a:extLst>
                     </a:blip>
-                    <a:srcRect b="6519"/>
                     <a:stretch>
                       <a:fillRect/>
                     </a:stretch>
                   </pic:blipFill>
-                  <pic:spPr bwMode="auto">
+                  <pic:spPr>
                     <a:xfrm>
                       <a:off x="0" y="0"/>
-                      <a:ext cx="4300398" cy="4498384"/>
+                      <a:ext cx="4005192" cy="4481913"/>
                     </a:xfrm>
                     <a:prstGeom prst="rect">
                       <a:avLst/>
                     </a:prstGeom>
-                    <a:ln>
-                      <a:noFill/>
-                    </a:ln>
-                    <a:extLst>
-                      <a:ext uri="{53640926-AAD7-44D8-BBD7-CCE9431645EC}">
-                        <a14:shadowObscured xmlns:a14="http://schemas.microsoft.com/office/drawing/2010/main"/>
-                      </a:ext>
-                    </a:extLst>
                   </pic:spPr>
                 </pic:pic>
               </a:graphicData>
@@ -30748,10 +30739,10 @@
           <w:lang w:val="en-US"/>
         </w:rPr>
         <w:drawing>
-          <wp:inline distT="0" distB="0" distL="0" distR="0" wp14:anchorId="39CD9B4C" wp14:editId="5430466D">
-            <wp:extent cx="3986881" cy="4404360"/>
-            <wp:effectExtent l="0" t="0" r="0" b="0"/>
-            <wp:docPr id="361968523" name="Picture 20" descr="A diagram of a diagram&#10;&#10;AI-generated content may be incorrect."/>
+          <wp:inline distT="0" distB="0" distL="0" distR="0" wp14:anchorId="384AACD7" wp14:editId="77CDDDCD">
+            <wp:extent cx="3436620" cy="4434724"/>
+            <wp:effectExtent l="0" t="0" r="0" b="4445"/>
+            <wp:docPr id="185471057" name="Picture 2" descr="A diagram of a project&#10;&#10;AI-generated content may be incorrect."/>
             <wp:cNvGraphicFramePr>
               <a:graphicFrameLocks xmlns:a="http://schemas.openxmlformats.org/drawingml/2006/main" noChangeAspect="1"/>
             </wp:cNvGraphicFramePr>
@@ -30759,10 +30750,10 @@
               <a:graphicData uri="http://schemas.openxmlformats.org/drawingml/2006/picture">
                 <pic:pic xmlns:pic="http://schemas.openxmlformats.org/drawingml/2006/picture">
                   <pic:nvPicPr>
-                    <pic:cNvPr id="361968523" name="Picture 20" descr="A diagram of a diagram&#10;&#10;AI-generated content may be incorrect."/>
+                    <pic:cNvPr id="185471057" name="Picture 2" descr="A diagram of a project&#10;&#10;AI-generated content may be incorrect."/>
                     <pic:cNvPicPr/>
                   </pic:nvPicPr>
-                  <pic:blipFill rotWithShape="1">
+                  <pic:blipFill>
                     <a:blip r:embed="rId37">
                       <a:extLst>
                         <a:ext uri="{28A0092B-C50C-407E-A947-70E740481C1C}">
@@ -30770,27 +30761,18 @@
                         </a:ext>
                       </a:extLst>
                     </a:blip>
-                    <a:srcRect b="9583"/>
                     <a:stretch>
                       <a:fillRect/>
                     </a:stretch>
                   </pic:blipFill>
-                  <pic:spPr bwMode="auto">
+                  <pic:spPr>
                     <a:xfrm>
                       <a:off x="0" y="0"/>
-                      <a:ext cx="4085759" cy="4513592"/>
+                      <a:ext cx="3451503" cy="4453929"/>
                     </a:xfrm>
                     <a:prstGeom prst="rect">
                       <a:avLst/>
                     </a:prstGeom>
-                    <a:ln>
-                      <a:noFill/>
-                    </a:ln>
-                    <a:extLst>
-                      <a:ext uri="{53640926-AAD7-44D8-BBD7-CCE9431645EC}">
-                        <a14:shadowObscured xmlns:a14="http://schemas.microsoft.com/office/drawing/2010/main"/>
-                      </a:ext>
-                    </a:extLst>
                   </pic:spPr>
                 </pic:pic>
               </a:graphicData>

</xml_diff>